<commit_message>
edited methods a bit
</commit_message>
<xml_diff>
--- a/Docs/Run_timing_manuscript_CLASSVERSION.docx
+++ b/Docs/Run_timing_manuscript_CLASSVERSION.docx
@@ -1156,7 +1156,79 @@
           <w:szCs w:val="22"/>
           <w14:ligatures w14:val="none"/>
         </w:rPr>
-        <w:t>Otoliths were collected over multiple years from both the Yukon and Kuskokwim River basins. Sampling was conducted continuously at the Lower Yukon Test Fishery (LYTF) near Emmonak, Alaska, and at the Bethel Test Fishery (BTF) near Bethel, Alaska. Both fisheries are designed to monitor the stock composition of returning salmon throughout the run. Otolith collections were intended to represent both the timing and abundance of fish returning across the season. Approximately 500 otoliths were collected from the Kuskokwim River between 2017 and 2021, and from the Yukon River in 2015, 2016, and 2021. From these collections, about 250 otoliths were selected for analysis to ensure coverage across the full sampling period and to provide proportional representation relative to catch per unit effort (CPUE) throughout the run</w:t>
+        <w:t xml:space="preserve">Otoliths were collected over multiple years from both the Yukon and Kuskokwim River basins. Sampling was conducted continuously at the Lower Yukon Test Fishery (LYTF) near Emmonak, Alaska, and at the Bethel Test Fishery (BTF) near Bethel, Alaska. Both fisheries are designed to monitor the stock composition of returning salmon throughout the </w:t>
+      </w:r>
+      <w:r>
+        <w:rPr>
+          <w:rFonts w:ascii="Garamond" w:eastAsia="Times New Roman" w:hAnsi="Garamond" w:cs="Times New Roman"/>
+          <w:kern w:val="0"/>
+          <w:sz w:val="22"/>
+          <w:szCs w:val="22"/>
+          <w14:ligatures w14:val="none"/>
+        </w:rPr>
+        <w:t xml:space="preserve">duration of the </w:t>
+      </w:r>
+      <w:r>
+        <w:rPr>
+          <w:rFonts w:ascii="Garamond" w:eastAsia="Times New Roman" w:hAnsi="Garamond" w:cs="Times New Roman"/>
+          <w:kern w:val="0"/>
+          <w:sz w:val="22"/>
+          <w:szCs w:val="22"/>
+          <w14:ligatures w14:val="none"/>
+        </w:rPr>
+        <w:t xml:space="preserve">run. Approximately 500 otoliths were collected </w:t>
+      </w:r>
+      <w:r>
+        <w:rPr>
+          <w:rFonts w:ascii="Garamond" w:eastAsia="Times New Roman" w:hAnsi="Garamond" w:cs="Times New Roman"/>
+          <w:kern w:val="0"/>
+          <w:sz w:val="22"/>
+          <w:szCs w:val="22"/>
+          <w14:ligatures w14:val="none"/>
+        </w:rPr>
+        <w:t xml:space="preserve">over the full duration of the run </w:t>
+      </w:r>
+      <w:r>
+        <w:rPr>
+          <w:rFonts w:ascii="Garamond" w:eastAsia="Times New Roman" w:hAnsi="Garamond" w:cs="Times New Roman"/>
+          <w:kern w:val="0"/>
+          <w:sz w:val="22"/>
+          <w:szCs w:val="22"/>
+          <w14:ligatures w14:val="none"/>
+        </w:rPr>
+        <w:t xml:space="preserve">from the Kuskokwim River between 2017 and 2021, and from the Yukon River in 2015, 2016, and 2021. From these, about 250 </w:t>
+      </w:r>
+      <w:proofErr w:type="gramStart"/>
+      <w:r>
+        <w:rPr>
+          <w:rFonts w:ascii="Garamond" w:eastAsia="Times New Roman" w:hAnsi="Garamond" w:cs="Times New Roman"/>
+          <w:kern w:val="0"/>
+          <w:sz w:val="22"/>
+          <w:szCs w:val="22"/>
+          <w14:ligatures w14:val="none"/>
+        </w:rPr>
+        <w:t>otoliths</w:t>
+      </w:r>
+      <w:proofErr w:type="gramEnd"/>
+      <w:r>
+        <w:rPr>
+          <w:rFonts w:ascii="Garamond" w:eastAsia="Times New Roman" w:hAnsi="Garamond" w:cs="Times New Roman"/>
+          <w:kern w:val="0"/>
+          <w:sz w:val="22"/>
+          <w:szCs w:val="22"/>
+          <w14:ligatures w14:val="none"/>
+        </w:rPr>
+        <w:t xml:space="preserve"> were selected for analysis to ensure coverage across the full sampling period and to provide proportional representation relative to catch per unit effort (CPUE) throughout the run</w:t>
+      </w:r>
+      <w:r>
+        <w:rPr>
+          <w:rFonts w:ascii="Garamond" w:eastAsia="Times New Roman" w:hAnsi="Garamond" w:cs="Times New Roman"/>
+          <w:kern w:val="0"/>
+          <w:sz w:val="22"/>
+          <w:szCs w:val="22"/>
+          <w14:ligatures w14:val="none"/>
+        </w:rPr>
+        <w:t>.</w:t>
       </w:r>
     </w:p>
     <w:p>
@@ -1172,10 +1244,118 @@
           <w14:ligatures w14:val="none"/>
         </w:rPr>
       </w:pPr>
+      <w:r>
+        <w:rPr>
+          <w:rFonts w:ascii="Garamond" w:eastAsia="Times New Roman" w:hAnsi="Garamond" w:cs="Times New Roman"/>
+          <w:b/>
+          <w:bCs/>
+          <w:kern w:val="0"/>
+          <w:sz w:val="22"/>
+          <w:szCs w:val="22"/>
+          <w14:ligatures w14:val="none"/>
+        </w:rPr>
+        <w:t>Sample Prep and LA-ICPMS</w:t>
+      </w:r>
     </w:p>
     <w:p>
       <w:pPr>
         <w:spacing w:before="100" w:beforeAutospacing="1" w:after="100" w:afterAutospacing="1" w:line="480" w:lineRule="auto"/>
+        <w:ind w:firstLine="720"/>
+        <w:rPr>
+          <w:rFonts w:ascii="Garamond" w:eastAsia="Times New Roman" w:hAnsi="Garamond" w:cs="Times New Roman"/>
+          <w:kern w:val="0"/>
+          <w:sz w:val="22"/>
+          <w:szCs w:val="22"/>
+          <w14:ligatures w14:val="none"/>
+        </w:rPr>
+      </w:pPr>
+      <w:r>
+        <w:rPr>
+          <w:rFonts w:ascii="Garamond" w:eastAsia="Times New Roman" w:hAnsi="Garamond" w:cs="Times New Roman"/>
+          <w:kern w:val="0"/>
+          <w:sz w:val="22"/>
+          <w:szCs w:val="22"/>
+          <w14:ligatures w14:val="none"/>
+        </w:rPr>
+        <w:t xml:space="preserve">Otoliths were sectioned along the transverse plane, mounted on microscope slides, and polished to expose internal growth structures (CITE). Prepared samples were analyzed at the University of Utah </w:t>
+      </w:r>
+      <w:r>
+        <w:rPr>
+          <w:rFonts w:ascii="Garamond" w:eastAsia="Times New Roman" w:hAnsi="Garamond" w:cs="Times New Roman"/>
+          <w:kern w:val="0"/>
+          <w:sz w:val="22"/>
+          <w:szCs w:val="22"/>
+          <w14:ligatures w14:val="none"/>
+        </w:rPr>
+        <w:lastRenderedPageBreak/>
+        <w:t xml:space="preserve">Strontium Isotope Laboratory using laser ablation inductively coupled plasma mass spectrometry (LA-ICP-MS). Laser ablation was conducted along a transect from the otolith core to just beyond the inferred onset of marine growth. </w:t>
+      </w:r>
+      <w:r>
+        <w:rPr>
+          <w:rFonts w:ascii="Garamond" w:eastAsia="Times New Roman" w:hAnsi="Garamond" w:cs="Times New Roman"/>
+          <w:kern w:val="0"/>
+          <w:sz w:val="22"/>
+          <w:szCs w:val="22"/>
+          <w14:ligatures w14:val="none"/>
+        </w:rPr>
+        <w:t xml:space="preserve">The result is a continuous measurement of Sr87/86 from early development until movement to the marine environment. From these data, the Sr8786 value associated with the natal freshwater rearing period was manually extracted </w:t>
+      </w:r>
+      <w:r>
+        <w:rPr>
+          <w:rFonts w:ascii="Garamond" w:eastAsia="Times New Roman" w:hAnsi="Garamond" w:cs="Times New Roman"/>
+          <w:kern w:val="0"/>
+          <w:sz w:val="22"/>
+          <w:szCs w:val="22"/>
+          <w14:ligatures w14:val="none"/>
+        </w:rPr>
+        <w:t xml:space="preserve">by examining </w:t>
+      </w:r>
+      <w:r>
+        <w:rPr>
+          <w:rFonts w:ascii="Garamond" w:eastAsia="Times New Roman" w:hAnsi="Garamond" w:cs="Times New Roman"/>
+          <w:kern w:val="0"/>
+          <w:sz w:val="22"/>
+          <w:szCs w:val="22"/>
+          <w14:ligatures w14:val="none"/>
+        </w:rPr>
+        <w:t xml:space="preserve">changes in Sr8786 and Sr88 from the core region and morphological features of the otolith visible among the ablation </w:t>
+      </w:r>
+      <w:proofErr w:type="gramStart"/>
+      <w:r>
+        <w:rPr>
+          <w:rFonts w:ascii="Garamond" w:eastAsia="Times New Roman" w:hAnsi="Garamond" w:cs="Times New Roman"/>
+          <w:kern w:val="0"/>
+          <w:sz w:val="22"/>
+          <w:szCs w:val="22"/>
+          <w14:ligatures w14:val="none"/>
+        </w:rPr>
+        <w:t>path</w:t>
+      </w:r>
+      <w:proofErr w:type="gramEnd"/>
+      <w:r>
+        <w:rPr>
+          <w:rFonts w:ascii="Garamond" w:eastAsia="Times New Roman" w:hAnsi="Garamond" w:cs="Times New Roman"/>
+          <w:kern w:val="0"/>
+          <w:sz w:val="22"/>
+          <w:szCs w:val="22"/>
+          <w14:ligatures w14:val="none"/>
+        </w:rPr>
+        <w:t xml:space="preserve">. </w:t>
+      </w:r>
+    </w:p>
+    <w:p>
+      <w:pPr>
+        <w:spacing w:before="100" w:beforeAutospacing="1" w:after="100" w:afterAutospacing="1" w:line="480" w:lineRule="auto"/>
+        <w:rPr>
+          <w:rFonts w:ascii="Garamond" w:eastAsia="Times New Roman" w:hAnsi="Garamond" w:cs="Times New Roman"/>
+          <w:kern w:val="0"/>
+          <w:sz w:val="22"/>
+          <w:szCs w:val="22"/>
+          <w14:ligatures w14:val="none"/>
+        </w:rPr>
+      </w:pPr>
+      <w:proofErr w:type="spellStart"/>
+      <w:r>
         <w:rPr>
           <w:rFonts w:ascii="Garamond" w:eastAsia="Times New Roman" w:hAnsi="Garamond" w:cs="Times New Roman"/>
           <w:b/>
@@ -1185,7 +1365,9 @@
           <w:szCs w:val="22"/>
           <w14:ligatures w14:val="none"/>
         </w:rPr>
-      </w:pPr>
+        <w:t>Isoscape</w:t>
+      </w:r>
+      <w:proofErr w:type="spellEnd"/>
       <w:r>
         <w:rPr>
           <w:rFonts w:ascii="Garamond" w:eastAsia="Times New Roman" w:hAnsi="Garamond" w:cs="Times New Roman"/>
@@ -1196,71 +1378,103 @@
           <w:szCs w:val="22"/>
           <w14:ligatures w14:val="none"/>
         </w:rPr>
-        <w:t>Sample Prep and LA-ICPMS</w:t>
+        <w:t xml:space="preserve"> Development</w:t>
+      </w:r>
+      <w:r>
+        <w:rPr>
+          <w:rFonts w:ascii="Garamond" w:eastAsia="Times New Roman" w:hAnsi="Garamond" w:cs="Times New Roman"/>
+          <w:kern w:val="0"/>
+          <w:sz w:val="22"/>
+          <w:szCs w:val="22"/>
+          <w14:ligatures w14:val="none"/>
+        </w:rPr>
+        <w:br/>
+      </w:r>
+      <w:proofErr w:type="spellStart"/>
+      <w:r>
+        <w:rPr>
+          <w:rFonts w:ascii="Garamond" w:eastAsia="Times New Roman" w:hAnsi="Garamond" w:cs="Times New Roman"/>
+          <w:kern w:val="0"/>
+          <w:sz w:val="22"/>
+          <w:szCs w:val="22"/>
+          <w14:ligatures w14:val="none"/>
+        </w:rPr>
+        <w:t>Isoscapes</w:t>
+      </w:r>
+      <w:proofErr w:type="spellEnd"/>
+      <w:r>
+        <w:rPr>
+          <w:rFonts w:ascii="Garamond" w:eastAsia="Times New Roman" w:hAnsi="Garamond" w:cs="Times New Roman"/>
+          <w:kern w:val="0"/>
+          <w:sz w:val="22"/>
+          <w:szCs w:val="22"/>
+          <w14:ligatures w14:val="none"/>
+        </w:rPr>
+        <w:t xml:space="preserve"> </w:t>
+      </w:r>
+      <w:r>
+        <w:rPr>
+          <w:rFonts w:ascii="Garamond" w:eastAsia="Times New Roman" w:hAnsi="Garamond" w:cs="Times New Roman"/>
+          <w:kern w:val="0"/>
+          <w:sz w:val="22"/>
+          <w:szCs w:val="22"/>
+          <w14:ligatures w14:val="none"/>
+        </w:rPr>
+        <w:t xml:space="preserve">were constructed to estimate spatial variation in </w:t>
+      </w:r>
+      <w:r>
+        <w:rPr>
+          <w:rFonts w:ascii="Garamond" w:eastAsia="Times New Roman" w:hAnsi="Garamond" w:cs="Times New Roman"/>
+          <w:kern w:val="0"/>
+          <w:sz w:val="22"/>
+          <w:szCs w:val="22"/>
+          <w14:ligatures w14:val="none"/>
+        </w:rPr>
+        <w:t xml:space="preserve">Sr87/86 </w:t>
+      </w:r>
+      <w:r>
+        <w:rPr>
+          <w:rFonts w:ascii="Garamond" w:eastAsia="Times New Roman" w:hAnsi="Garamond" w:cs="Times New Roman"/>
+          <w:kern w:val="0"/>
+          <w:sz w:val="22"/>
+          <w:szCs w:val="22"/>
+          <w14:ligatures w14:val="none"/>
+        </w:rPr>
+        <w:t>ratios across the river basin, following the methodology described in Brennan et al. (2016) and Makhlouf et al. (2025). Briefly, Sr8786 values were derived from water samples collected throughout both river basins (Supp. 1) and modeled using spatial stream network</w:t>
+      </w:r>
+      <w:r>
+        <w:rPr>
+          <w:rFonts w:ascii="Garamond" w:eastAsia="Times New Roman" w:hAnsi="Garamond" w:cs="Times New Roman"/>
+          <w:kern w:val="0"/>
+          <w:sz w:val="22"/>
+          <w:szCs w:val="22"/>
+          <w14:ligatures w14:val="none"/>
+        </w:rPr>
+        <w:t xml:space="preserve"> modeling, which considers several geologic and hydrological covariates as well as Euclidian distance and hydrological connectivity between sampling sites. The result is a spatially continuous estimate of Sr87/86 and associated uncertainty for all tributaries in the basin </w:t>
       </w:r>
     </w:p>
     <w:p>
       <w:pPr>
         <w:spacing w:before="100" w:beforeAutospacing="1" w:after="100" w:afterAutospacing="1" w:line="480" w:lineRule="auto"/>
-        <w:ind w:firstLine="720"/>
-        <w:rPr>
-          <w:rFonts w:ascii="Garamond" w:eastAsia="Times New Roman" w:hAnsi="Garamond" w:cs="Times New Roman"/>
-          <w:kern w:val="0"/>
-          <w:sz w:val="22"/>
-          <w:szCs w:val="22"/>
-          <w14:ligatures w14:val="none"/>
-        </w:rPr>
-      </w:pPr>
-      <w:r>
-        <w:rPr>
-          <w:rFonts w:ascii="Garamond" w:eastAsia="Times New Roman" w:hAnsi="Garamond" w:cs="Times New Roman"/>
-          <w:kern w:val="0"/>
-          <w:sz w:val="22"/>
-          <w:szCs w:val="22"/>
-          <w14:ligatures w14:val="none"/>
-        </w:rPr>
-        <w:lastRenderedPageBreak/>
-        <w:t xml:space="preserve">Otoliths were sectioned along the transverse plane, mounted on microscope slides, and polished to expose internal growth structures (CITE). Prepared samples were analyzed at the University of Utah Strontium Isotope Laboratory using laser ablation inductively coupled plasma mass spectrometry (LA-ICP-MS). Laser ablation was conducted along a transect from the otolith core to just beyond the inferred onset of marine growth. From the resulting isotopic data, the natal-origin </w:t>
-      </w:r>
-      <w:r>
-        <w:rPr>
-          <w:rFonts w:ascii="Garamond" w:eastAsia="Times New Roman" w:hAnsi="Garamond" w:cs="Times New Roman"/>
-          <w:kern w:val="0"/>
-          <w:sz w:val="22"/>
-          <w:szCs w:val="22"/>
-          <w14:ligatures w14:val="none"/>
-        </w:rPr>
-        <w:t xml:space="preserve">Sr8786 </w:t>
-      </w:r>
-      <w:r>
-        <w:rPr>
-          <w:rFonts w:ascii="Garamond" w:eastAsia="Times New Roman" w:hAnsi="Garamond" w:cs="Times New Roman"/>
-          <w:kern w:val="0"/>
-          <w:sz w:val="22"/>
-          <w:szCs w:val="22"/>
-          <w14:ligatures w14:val="none"/>
-        </w:rPr>
-        <w:t xml:space="preserve">value was manually extracted by examining the transition from the core Sr8786 value, changes in Sr^88 signal intensity, known distances </w:t>
-      </w:r>
-      <w:r>
-        <w:rPr>
-          <w:rFonts w:ascii="Garamond" w:eastAsia="Times New Roman" w:hAnsi="Garamond" w:cs="Times New Roman"/>
-          <w:kern w:val="0"/>
-          <w:sz w:val="22"/>
-          <w:szCs w:val="22"/>
-          <w14:ligatures w14:val="none"/>
-        </w:rPr>
-        <w:t xml:space="preserve">of natal origin onset from the </w:t>
-      </w:r>
-      <w:r>
-        <w:rPr>
-          <w:rFonts w:ascii="Garamond" w:eastAsia="Times New Roman" w:hAnsi="Garamond" w:cs="Times New Roman"/>
-          <w:kern w:val="0"/>
-          <w:sz w:val="22"/>
-          <w:szCs w:val="22"/>
-          <w14:ligatures w14:val="none"/>
-        </w:rPr>
-        <w:t>core (CITE), and morphological features visible along the ablation path.</w:t>
+        <w:rPr>
+          <w:rFonts w:ascii="Garamond" w:eastAsia="Times New Roman" w:hAnsi="Garamond" w:cs="Times New Roman"/>
+          <w:kern w:val="0"/>
+          <w:sz w:val="22"/>
+          <w:szCs w:val="22"/>
+          <w14:ligatures w14:val="none"/>
+        </w:rPr>
+      </w:pPr>
+      <w:r>
+        <w:rPr>
+          <w:rFonts w:ascii="Garamond" w:eastAsia="Times New Roman" w:hAnsi="Garamond" w:cs="Times New Roman"/>
+          <w:b/>
+          <w:bCs/>
+          <w:kern w:val="0"/>
+          <w:sz w:val="22"/>
+          <w:szCs w:val="22"/>
+          <w14:ligatures w14:val="none"/>
+        </w:rPr>
+        <w:t>Assignment framework and priors</w:t>
       </w:r>
     </w:p>
     <w:p>
@@ -1274,54 +1488,60 @@
           <w14:ligatures w14:val="none"/>
         </w:rPr>
       </w:pPr>
+      <w:r>
+        <w:rPr>
+          <w:rFonts w:ascii="Garamond" w:eastAsia="Times New Roman" w:hAnsi="Garamond" w:cs="Times New Roman"/>
+          <w:kern w:val="0"/>
+          <w:sz w:val="22"/>
+          <w:szCs w:val="22"/>
+          <w14:ligatures w14:val="none"/>
+        </w:rPr>
+        <w:t xml:space="preserve">For each fish, a posterior probability of origin was calculated by comparing its extracted natal Sr8786 value to values predicted across the </w:t>
+      </w:r>
       <w:proofErr w:type="spellStart"/>
       <w:r>
         <w:rPr>
           <w:rFonts w:ascii="Garamond" w:eastAsia="Times New Roman" w:hAnsi="Garamond" w:cs="Times New Roman"/>
-          <w:b/>
-          <w:bCs/>
-          <w:kern w:val="0"/>
-          <w:sz w:val="22"/>
-          <w:szCs w:val="22"/>
-          <w14:ligatures w14:val="none"/>
-        </w:rPr>
-        <w:t>Isoscape</w:t>
+          <w:kern w:val="0"/>
+          <w:sz w:val="22"/>
+          <w:szCs w:val="22"/>
+          <w14:ligatures w14:val="none"/>
+        </w:rPr>
+        <w:t>isoscape</w:t>
       </w:r>
       <w:proofErr w:type="spellEnd"/>
       <w:r>
         <w:rPr>
           <w:rFonts w:ascii="Garamond" w:eastAsia="Times New Roman" w:hAnsi="Garamond" w:cs="Times New Roman"/>
-          <w:b/>
-          <w:bCs/>
-          <w:kern w:val="0"/>
-          <w:sz w:val="22"/>
-          <w:szCs w:val="22"/>
-          <w14:ligatures w14:val="none"/>
-        </w:rPr>
-        <w:t xml:space="preserve"> Development</w:t>
-      </w:r>
-      <w:r>
-        <w:rPr>
-          <w:rFonts w:ascii="Garamond" w:eastAsia="Times New Roman" w:hAnsi="Garamond" w:cs="Times New Roman"/>
-          <w:kern w:val="0"/>
-          <w:sz w:val="22"/>
-          <w:szCs w:val="22"/>
-          <w14:ligatures w14:val="none"/>
-        </w:rPr>
-        <w:br/>
-      </w:r>
-      <w:proofErr w:type="spellStart"/>
-      <w:r>
-        <w:rPr>
-          <w:rFonts w:ascii="Garamond" w:eastAsia="Times New Roman" w:hAnsi="Garamond" w:cs="Times New Roman"/>
-          <w:kern w:val="0"/>
-          <w:sz w:val="22"/>
-          <w:szCs w:val="22"/>
-          <w14:ligatures w14:val="none"/>
-        </w:rPr>
-        <w:t>Isoscapes</w:t>
-      </w:r>
-      <w:proofErr w:type="spellEnd"/>
+          <w:kern w:val="0"/>
+          <w:sz w:val="22"/>
+          <w:szCs w:val="22"/>
+          <w14:ligatures w14:val="none"/>
+        </w:rPr>
+        <w:t xml:space="preserve"> using a Bayesian probabilistic framework. This approach incorporates both spatial variation in isotopic ratios and associated </w:t>
+      </w:r>
+      <w:proofErr w:type="gramStart"/>
+      <w:r>
+        <w:rPr>
+          <w:rFonts w:ascii="Garamond" w:eastAsia="Times New Roman" w:hAnsi="Garamond" w:cs="Times New Roman"/>
+          <w:kern w:val="0"/>
+          <w:sz w:val="22"/>
+          <w:szCs w:val="22"/>
+          <w14:ligatures w14:val="none"/>
+        </w:rPr>
+        <w:t>error</w:t>
+      </w:r>
+      <w:r>
+        <w:rPr>
+          <w:rFonts w:ascii="Garamond" w:eastAsia="Times New Roman" w:hAnsi="Garamond" w:cs="Times New Roman"/>
+          <w:kern w:val="0"/>
+          <w:sz w:val="22"/>
+          <w:szCs w:val="22"/>
+          <w14:ligatures w14:val="none"/>
+        </w:rPr>
+        <w:t>;</w:t>
+      </w:r>
+      <w:proofErr w:type="gramEnd"/>
       <w:r>
         <w:rPr>
           <w:rFonts w:ascii="Garamond" w:eastAsia="Times New Roman" w:hAnsi="Garamond" w:cs="Times New Roman"/>
@@ -1331,38 +1551,6 @@
           <w14:ligatures w14:val="none"/>
         </w:rPr>
         <w:t xml:space="preserve"> </w:t>
-      </w:r>
-      <w:r>
-        <w:rPr>
-          <w:rFonts w:ascii="Garamond" w:eastAsia="Times New Roman" w:hAnsi="Garamond" w:cs="Times New Roman"/>
-          <w:kern w:val="0"/>
-          <w:sz w:val="22"/>
-          <w:szCs w:val="22"/>
-          <w14:ligatures w14:val="none"/>
-        </w:rPr>
-        <w:t xml:space="preserve">were constructed to estimate spatial variation in ^87Sr/^86Sr ratios across the river basin, following the methodology described in Brennan et al. (2016) and Makhlouf et al. (2025). Briefly, Sr8786 values were derived from water samples collected throughout both river basins (Supp. 1) and modeled using spatial stream network techniques. These models incorporate both Euclidean distances and hydrological connectivity between sampling sites. The resulting </w:t>
-      </w:r>
-      <w:proofErr w:type="spellStart"/>
-      <w:r>
-        <w:rPr>
-          <w:rFonts w:ascii="Garamond" w:eastAsia="Times New Roman" w:hAnsi="Garamond" w:cs="Times New Roman"/>
-          <w:kern w:val="0"/>
-          <w:sz w:val="22"/>
-          <w:szCs w:val="22"/>
-          <w14:ligatures w14:val="none"/>
-        </w:rPr>
-        <w:t>isoscapes</w:t>
-      </w:r>
-      <w:proofErr w:type="spellEnd"/>
-      <w:r>
-        <w:rPr>
-          <w:rFonts w:ascii="Garamond" w:eastAsia="Times New Roman" w:hAnsi="Garamond" w:cs="Times New Roman"/>
-          <w:kern w:val="0"/>
-          <w:sz w:val="22"/>
-          <w:szCs w:val="22"/>
-          <w14:ligatures w14:val="none"/>
-        </w:rPr>
-        <w:t xml:space="preserve"> provide estimated Sr8786 values for approximately every 1 km segment of the river, along with associated uncertainty derived by comparing predicted values to measured water samples.</w:t>
       </w:r>
     </w:p>
     <w:p>
@@ -1370,25 +1558,43 @@
         <w:spacing w:before="100" w:beforeAutospacing="1" w:after="100" w:afterAutospacing="1" w:line="480" w:lineRule="auto"/>
         <w:rPr>
           <w:rFonts w:ascii="Garamond" w:eastAsia="Times New Roman" w:hAnsi="Garamond" w:cs="Times New Roman"/>
-          <w:b/>
-          <w:bCs/>
-          <w:kern w:val="0"/>
-          <w:sz w:val="22"/>
-          <w:szCs w:val="22"/>
-          <w14:ligatures w14:val="none"/>
-        </w:rPr>
-      </w:pPr>
-      <w:r>
-        <w:rPr>
-          <w:rFonts w:ascii="Garamond" w:eastAsia="Times New Roman" w:hAnsi="Garamond" w:cs="Times New Roman"/>
-          <w:b/>
-          <w:bCs/>
-          <w:kern w:val="0"/>
-          <w:sz w:val="22"/>
-          <w:szCs w:val="22"/>
-          <w14:ligatures w14:val="none"/>
-        </w:rPr>
-        <w:t>Assignment framework and priors</w:t>
+          <w:kern w:val="0"/>
+          <w:sz w:val="22"/>
+          <w:szCs w:val="22"/>
+          <w14:ligatures w14:val="none"/>
+        </w:rPr>
+      </w:pPr>
+      <w:proofErr w:type="gramStart"/>
+      <w:r>
+        <w:rPr>
+          <w:rFonts w:ascii="Garamond" w:eastAsia="Times New Roman" w:hAnsi="Garamond" w:cs="Times New Roman"/>
+          <w:kern w:val="0"/>
+          <w:sz w:val="22"/>
+          <w:szCs w:val="22"/>
+          <w14:ligatures w14:val="none"/>
+        </w:rPr>
+        <w:t xml:space="preserve">[ </w:t>
+      </w:r>
+      <w:r>
+        <w:rPr>
+          <w:rFonts w:ascii="Garamond" w:eastAsia="Times New Roman" w:hAnsi="Garamond" w:cs="Times New Roman"/>
+          <w:kern w:val="0"/>
+          <w:sz w:val="22"/>
+          <w:szCs w:val="22"/>
+          <w14:ligatures w14:val="none"/>
+        </w:rPr>
+        <w:t>Insert</w:t>
+      </w:r>
+      <w:proofErr w:type="gramEnd"/>
+      <w:r>
+        <w:rPr>
+          <w:rFonts w:ascii="Garamond" w:eastAsia="Times New Roman" w:hAnsi="Garamond" w:cs="Times New Roman"/>
+          <w:kern w:val="0"/>
+          <w:sz w:val="22"/>
+          <w:szCs w:val="22"/>
+          <w14:ligatures w14:val="none"/>
+        </w:rPr>
+        <w:t xml:space="preserve"> Model Here] </w:t>
       </w:r>
     </w:p>
     <w:p>
@@ -1410,29 +1616,7 @@
           <w:szCs w:val="22"/>
           <w14:ligatures w14:val="none"/>
         </w:rPr>
-        <w:t xml:space="preserve">For each fish, a posterior probability of origin was calculated by comparing its extracted natal Sr8786 value to values predicted across the </w:t>
-      </w:r>
-      <w:proofErr w:type="spellStart"/>
-      <w:r>
-        <w:rPr>
-          <w:rFonts w:ascii="Garamond" w:eastAsia="Times New Roman" w:hAnsi="Garamond" w:cs="Times New Roman"/>
-          <w:kern w:val="0"/>
-          <w:sz w:val="22"/>
-          <w:szCs w:val="22"/>
-          <w14:ligatures w14:val="none"/>
-        </w:rPr>
-        <w:t>isoscape</w:t>
-      </w:r>
-      <w:proofErr w:type="spellEnd"/>
-      <w:r>
-        <w:rPr>
-          <w:rFonts w:ascii="Garamond" w:eastAsia="Times New Roman" w:hAnsi="Garamond" w:cs="Times New Roman"/>
-          <w:kern w:val="0"/>
-          <w:sz w:val="22"/>
-          <w:szCs w:val="22"/>
-          <w14:ligatures w14:val="none"/>
-        </w:rPr>
-        <w:t xml:space="preserve"> using a Bayesian probabilistic framework. This approach incorporates both spatial variation in isotopic ratios and associated </w:t>
+        <w:t xml:space="preserve">In </w:t>
       </w:r>
       <w:proofErr w:type="gramStart"/>
       <w:r>
@@ -1443,17 +1627,7 @@
           <w:szCs w:val="22"/>
           <w14:ligatures w14:val="none"/>
         </w:rPr>
-        <w:t>error</w:t>
-      </w:r>
-      <w:r>
-        <w:rPr>
-          <w:rFonts w:ascii="Garamond" w:eastAsia="Times New Roman" w:hAnsi="Garamond" w:cs="Times New Roman"/>
-          <w:kern w:val="0"/>
-          <w:sz w:val="22"/>
-          <w:szCs w:val="22"/>
-          <w14:ligatures w14:val="none"/>
-        </w:rPr>
-        <w:t>;</w:t>
+        <w:t>which..</w:t>
       </w:r>
       <w:proofErr w:type="gramEnd"/>
       <w:r>
@@ -1487,17 +1661,7 @@
           <w:szCs w:val="22"/>
           <w14:ligatures w14:val="none"/>
         </w:rPr>
-        <w:t xml:space="preserve">[ </w:t>
-      </w:r>
-      <w:r>
-        <w:rPr>
-          <w:rFonts w:ascii="Garamond" w:eastAsia="Times New Roman" w:hAnsi="Garamond" w:cs="Times New Roman"/>
-          <w:kern w:val="0"/>
-          <w:sz w:val="22"/>
-          <w:szCs w:val="22"/>
-          <w14:ligatures w14:val="none"/>
-        </w:rPr>
-        <w:t>Insert</w:t>
+        <w:t>[ Describe</w:t>
       </w:r>
       <w:proofErr w:type="gramEnd"/>
       <w:r>
@@ -1508,7 +1672,7 @@
           <w:szCs w:val="22"/>
           <w14:ligatures w14:val="none"/>
         </w:rPr>
-        <w:t xml:space="preserve"> Model Here] </w:t>
+        <w:t xml:space="preserve"> the Model Here] </w:t>
       </w:r>
     </w:p>
     <w:p>
@@ -1530,153 +1694,187 @@
           <w:szCs w:val="22"/>
           <w14:ligatures w14:val="none"/>
         </w:rPr>
-        <w:t xml:space="preserve">In </w:t>
-      </w:r>
-      <w:proofErr w:type="gramStart"/>
-      <w:r>
-        <w:rPr>
-          <w:rFonts w:ascii="Garamond" w:eastAsia="Times New Roman" w:hAnsi="Garamond" w:cs="Times New Roman"/>
-          <w:kern w:val="0"/>
-          <w:sz w:val="22"/>
-          <w:szCs w:val="22"/>
-          <w14:ligatures w14:val="none"/>
-        </w:rPr>
-        <w:t>which..</w:t>
-      </w:r>
-      <w:proofErr w:type="gramEnd"/>
-      <w:r>
-        <w:rPr>
-          <w:rFonts w:ascii="Garamond" w:eastAsia="Times New Roman" w:hAnsi="Garamond" w:cs="Times New Roman"/>
-          <w:kern w:val="0"/>
-          <w:sz w:val="22"/>
-          <w:szCs w:val="22"/>
-          <w14:ligatures w14:val="none"/>
-        </w:rPr>
-        <w:t xml:space="preserve"> </w:t>
+        <w:t xml:space="preserve">Presence and habitat priors </w:t>
       </w:r>
     </w:p>
     <w:p>
       <w:pPr>
-        <w:spacing w:before="100" w:beforeAutospacing="1" w:after="100" w:afterAutospacing="1" w:line="480" w:lineRule="auto"/>
-        <w:rPr>
-          <w:rFonts w:ascii="Garamond" w:eastAsia="Times New Roman" w:hAnsi="Garamond" w:cs="Times New Roman"/>
-          <w:kern w:val="0"/>
-          <w:sz w:val="22"/>
-          <w:szCs w:val="22"/>
-          <w14:ligatures w14:val="none"/>
-        </w:rPr>
-      </w:pPr>
+        <w:spacing w:line="480" w:lineRule="auto"/>
+        <w:rPr>
+          <w:rFonts w:ascii="Garamond" w:eastAsia="Times New Roman" w:hAnsi="Garamond" w:cs="Times New Roman"/>
+          <w:kern w:val="0"/>
+          <w:sz w:val="22"/>
+          <w:szCs w:val="22"/>
+          <w14:ligatures w14:val="none"/>
+        </w:rPr>
+      </w:pPr>
+      <w:r>
+        <w:rPr>
+          <w:rFonts w:ascii="Garamond" w:eastAsia="Times New Roman" w:hAnsi="Garamond" w:cs="Times New Roman"/>
+          <w:kern w:val="0"/>
+          <w:sz w:val="22"/>
+          <w:szCs w:val="22"/>
+          <w14:ligatures w14:val="none"/>
+        </w:rPr>
+        <w:lastRenderedPageBreak/>
+        <w:t xml:space="preserve">Several priors were included to limit assignments to areas within the river basin suitable for spawning Chinook salmon. </w:t>
+      </w:r>
+      <w:r>
+        <w:rPr>
+          <w:rFonts w:ascii="Garamond" w:hAnsi="Garamond"/>
+          <w:sz w:val="22"/>
+          <w:szCs w:val="22"/>
+        </w:rPr>
+        <w:t xml:space="preserve">First, a </w:t>
+      </w:r>
+      <w:r>
+        <w:rPr>
+          <w:rFonts w:ascii="Garamond" w:eastAsia="Times New Roman" w:hAnsi="Garamond"/>
+          <w:sz w:val="22"/>
+          <w:szCs w:val="22"/>
+        </w:rPr>
+        <w:t>stream order prior</w:t>
+      </w:r>
+      <w:r>
+        <w:rPr>
+          <w:rFonts w:ascii="Garamond" w:hAnsi="Garamond"/>
+          <w:sz w:val="22"/>
+          <w:szCs w:val="22"/>
+        </w:rPr>
+        <w:t xml:space="preserve"> </w:t>
+      </w:r>
+      <w:r>
+        <w:rPr>
+          <w:rFonts w:ascii="Garamond" w:hAnsi="Garamond"/>
+          <w:sz w:val="22"/>
+          <w:szCs w:val="22"/>
+        </w:rPr>
+        <w:t xml:space="preserve">was applied to limit assignments to higher-order tributaries, reflecting </w:t>
+      </w:r>
+      <w:r>
+        <w:rPr>
+          <w:rFonts w:ascii="Garamond" w:hAnsi="Garamond"/>
+          <w:sz w:val="22"/>
+          <w:szCs w:val="22"/>
+        </w:rPr>
+        <w:t xml:space="preserve">Chinook Salmon’s </w:t>
+      </w:r>
+      <w:r>
+        <w:rPr>
+          <w:rFonts w:ascii="Garamond" w:hAnsi="Garamond"/>
+          <w:sz w:val="22"/>
+          <w:szCs w:val="22"/>
+        </w:rPr>
+        <w:t xml:space="preserve">known preference for spawning in larger streams. Only reaches with </w:t>
+      </w:r>
+      <w:r>
+        <w:rPr>
+          <w:rFonts w:ascii="Garamond" w:hAnsi="Garamond"/>
+          <w:sz w:val="22"/>
+          <w:szCs w:val="22"/>
+        </w:rPr>
+        <w:t xml:space="preserve">a </w:t>
+      </w:r>
+      <w:r>
+        <w:rPr>
+          <w:rFonts w:ascii="Garamond" w:hAnsi="Garamond"/>
+          <w:sz w:val="22"/>
+          <w:szCs w:val="22"/>
+        </w:rPr>
+        <w:t>stream order of 4 or greater we</w:t>
+      </w:r>
+      <w:r>
+        <w:rPr>
+          <w:rFonts w:ascii="Garamond" w:hAnsi="Garamond"/>
+          <w:sz w:val="22"/>
+          <w:szCs w:val="22"/>
+        </w:rPr>
+        <w:t xml:space="preserve">re </w:t>
+      </w:r>
       <w:proofErr w:type="gramStart"/>
       <w:r>
         <w:rPr>
-          <w:rFonts w:ascii="Garamond" w:eastAsia="Times New Roman" w:hAnsi="Garamond" w:cs="Times New Roman"/>
-          <w:kern w:val="0"/>
-          <w:sz w:val="22"/>
-          <w:szCs w:val="22"/>
-          <w14:ligatures w14:val="none"/>
-        </w:rPr>
-        <w:t>[ Describe</w:t>
+          <w:rFonts w:ascii="Garamond" w:hAnsi="Garamond"/>
+          <w:sz w:val="22"/>
+          <w:szCs w:val="22"/>
+        </w:rPr>
+        <w:t>includes</w:t>
       </w:r>
       <w:proofErr w:type="gramEnd"/>
       <w:r>
         <w:rPr>
-          <w:rFonts w:ascii="Garamond" w:eastAsia="Times New Roman" w:hAnsi="Garamond" w:cs="Times New Roman"/>
-          <w:kern w:val="0"/>
-          <w:sz w:val="22"/>
-          <w:szCs w:val="22"/>
-          <w14:ligatures w14:val="none"/>
-        </w:rPr>
-        <w:t xml:space="preserve"> the Model Here] </w:t>
-      </w:r>
-    </w:p>
-    <w:p>
-      <w:pPr>
-        <w:spacing w:before="100" w:beforeAutospacing="1" w:after="100" w:afterAutospacing="1" w:line="480" w:lineRule="auto"/>
-        <w:rPr>
-          <w:rFonts w:ascii="Garamond" w:eastAsia="Times New Roman" w:hAnsi="Garamond" w:cs="Times New Roman"/>
-          <w:kern w:val="0"/>
-          <w:sz w:val="22"/>
-          <w:szCs w:val="22"/>
-          <w14:ligatures w14:val="none"/>
-        </w:rPr>
-      </w:pPr>
-      <w:r>
-        <w:rPr>
-          <w:rFonts w:ascii="Garamond" w:eastAsia="Times New Roman" w:hAnsi="Garamond" w:cs="Times New Roman"/>
-          <w:kern w:val="0"/>
-          <w:sz w:val="22"/>
-          <w:szCs w:val="22"/>
-          <w14:ligatures w14:val="none"/>
-        </w:rPr>
-        <w:lastRenderedPageBreak/>
-        <w:t xml:space="preserve">Presence and habitat priors </w:t>
-      </w:r>
-    </w:p>
-    <w:p>
-      <w:pPr>
-        <w:spacing w:line="480" w:lineRule="auto"/>
-        <w:rPr>
-          <w:rFonts w:ascii="Garamond" w:eastAsia="Times New Roman" w:hAnsi="Garamond" w:cs="Times New Roman"/>
-          <w:kern w:val="0"/>
-          <w:sz w:val="22"/>
-          <w:szCs w:val="22"/>
-          <w14:ligatures w14:val="none"/>
-        </w:rPr>
-      </w:pPr>
-      <w:r>
-        <w:rPr>
-          <w:rFonts w:ascii="Garamond" w:eastAsia="Times New Roman" w:hAnsi="Garamond" w:cs="Times New Roman"/>
-          <w:kern w:val="0"/>
-          <w:sz w:val="22"/>
-          <w:szCs w:val="22"/>
-          <w14:ligatures w14:val="none"/>
-        </w:rPr>
-        <w:t xml:space="preserve">Several priors were included to limit assignments to areas within the river basin suitable for spawning Chinook salmon. </w:t>
-      </w:r>
-      <w:r>
-        <w:rPr>
-          <w:rFonts w:ascii="Garamond" w:hAnsi="Garamond"/>
-          <w:sz w:val="22"/>
-          <w:szCs w:val="22"/>
-        </w:rPr>
-        <w:t xml:space="preserve">First, a </w:t>
-      </w:r>
-      <w:r>
-        <w:rPr>
-          <w:rFonts w:ascii="Garamond" w:eastAsia="Times New Roman" w:hAnsi="Garamond"/>
-          <w:b/>
-          <w:bCs/>
-          <w:sz w:val="22"/>
-          <w:szCs w:val="22"/>
-        </w:rPr>
-        <w:t>stream order prior</w:t>
-      </w:r>
-      <w:r>
-        <w:rPr>
-          <w:rFonts w:ascii="Garamond" w:hAnsi="Garamond"/>
-          <w:sz w:val="22"/>
-          <w:szCs w:val="22"/>
-        </w:rPr>
-        <w:t xml:space="preserve"> was applied to limit assignments to higher-order tributaries, reflecting the species’ known preference for spawning in larger streams. Only reaches with a Strahler stream order of 4 or greater were retained (assigned a prior value of 1), while smaller tributaries were excluded (assigned a value of 0</w:t>
+          <w:rFonts w:ascii="Garamond" w:hAnsi="Garamond"/>
+          <w:sz w:val="22"/>
+          <w:szCs w:val="22"/>
+        </w:rPr>
+        <w:t xml:space="preserve"> in assignments (</w:t>
+      </w:r>
+      <w:r>
+        <w:rPr>
+          <w:rFonts w:ascii="Garamond" w:hAnsi="Garamond"/>
+          <w:sz w:val="22"/>
+          <w:szCs w:val="22"/>
+        </w:rPr>
+        <w:t>assigned a prior value of 1), while smaller tributaries were excluded (assigned a value of 0).</w:t>
+      </w:r>
+      <w:r>
+        <w:rPr>
+          <w:rFonts w:ascii="Garamond" w:hAnsi="Garamond"/>
+          <w:sz w:val="22"/>
+          <w:szCs w:val="22"/>
+        </w:rPr>
+        <w:t xml:space="preserve"> </w:t>
+      </w:r>
+      <w:r>
+        <w:rPr>
+          <w:rFonts w:ascii="Garamond" w:eastAsia="Times New Roman" w:hAnsi="Garamond" w:cs="Times New Roman"/>
+          <w:kern w:val="0"/>
+          <w:sz w:val="22"/>
+          <w:szCs w:val="22"/>
+          <w14:ligatures w14:val="none"/>
+        </w:rPr>
+        <w:t xml:space="preserve">Second, a </w:t>
+      </w:r>
+      <w:r>
+        <w:rPr>
+          <w:rFonts w:ascii="Garamond" w:eastAsia="Times New Roman" w:hAnsi="Garamond" w:cs="Times New Roman"/>
+          <w:kern w:val="0"/>
+          <w:sz w:val="22"/>
+          <w:szCs w:val="22"/>
+          <w14:ligatures w14:val="none"/>
+        </w:rPr>
+        <w:t>habitat suitability prior</w:t>
+      </w:r>
+      <w:r>
+        <w:rPr>
+          <w:rFonts w:ascii="Garamond" w:eastAsia="Times New Roman" w:hAnsi="Garamond" w:cs="Times New Roman"/>
+          <w:kern w:val="0"/>
+          <w:sz w:val="22"/>
+          <w:szCs w:val="22"/>
+          <w14:ligatures w14:val="none"/>
+        </w:rPr>
+        <w:t xml:space="preserve"> was used to exclude regions below a threshold contributing slope value (threshold to be inserted from [source])</w:t>
+      </w:r>
+      <w:r>
+        <w:rPr>
+          <w:rFonts w:ascii="Garamond" w:eastAsia="Times New Roman" w:hAnsi="Garamond" w:cs="Times New Roman"/>
+          <w:kern w:val="0"/>
+          <w:sz w:val="22"/>
+          <w:szCs w:val="22"/>
+          <w14:ligatures w14:val="none"/>
+        </w:rPr>
+        <w:t xml:space="preserve">, thereby preventing assignment to exceedingly slow or flat reaches determined to be unsuitable </w:t>
       </w:r>
       <w:proofErr w:type="gramStart"/>
       <w:r>
         <w:rPr>
-          <w:rFonts w:ascii="Garamond" w:hAnsi="Garamond"/>
-          <w:sz w:val="22"/>
-          <w:szCs w:val="22"/>
-        </w:rPr>
-        <w:t>).</w:t>
-      </w:r>
-      <w:r>
-        <w:rPr>
-          <w:rFonts w:ascii="Garamond" w:eastAsia="Times New Roman" w:hAnsi="Garamond" w:cs="Times New Roman"/>
-          <w:kern w:val="0"/>
-          <w:sz w:val="22"/>
-          <w:szCs w:val="22"/>
-          <w14:ligatures w14:val="none"/>
-        </w:rPr>
-        <w:t>Second</w:t>
+          <w:rFonts w:ascii="Garamond" w:eastAsia="Times New Roman" w:hAnsi="Garamond" w:cs="Times New Roman"/>
+          <w:kern w:val="0"/>
+          <w:sz w:val="22"/>
+          <w:szCs w:val="22"/>
+          <w14:ligatures w14:val="none"/>
+        </w:rPr>
+        <w:t>of</w:t>
       </w:r>
       <w:proofErr w:type="gramEnd"/>
       <w:r>
@@ -1687,82 +1885,48 @@
           <w:szCs w:val="22"/>
           <w14:ligatures w14:val="none"/>
         </w:rPr>
-        <w:t xml:space="preserve">, a </w:t>
-      </w:r>
-      <w:r>
-        <w:rPr>
-          <w:rFonts w:ascii="Garamond" w:eastAsia="Times New Roman" w:hAnsi="Garamond" w:cs="Times New Roman"/>
-          <w:b/>
-          <w:bCs/>
-          <w:kern w:val="0"/>
-          <w:sz w:val="22"/>
-          <w:szCs w:val="22"/>
-          <w14:ligatures w14:val="none"/>
-        </w:rPr>
-        <w:t>habitat suitability prior</w:t>
-      </w:r>
-      <w:r>
-        <w:rPr>
-          <w:rFonts w:ascii="Garamond" w:eastAsia="Times New Roman" w:hAnsi="Garamond" w:cs="Times New Roman"/>
-          <w:kern w:val="0"/>
-          <w:sz w:val="22"/>
-          <w:szCs w:val="22"/>
-          <w14:ligatures w14:val="none"/>
-        </w:rPr>
-        <w:t xml:space="preserve"> was used to exclude regions below a threshold contributing slope value (threshold to be inserted from [source]). Tributaries falling below this slope threshold were considered unsuitable for spawning and assigned a value of 0.</w:t>
-      </w:r>
-      <w:r>
-        <w:rPr>
-          <w:rFonts w:ascii="Garamond" w:hAnsi="Garamond"/>
-          <w:sz w:val="22"/>
-          <w:szCs w:val="22"/>
-        </w:rPr>
-        <w:t xml:space="preserve"> </w:t>
-      </w:r>
-      <w:r>
-        <w:rPr>
-          <w:rFonts w:ascii="Garamond" w:eastAsia="Times New Roman" w:hAnsi="Garamond" w:cs="Times New Roman"/>
-          <w:kern w:val="0"/>
-          <w:sz w:val="22"/>
-          <w:szCs w:val="22"/>
-          <w14:ligatures w14:val="none"/>
-        </w:rPr>
-        <w:t xml:space="preserve">Finally, a </w:t>
-      </w:r>
-      <w:r>
-        <w:rPr>
-          <w:rFonts w:ascii="Garamond" w:eastAsia="Times New Roman" w:hAnsi="Garamond" w:cs="Times New Roman"/>
-          <w:b/>
-          <w:bCs/>
-          <w:kern w:val="0"/>
-          <w:sz w:val="22"/>
-          <w:szCs w:val="22"/>
-          <w14:ligatures w14:val="none"/>
-        </w:rPr>
-        <w:t>presence prior</w:t>
-      </w:r>
-      <w:r>
-        <w:rPr>
-          <w:rFonts w:ascii="Garamond" w:eastAsia="Times New Roman" w:hAnsi="Garamond" w:cs="Times New Roman"/>
-          <w:kern w:val="0"/>
-          <w:sz w:val="22"/>
-          <w:szCs w:val="22"/>
-          <w14:ligatures w14:val="none"/>
-        </w:rPr>
-        <w:t xml:space="preserve"> was derived from the USGS Arctic-Yukon-Kuskokwim (AYK) Chinook Salmon Intrinsic Potential (IP) mapping, which integrates multiple data sources on observed spawning locations. To avoid bias due to uneven sampling effort, this prior was conservatively applied only to the mainstem tributaries and the next smallest stream order. Reaches identified in the IP dataset as lacking observed Chinook spawning were assigned a value of 0, while all others were retained.</w:t>
-      </w:r>
-    </w:p>
-    <w:p>
-      <w:pPr>
-        <w:spacing w:line="480" w:lineRule="auto"/>
-        <w:rPr>
-          <w:rFonts w:ascii="Garamond" w:eastAsia="Times New Roman" w:hAnsi="Garamond" w:cs="Times New Roman"/>
-          <w:kern w:val="0"/>
-          <w:sz w:val="22"/>
-          <w:szCs w:val="22"/>
-          <w14:ligatures w14:val="none"/>
-        </w:rPr>
-      </w:pPr>
+        <w:t xml:space="preserve"> spawning Chinook. </w:t>
+      </w:r>
+      <w:r>
+        <w:rPr>
+          <w:rFonts w:ascii="Garamond" w:eastAsia="Times New Roman" w:hAnsi="Garamond" w:cs="Times New Roman"/>
+          <w:kern w:val="0"/>
+          <w:sz w:val="22"/>
+          <w:szCs w:val="22"/>
+          <w14:ligatures w14:val="none"/>
+        </w:rPr>
+        <w:t xml:space="preserve">Finally, </w:t>
+      </w:r>
+      <w:r>
+        <w:rPr>
+          <w:rFonts w:ascii="Garamond" w:eastAsia="Times New Roman" w:hAnsi="Garamond" w:cs="Times New Roman"/>
+          <w:kern w:val="0"/>
+          <w:sz w:val="22"/>
+          <w:szCs w:val="22"/>
+          <w14:ligatures w14:val="none"/>
+        </w:rPr>
+        <w:t xml:space="preserve">data was included on observed locations of spawning chinook presence </w:t>
+      </w:r>
+      <w:r>
+        <w:rPr>
+          <w:rFonts w:ascii="Garamond" w:eastAsia="Times New Roman" w:hAnsi="Garamond" w:cs="Times New Roman"/>
+          <w:kern w:val="0"/>
+          <w:sz w:val="22"/>
+          <w:szCs w:val="22"/>
+          <w14:ligatures w14:val="none"/>
+        </w:rPr>
+        <w:t>derived from USGS Arctic-Yukon-Kuskokwim (AYK) Chinook Salmon Intrinsic potential mapping. This dataset synthesizes several sources of data on observed Chinook salmon spawners (CITE, CITE, CITE)</w:t>
+      </w:r>
+      <w:r>
+        <w:rPr>
+          <w:rFonts w:ascii="Garamond" w:eastAsia="Times New Roman" w:hAnsi="Garamond" w:cs="Times New Roman"/>
+          <w:kern w:val="0"/>
+          <w:sz w:val="22"/>
+          <w:szCs w:val="22"/>
+          <w14:ligatures w14:val="none"/>
+        </w:rPr>
+        <w:t xml:space="preserve"> to provide a binary 0 or 1 value for locations with or without observations across the dataset. To avoid biasing regions without observations but with low sampling effort, this </w:t>
+      </w:r>
       <w:proofErr w:type="gramStart"/>
       <w:r>
         <w:rPr>
@@ -1772,7 +1936,7 @@
           <w:szCs w:val="22"/>
           <w14:ligatures w14:val="none"/>
         </w:rPr>
-        <w:t>[ Figure</w:t>
+        <w:t>prior</w:t>
       </w:r>
       <w:proofErr w:type="gramEnd"/>
       <w:r>
@@ -1783,29 +1947,47 @@
           <w:szCs w:val="22"/>
           <w14:ligatures w14:val="none"/>
         </w:rPr>
-        <w:t xml:space="preserve"> showing </w:t>
-      </w:r>
-      <w:proofErr w:type="gramStart"/>
-      <w:r>
-        <w:rPr>
-          <w:rFonts w:ascii="Garamond" w:eastAsia="Times New Roman" w:hAnsi="Garamond" w:cs="Times New Roman"/>
-          <w:kern w:val="0"/>
-          <w:sz w:val="22"/>
-          <w:szCs w:val="22"/>
-          <w14:ligatures w14:val="none"/>
-        </w:rPr>
-        <w:t>priors</w:t>
-      </w:r>
-      <w:proofErr w:type="gramEnd"/>
-      <w:r>
-        <w:rPr>
-          <w:rFonts w:ascii="Garamond" w:eastAsia="Times New Roman" w:hAnsi="Garamond" w:cs="Times New Roman"/>
-          <w:kern w:val="0"/>
-          <w:sz w:val="22"/>
-          <w:szCs w:val="22"/>
-          <w14:ligatures w14:val="none"/>
-        </w:rPr>
-        <w:t xml:space="preserve"> used] </w:t>
+        <w:t xml:space="preserve"> was only applied to mainstream tributaries and those with the second highest stream order. From these tributaries, reaches</w:t>
+      </w:r>
+      <w:r>
+        <w:rPr>
+          <w:rFonts w:ascii="Garamond" w:eastAsia="Times New Roman" w:hAnsi="Garamond" w:cs="Times New Roman"/>
+          <w:kern w:val="0"/>
+          <w:sz w:val="22"/>
+          <w:szCs w:val="22"/>
+          <w14:ligatures w14:val="none"/>
+        </w:rPr>
+        <w:t xml:space="preserve"> identified in the IP dataset as lacking observed Chinook spawning were </w:t>
+      </w:r>
+      <w:r>
+        <w:rPr>
+          <w:rFonts w:ascii="Garamond" w:eastAsia="Times New Roman" w:hAnsi="Garamond" w:cs="Times New Roman"/>
+          <w:kern w:val="0"/>
+          <w:sz w:val="22"/>
+          <w:szCs w:val="22"/>
+          <w14:ligatures w14:val="none"/>
+        </w:rPr>
+        <w:t>assigned as</w:t>
+      </w:r>
+      <w:r>
+        <w:rPr>
+          <w:rFonts w:ascii="Garamond" w:eastAsia="Times New Roman" w:hAnsi="Garamond" w:cs="Times New Roman"/>
+          <w:kern w:val="0"/>
+          <w:sz w:val="22"/>
+          <w:szCs w:val="22"/>
+          <w14:ligatures w14:val="none"/>
+        </w:rPr>
+        <w:t xml:space="preserve"> a value of 0</w:t>
+      </w:r>
+      <w:r>
+        <w:rPr>
+          <w:rFonts w:ascii="Garamond" w:eastAsia="Times New Roman" w:hAnsi="Garamond" w:cs="Times New Roman"/>
+          <w:kern w:val="0"/>
+          <w:sz w:val="22"/>
+          <w:szCs w:val="22"/>
+          <w14:ligatures w14:val="none"/>
+        </w:rPr>
+        <w:t xml:space="preserve">. </w:t>
       </w:r>
     </w:p>
     <w:p>
@@ -3335,6 +3517,7 @@
   <w:style w:type="character" w:default="1" w:styleId="DefaultParagraphFont">
     <w:name w:val="Default Paragraph Font"/>
     <w:uiPriority w:val="1"/>
+    <w:semiHidden/>
     <w:unhideWhenUsed/>
   </w:style>
   <w:style w:type="table" w:default="1" w:styleId="TableNormal">

</xml_diff>

<commit_message>
Added suggestions from Daniel about framing
</commit_message>
<xml_diff>
--- a/Docs/Run_timing_manuscript_CLASSVERSION.docx
+++ b/Docs/Run_timing_manuscript_CLASSVERSION.docx
@@ -118,44 +118,16 @@
           <w:sz w:val="22"/>
           <w:szCs w:val="22"/>
         </w:rPr>
-        <w:t xml:space="preserve">Chinook salmon populations are experiencing unprecedented declines across much of their range. This trend is especially severe in Western Alaska watersheds, which contain some of the world's last pristine Chinook habitat but have seen steep declines in returning Chinook and Chum salmon in recent years. Salmon from this region </w:t>
-      </w:r>
-      <w:proofErr w:type="gramStart"/>
-      <w:r>
-        <w:rPr>
-          <w:rFonts w:ascii="Garamond" w:hAnsi="Garamond"/>
-          <w:sz w:val="22"/>
-          <w:szCs w:val="22"/>
-        </w:rPr>
-        <w:t>support</w:t>
-      </w:r>
-      <w:proofErr w:type="gramEnd"/>
-      <w:r>
-        <w:rPr>
-          <w:rFonts w:ascii="Garamond" w:hAnsi="Garamond"/>
-          <w:sz w:val="22"/>
-          <w:szCs w:val="22"/>
-        </w:rPr>
-        <w:t xml:space="preserve"> lucrative commercial </w:t>
-      </w:r>
-      <w:r>
-        <w:rPr>
-          <w:rFonts w:ascii="Garamond" w:hAnsi="Garamond"/>
-          <w:sz w:val="22"/>
-          <w:szCs w:val="22"/>
-        </w:rPr>
-        <w:t xml:space="preserve">fisheries, </w:t>
-      </w:r>
-      <w:proofErr w:type="gramStart"/>
-      <w:r>
-        <w:rPr>
-          <w:rFonts w:ascii="Garamond" w:hAnsi="Garamond"/>
-          <w:sz w:val="22"/>
-          <w:szCs w:val="22"/>
-        </w:rPr>
-        <w:t>contribute</w:t>
-      </w:r>
-      <w:proofErr w:type="gramEnd"/>
+        <w:t xml:space="preserve">Chinook salmon populations are experiencing unprecedented declines across much of their range. This trend is especially severe in Western Alaska watersheds, which contain some of the world's last pristine Chinook habitat but have seen steep declines in returning Chinook and Chum salmon in recent years. Salmon from this region support lucrative commercial </w:t>
+      </w:r>
+      <w:r>
+        <w:rPr>
+          <w:rFonts w:ascii="Garamond" w:hAnsi="Garamond"/>
+          <w:sz w:val="22"/>
+          <w:szCs w:val="22"/>
+        </w:rPr>
+        <w:t>fisheries, contribute</w:t>
+      </w:r>
       <w:r>
         <w:rPr>
           <w:rFonts w:ascii="Garamond" w:hAnsi="Garamond"/>
@@ -180,23 +152,13 @@
         </w:rPr>
         <w:t xml:space="preserve">, and </w:t>
       </w:r>
-      <w:proofErr w:type="gramStart"/>
-      <w:r>
-        <w:rPr>
-          <w:rFonts w:ascii="Garamond" w:hAnsi="Garamond"/>
-          <w:sz w:val="22"/>
-          <w:szCs w:val="22"/>
-        </w:rPr>
-        <w:t>have</w:t>
-      </w:r>
-      <w:proofErr w:type="gramEnd"/>
-      <w:r>
-        <w:rPr>
-          <w:rFonts w:ascii="Garamond" w:hAnsi="Garamond"/>
-          <w:sz w:val="22"/>
-          <w:szCs w:val="22"/>
-        </w:rPr>
-        <w:t xml:space="preserve"> historically supported </w:t>
+      <w:r>
+        <w:rPr>
+          <w:rFonts w:ascii="Garamond" w:hAnsi="Garamond"/>
+          <w:sz w:val="22"/>
+          <w:szCs w:val="22"/>
+        </w:rPr>
+        <w:t xml:space="preserve">have historically supported </w:t>
       </w:r>
       <w:r>
         <w:rPr>
@@ -457,23 +419,23 @@
           <w:szCs w:val="22"/>
         </w:rPr>
         <w:lastRenderedPageBreak/>
-        <w:t xml:space="preserve">negatively or weakly correlated “assets” are therefore better equipped to withstand both localized and system-wide disturbances, as such events may favor some components while disadvantaging others. </w:t>
-      </w:r>
-      <w:r>
-        <w:rPr>
-          <w:rFonts w:ascii="Garamond" w:hAnsi="Garamond"/>
-          <w:sz w:val="22"/>
-          <w:szCs w:val="22"/>
-        </w:rPr>
-        <w:t>I</w:t>
-      </w:r>
-      <w:r>
-        <w:rPr>
-          <w:rFonts w:ascii="Garamond" w:hAnsi="Garamond"/>
-          <w:sz w:val="22"/>
-          <w:szCs w:val="22"/>
-        </w:rPr>
-        <w:t>n many salmon populations</w:t>
+        <w:t>negatively or weakly correlated “assets” are therefore better equipped to withstand both localized and system-wide disturbances, as such events may favor some components while disadvantaging others.</w:t>
+      </w:r>
+      <w:r>
+        <w:rPr>
+          <w:rFonts w:ascii="Garamond" w:hAnsi="Garamond"/>
+          <w:sz w:val="22"/>
+          <w:szCs w:val="22"/>
+        </w:rPr>
+        <w:t xml:space="preserve"> </w:t>
+      </w:r>
+      <w:r>
+        <w:rPr>
+          <w:rFonts w:ascii="Garamond" w:hAnsi="Garamond"/>
+          <w:sz w:val="22"/>
+          <w:szCs w:val="22"/>
+        </w:rPr>
+        <w:t>Additionally, both the duration and magnitude of resources available to communities depend on preserving this natural phenotypic diversity. For example, fisheries that harvest downstream stocks during their upstream migration</w:t>
       </w:r>
       <w:r>
         <w:rPr>
@@ -489,7 +451,7 @@
           <w:sz w:val="22"/>
           <w:szCs w:val="22"/>
         </w:rPr>
-        <w:t>particularly those at lower latitudes</w:t>
+        <w:t>such as commercial Pacific salmon fisheries</w:t>
       </w:r>
       <w:r>
         <w:rPr>
@@ -505,59 +467,28 @@
           <w:sz w:val="22"/>
           <w:szCs w:val="22"/>
         </w:rPr>
-        <w:t xml:space="preserve">this natural complexity has been eroded due to poor management and anthropogenic impacts on salmon ecosystems (Griffiths et al., _). As a result, many systems now exhibit increased synchrony across subunits, leading to greater covariance in performance and generating “boom-or-bust” cycles in ecosystem productivity. This homogenization increases </w:t>
-      </w:r>
-      <w:r>
-        <w:rPr>
-          <w:rFonts w:ascii="Garamond" w:hAnsi="Garamond"/>
-          <w:sz w:val="22"/>
-          <w:szCs w:val="22"/>
-        </w:rPr>
-        <w:t xml:space="preserve">ecosystem </w:t>
-      </w:r>
-      <w:r>
-        <w:rPr>
-          <w:rFonts w:ascii="Garamond" w:hAnsi="Garamond"/>
-          <w:sz w:val="22"/>
-          <w:szCs w:val="22"/>
-        </w:rPr>
-        <w:t>vulnerability</w:t>
-      </w:r>
-      <w:r>
-        <w:rPr>
-          <w:rFonts w:ascii="Garamond" w:hAnsi="Garamond"/>
-          <w:sz w:val="22"/>
-          <w:szCs w:val="22"/>
-        </w:rPr>
-        <w:t xml:space="preserve">, even if </w:t>
-      </w:r>
-      <w:r>
-        <w:rPr>
-          <w:rFonts w:ascii="Garamond" w:hAnsi="Garamond"/>
-          <w:sz w:val="22"/>
-          <w:szCs w:val="22"/>
-        </w:rPr>
-        <w:t>aggregate return numbers appear stable</w:t>
-      </w:r>
-      <w:r>
-        <w:rPr>
-          <w:rFonts w:ascii="Garamond" w:hAnsi="Garamond"/>
-          <w:sz w:val="22"/>
-          <w:szCs w:val="22"/>
-        </w:rPr>
-        <w:t xml:space="preserve"> or even more productive than more diversified ecosystems in the short term. </w:t>
-      </w:r>
-      <w:r>
-        <w:rPr>
-          <w:rFonts w:ascii="Garamond" w:hAnsi="Garamond"/>
-          <w:sz w:val="22"/>
-          <w:szCs w:val="22"/>
-        </w:rPr>
-        <w:t>Consequently, long-term resilience is better assessed by the health and viability of contributing subunits rather than by total run size alone.</w:t>
-      </w:r>
-    </w:p>
-    <w:p>
-      <w:pPr>
+        <w:t xml:space="preserve">rely on the aggregate dynamics of multiple upstream populations. The stability of downstream harvests, therefore, hinges on preserving response diversity across these upstream metapopulations, which in turn enhances both the accessibility and reliability of harvest </w:t>
+      </w:r>
+      <w:r>
+        <w:rPr>
+          <w:rFonts w:ascii="Garamond" w:hAnsi="Garamond"/>
+          <w:sz w:val="22"/>
+          <w:szCs w:val="22"/>
+        </w:rPr>
+        <w:t>opportunities</w:t>
+      </w:r>
+      <w:r>
+        <w:rPr>
+          <w:rFonts w:ascii="Garamond" w:hAnsi="Garamond"/>
+          <w:sz w:val="22"/>
+          <w:szCs w:val="22"/>
+        </w:rPr>
+        <w:t>.</w:t>
+      </w:r>
+    </w:p>
+    <w:p>
+      <w:pPr>
+        <w:pStyle w:val="NormalWeb"/>
         <w:spacing w:line="480" w:lineRule="auto"/>
         <w:ind w:firstLine="720"/>
         <w:rPr>
@@ -568,7 +499,143 @@
       </w:pPr>
       <w:r>
         <w:rPr>
-          <w:rFonts w:ascii="Garamond" w:hAnsi="Garamond" w:cs="Times New Roman"/>
+          <w:rFonts w:ascii="Garamond" w:hAnsi="Garamond"/>
+          <w:sz w:val="22"/>
+          <w:szCs w:val="22"/>
+        </w:rPr>
+        <w:t xml:space="preserve"> </w:t>
+      </w:r>
+      <w:r>
+        <w:rPr>
+          <w:rFonts w:ascii="Garamond" w:hAnsi="Garamond"/>
+          <w:sz w:val="22"/>
+          <w:szCs w:val="22"/>
+        </w:rPr>
+        <w:t>I</w:t>
+      </w:r>
+      <w:r>
+        <w:rPr>
+          <w:rFonts w:ascii="Garamond" w:hAnsi="Garamond"/>
+          <w:sz w:val="22"/>
+          <w:szCs w:val="22"/>
+        </w:rPr>
+        <w:t>n many salmon populations</w:t>
+      </w:r>
+      <w:r>
+        <w:rPr>
+          <w:rFonts w:ascii="Garamond" w:hAnsi="Garamond"/>
+          <w:sz w:val="22"/>
+          <w:szCs w:val="22"/>
+        </w:rPr>
+        <w:t xml:space="preserve">, </w:t>
+      </w:r>
+      <w:r>
+        <w:rPr>
+          <w:rFonts w:ascii="Garamond" w:hAnsi="Garamond"/>
+          <w:sz w:val="22"/>
+          <w:szCs w:val="22"/>
+        </w:rPr>
+        <w:t>particularly those at lower latitudes</w:t>
+      </w:r>
+      <w:r>
+        <w:rPr>
+          <w:rFonts w:ascii="Garamond" w:hAnsi="Garamond"/>
+          <w:sz w:val="22"/>
+          <w:szCs w:val="22"/>
+        </w:rPr>
+        <w:t xml:space="preserve">, </w:t>
+      </w:r>
+      <w:r>
+        <w:rPr>
+          <w:rFonts w:ascii="Garamond" w:hAnsi="Garamond"/>
+          <w:sz w:val="22"/>
+          <w:szCs w:val="22"/>
+        </w:rPr>
+        <w:t xml:space="preserve">this natural complexity has been eroded due to poor management and anthropogenic impacts on salmon ecosystems (Griffiths et al., _). As a result, many systems now exhibit increased synchrony across subunits, leading to greater covariance in performance and generating “boom-or-bust” cycles in ecosystem productivity. This homogenization increases </w:t>
+      </w:r>
+      <w:r>
+        <w:rPr>
+          <w:rFonts w:ascii="Garamond" w:hAnsi="Garamond"/>
+          <w:sz w:val="22"/>
+          <w:szCs w:val="22"/>
+        </w:rPr>
+        <w:t xml:space="preserve">ecosystem </w:t>
+      </w:r>
+      <w:r>
+        <w:rPr>
+          <w:rFonts w:ascii="Garamond" w:hAnsi="Garamond"/>
+          <w:sz w:val="22"/>
+          <w:szCs w:val="22"/>
+        </w:rPr>
+        <w:t>vulnerability</w:t>
+      </w:r>
+      <w:r>
+        <w:rPr>
+          <w:rFonts w:ascii="Garamond" w:hAnsi="Garamond"/>
+          <w:sz w:val="22"/>
+          <w:szCs w:val="22"/>
+        </w:rPr>
+        <w:t xml:space="preserve">, even if </w:t>
+      </w:r>
+      <w:r>
+        <w:rPr>
+          <w:rFonts w:ascii="Garamond" w:hAnsi="Garamond"/>
+          <w:sz w:val="22"/>
+          <w:szCs w:val="22"/>
+        </w:rPr>
+        <w:t>aggregate return numbers appear stable</w:t>
+      </w:r>
+      <w:r>
+        <w:rPr>
+          <w:rFonts w:ascii="Garamond" w:hAnsi="Garamond"/>
+          <w:sz w:val="22"/>
+          <w:szCs w:val="22"/>
+        </w:rPr>
+        <w:t xml:space="preserve"> or even more productive than more diversified ecosystems in the short term. </w:t>
+      </w:r>
+      <w:r>
+        <w:rPr>
+          <w:rFonts w:ascii="Garamond" w:hAnsi="Garamond"/>
+          <w:sz w:val="22"/>
+          <w:szCs w:val="22"/>
+        </w:rPr>
+        <w:t xml:space="preserve">Consequently, </w:t>
+      </w:r>
+      <w:r>
+        <w:rPr>
+          <w:rFonts w:ascii="Garamond" w:hAnsi="Garamond"/>
+          <w:sz w:val="22"/>
+          <w:szCs w:val="22"/>
+        </w:rPr>
+        <w:t xml:space="preserve">the health of salmon populations at the riven-basin scale </w:t>
+      </w:r>
+      <w:r>
+        <w:rPr>
+          <w:rFonts w:ascii="Garamond" w:hAnsi="Garamond"/>
+          <w:sz w:val="22"/>
+          <w:szCs w:val="22"/>
+        </w:rPr>
+        <w:t xml:space="preserve">in terms of </w:t>
+      </w:r>
+      <w:r>
+        <w:rPr>
+          <w:rFonts w:ascii="Garamond" w:hAnsi="Garamond"/>
+          <w:sz w:val="22"/>
+          <w:szCs w:val="22"/>
+        </w:rPr>
+        <w:t>long-term resilience is better assessed by the health and viability of contributing subunits rather than by total run size alone.</w:t>
+      </w:r>
+      <w:r>
+        <w:rPr>
+          <w:rFonts w:ascii="Garamond" w:hAnsi="Garamond"/>
+          <w:sz w:val="22"/>
+          <w:szCs w:val="22"/>
+        </w:rPr>
+        <w:t xml:space="preserve"> </w:t>
+      </w:r>
+      <w:r>
+        <w:rPr>
+          <w:rFonts w:ascii="Garamond" w:hAnsi="Garamond"/>
           <w:sz w:val="22"/>
           <w:szCs w:val="22"/>
         </w:rPr>
@@ -576,7 +643,7 @@
       </w:r>
       <w:r>
         <w:rPr>
-          <w:rFonts w:ascii="Garamond" w:hAnsi="Garamond" w:cs="Times New Roman"/>
+          <w:rFonts w:ascii="Garamond" w:hAnsi="Garamond"/>
           <w:sz w:val="22"/>
           <w:szCs w:val="22"/>
         </w:rPr>
@@ -584,7 +651,7 @@
       </w:r>
       <w:r>
         <w:rPr>
-          <w:rFonts w:ascii="Garamond" w:hAnsi="Garamond" w:cs="Times New Roman"/>
+          <w:rFonts w:ascii="Garamond" w:hAnsi="Garamond"/>
           <w:sz w:val="22"/>
           <w:szCs w:val="22"/>
         </w:rPr>
@@ -592,7 +659,7 @@
       </w:r>
       <w:r>
         <w:rPr>
-          <w:rFonts w:ascii="Garamond" w:hAnsi="Garamond" w:cs="Times New Roman"/>
+          <w:rFonts w:ascii="Garamond" w:hAnsi="Garamond"/>
           <w:sz w:val="22"/>
           <w:szCs w:val="22"/>
         </w:rPr>
@@ -600,7 +667,7 @@
       </w:r>
       <w:r>
         <w:rPr>
-          <w:rFonts w:ascii="Garamond" w:hAnsi="Garamond" w:cs="Times New Roman"/>
+          <w:rFonts w:ascii="Garamond" w:hAnsi="Garamond"/>
           <w:sz w:val="22"/>
           <w:szCs w:val="22"/>
         </w:rPr>
@@ -608,7 +675,7 @@
       </w:r>
       <w:r>
         <w:rPr>
-          <w:rFonts w:ascii="Garamond" w:hAnsi="Garamond" w:cs="Times New Roman"/>
+          <w:rFonts w:ascii="Garamond" w:hAnsi="Garamond"/>
           <w:sz w:val="22"/>
           <w:szCs w:val="22"/>
         </w:rPr>
@@ -616,7 +683,7 @@
       </w:r>
       <w:r>
         <w:rPr>
-          <w:rFonts w:ascii="Garamond" w:hAnsi="Garamond" w:cs="Times New Roman"/>
+          <w:rFonts w:ascii="Garamond" w:hAnsi="Garamond"/>
           <w:sz w:val="22"/>
           <w:szCs w:val="22"/>
         </w:rPr>
@@ -624,7 +691,7 @@
       </w:r>
       <w:r>
         <w:rPr>
-          <w:rFonts w:ascii="Garamond" w:hAnsi="Garamond" w:cs="Times New Roman"/>
+          <w:rFonts w:ascii="Garamond" w:hAnsi="Garamond"/>
           <w:sz w:val="22"/>
           <w:szCs w:val="22"/>
         </w:rPr>
@@ -632,7 +699,7 @@
       </w:r>
       <w:r>
         <w:rPr>
-          <w:rFonts w:ascii="Garamond" w:hAnsi="Garamond" w:cs="Times New Roman"/>
+          <w:rFonts w:ascii="Garamond" w:hAnsi="Garamond"/>
           <w:sz w:val="22"/>
           <w:szCs w:val="22"/>
         </w:rPr>
@@ -640,7 +707,7 @@
       </w:r>
       <w:r>
         <w:rPr>
-          <w:rFonts w:ascii="Garamond" w:hAnsi="Garamond" w:cs="Times New Roman"/>
+          <w:rFonts w:ascii="Garamond" w:hAnsi="Garamond"/>
           <w:sz w:val="22"/>
           <w:szCs w:val="22"/>
         </w:rPr>
@@ -648,7 +715,7 @@
       </w:r>
       <w:r>
         <w:rPr>
-          <w:rFonts w:ascii="Garamond" w:hAnsi="Garamond" w:cs="Times New Roman"/>
+          <w:rFonts w:ascii="Garamond" w:hAnsi="Garamond"/>
           <w:sz w:val="22"/>
           <w:szCs w:val="22"/>
         </w:rPr>
@@ -656,7 +723,7 @@
       </w:r>
       <w:r>
         <w:rPr>
-          <w:rFonts w:ascii="Garamond" w:hAnsi="Garamond" w:cs="Times New Roman"/>
+          <w:rFonts w:ascii="Garamond" w:hAnsi="Garamond"/>
           <w:sz w:val="22"/>
           <w:szCs w:val="22"/>
         </w:rPr>
@@ -664,7 +731,7 @@
       </w:r>
       <w:r>
         <w:rPr>
-          <w:rFonts w:ascii="Garamond" w:hAnsi="Garamond" w:cs="Times New Roman"/>
+          <w:rFonts w:ascii="Garamond" w:hAnsi="Garamond"/>
           <w:sz w:val="22"/>
           <w:szCs w:val="22"/>
         </w:rPr>
@@ -672,7 +739,7 @@
       </w:r>
       <w:r>
         <w:rPr>
-          <w:rFonts w:ascii="Garamond" w:hAnsi="Garamond" w:cs="Times New Roman"/>
+          <w:rFonts w:ascii="Garamond" w:hAnsi="Garamond"/>
           <w:sz w:val="22"/>
           <w:szCs w:val="22"/>
         </w:rPr>
@@ -680,27 +747,66 @@
       </w:r>
       <w:r>
         <w:rPr>
-          <w:rFonts w:ascii="Garamond" w:hAnsi="Garamond" w:cs="Times New Roman"/>
-          <w:sz w:val="22"/>
-          <w:szCs w:val="22"/>
-        </w:rPr>
-        <w:t>s well as the</w:t>
-      </w:r>
-      <w:r>
-        <w:rPr>
-          <w:rFonts w:ascii="Garamond" w:hAnsi="Garamond" w:cs="Times New Roman"/>
-          <w:sz w:val="22"/>
-          <w:szCs w:val="22"/>
-        </w:rPr>
-        <w:t xml:space="preserve"> </w:t>
-      </w:r>
-      <w:r>
-        <w:rPr>
-          <w:rFonts w:ascii="Garamond" w:hAnsi="Garamond" w:cs="Times New Roman"/>
-          <w:sz w:val="22"/>
-          <w:szCs w:val="22"/>
-        </w:rPr>
-        <w:t xml:space="preserve">timing of harvest throughout the season. </w:t>
+          <w:rFonts w:ascii="Garamond" w:hAnsi="Garamond"/>
+          <w:sz w:val="22"/>
+          <w:szCs w:val="22"/>
+        </w:rPr>
+        <w:t>s well as</w:t>
+      </w:r>
+      <w:r>
+        <w:rPr>
+          <w:rFonts w:ascii="Garamond" w:hAnsi="Garamond"/>
+          <w:sz w:val="22"/>
+          <w:szCs w:val="22"/>
+        </w:rPr>
+        <w:t xml:space="preserve"> stock specific exploitation rate, which may vary throughout the season </w:t>
+      </w:r>
+      <w:r>
+        <w:rPr>
+          <w:rFonts w:ascii="Garamond" w:hAnsi="Garamond"/>
+          <w:sz w:val="22"/>
+          <w:szCs w:val="22"/>
+        </w:rPr>
+        <w:fldChar w:fldCharType="begin"/>
+      </w:r>
+      <w:r>
+        <w:rPr>
+          <w:rFonts w:ascii="Garamond" w:hAnsi="Garamond"/>
+          <w:sz w:val="22"/>
+          <w:szCs w:val="22"/>
+        </w:rPr>
+        <w:instrText xml:space="preserve"> ADDIN ZOTERO_ITEM CSL_CITATION {"citationID":"Pp73dZyx","properties":{"formattedCitation":"(Connors et al., 2020)","plainCitation":"(Connors et al., 2020)","noteIndex":0},"citationItems":[{"id":4530,"uris":["http://zotero.org/users/8421274/items/YSBPWJJ4"],"itemData":{"id":4530,"type":"article-journal","abstract":"Accounting for population diversity can be critical to the sustainable management of mixed-stock fisheries because harvest rates that can be sustained by productive populations may come at the cost of overfishing less productive ones. While these harvest–diversity trade-offs are well-recognized, their consequences for harvest policy performance are not often explicitly evaluated in contemporary fisheries management. We use closed-loop simulations to evaluate the ability of alternative harvest policies to meet population diversity and fishery objectives for one of the largest subsistence Chinook salmon (Oncorhynchus tshawytscha) fisheries in the world (Kuskokwim River Basin in western Alaska). We found clear evidence of population diversity that resulted in asymmetric trade-offs among fishery and conservation objectives whereby policies that forgo relatively small amounts of harvest result in relatively large increases in equitable access to Chinook and elimination of risk of weak stock extirpation. The performance of alternative harvest policies, and the magnitude of trade-offs, were sensitive to regime shifts and uncertainty in the drivers of recruitment variation. However, we found that harvest policies that prioritized meeting minimum subsistence needs were unlikely to jeopardize long-term sustainability.","container-title":"Canadian Journal of Fisheries and Aquatic Sciences","DOI":"10.1139/cjfas-2019-0282","ISSN":"0706-652X","issue":"6","journalAbbreviation":"Can. J. Fish. Aquat. Sci.","note":"publisher: NRC Research Press","page":"1076-1089","source":"cdnsciencepub.com (Atypon)","title":"Incorporating harvest–population diversity trade-offs into harvest policy analyses of salmon management in large river basins","volume":"77","author":[{"family":"Connors","given":"Brendan M."},{"family":"Staton","given":"Benjamin"},{"family":"Coggins","given":"Lewis"},{"family":"Walters","given":"Carl"},{"family":"Jones","given":"Mike"},{"family":"Gwinn","given":"Daniel"},{"family":"Catalano","given":"Matt"},{"family":"Fleischman","given":"Steve"}],"issued":{"date-parts":[["2020",6]]}}}],"schema":"https://github.com/citation-style-language/schema/raw/master/csl-citation.json"} </w:instrText>
+      </w:r>
+      <w:r>
+        <w:rPr>
+          <w:rFonts w:ascii="Garamond" w:hAnsi="Garamond"/>
+          <w:sz w:val="22"/>
+          <w:szCs w:val="22"/>
+        </w:rPr>
+        <w:fldChar w:fldCharType="separate"/>
+      </w:r>
+      <w:r>
+        <w:rPr>
+          <w:rFonts w:ascii="Garamond" w:hAnsi="Garamond"/>
+          <w:sz w:val="22"/>
+        </w:rPr>
+        <w:t>(Connors et al., 2020)</w:t>
+      </w:r>
+      <w:r>
+        <w:rPr>
+          <w:rFonts w:ascii="Garamond" w:hAnsi="Garamond"/>
+          <w:sz w:val="22"/>
+          <w:szCs w:val="22"/>
+        </w:rPr>
+        <w:fldChar w:fldCharType="end"/>
+      </w:r>
+      <w:r>
+        <w:rPr>
+          <w:rFonts w:ascii="Garamond" w:hAnsi="Garamond"/>
+          <w:sz w:val="22"/>
+          <w:szCs w:val="22"/>
+        </w:rPr>
+        <w:t xml:space="preserve">. </w:t>
       </w:r>
       <w:r>
         <w:rPr>
@@ -718,16 +824,14 @@
         </w:rPr>
         <w:t xml:space="preserve">trategies that </w:t>
       </w:r>
-      <w:proofErr w:type="gramStart"/>
-      <w:r>
-        <w:rPr>
-          <w:rFonts w:ascii="Garamond" w:hAnsi="Garamond"/>
-          <w:sz w:val="22"/>
-          <w:szCs w:val="22"/>
-        </w:rPr>
-        <w:t>concentrate</w:t>
-      </w:r>
-      <w:proofErr w:type="gramEnd"/>
+      <w:r>
+        <w:rPr>
+          <w:rFonts w:ascii="Garamond" w:hAnsi="Garamond"/>
+          <w:sz w:val="22"/>
+          <w:szCs w:val="22"/>
+        </w:rPr>
+        <w:t>concentrate on</w:t>
+      </w:r>
       <w:r>
         <w:rPr>
           <w:rFonts w:ascii="Garamond" w:hAnsi="Garamond"/>
@@ -841,42 +945,151 @@
           <w:sz w:val="22"/>
           <w:szCs w:val="22"/>
         </w:rPr>
-        <w:t xml:space="preserve">In the absence of fine-scale data on stock-specific spatial ecology in Western Alaska, management strategies have been implemented at relatively coarse spatial scales across large river basins. In the Yukon River Basin, for example, decisions are based on broad stock aggregates defined by the resolution of available genetic baselines. As a result, large portions of the watershed (e.g. Canadian-origin salmon) are managed as a single aggregate stock. This approach obscures the presence of multiple contributing sub-stocks, each of which may exhibit substantial variation in life history traits both within and across seasons (Connors et al., </w:t>
-      </w:r>
-      <w:r>
-        <w:rPr>
-          <w:rFonts w:ascii="Garamond" w:hAnsi="Garamond"/>
-          <w:sz w:val="22"/>
-          <w:szCs w:val="22"/>
-        </w:rPr>
         <w:lastRenderedPageBreak/>
-        <w:t xml:space="preserve">2023). In contrast, the Kuskokwim River Basin employs front-end closure strategies aimed at allowing an estimated number of early-returning fish to escape before harvest begins. While this strategy supports basin-wide escapement goals, it does not account for the relative stock composition of fish protected by the closure versus those exposed to harvest afterward. Moreover, assessments of basin health are typically conducted on annual timescales and focus primarily on total returns over time. This overlooks the relative health of individual sub-stocks and shifts in their spatiotemporal distribution or contribution to the broader metapopulation portfolio. In both cases, managing </w:t>
-      </w:r>
-      <w:r>
-        <w:rPr>
-          <w:rFonts w:ascii="Garamond" w:hAnsi="Garamond"/>
-          <w:sz w:val="22"/>
-          <w:szCs w:val="22"/>
-        </w:rPr>
-        <w:t xml:space="preserve">based on aggregate spatial or temporal patterns risks obscuring underlying trends which may </w:t>
-      </w:r>
-      <w:proofErr w:type="gramStart"/>
-      <w:r>
-        <w:rPr>
-          <w:rFonts w:ascii="Garamond" w:hAnsi="Garamond"/>
-          <w:sz w:val="22"/>
-          <w:szCs w:val="22"/>
-        </w:rPr>
-        <w:t>very</w:t>
-      </w:r>
-      <w:proofErr w:type="gramEnd"/>
-      <w:r>
-        <w:rPr>
-          <w:rFonts w:ascii="Garamond" w:hAnsi="Garamond"/>
-          <w:sz w:val="22"/>
-          <w:szCs w:val="22"/>
-        </w:rPr>
-        <w:t xml:space="preserve"> independently from the aggregate and respond differently to environmental pressures or management actions. </w:t>
+        <w:t xml:space="preserve">In the absence of fine-scale data on stock-specific spatial ecology in Western Alaska, management strategies have been implemented at relatively coarse spatial scales across large river basins. In the Yukon River Basin, for example, decisions are based on broad stock aggregates defined by the resolution of available genetic baselines. As a result, large portions of the watershed (e.g. Canadian-origin salmon) are managed as a single aggregate stock. This approach obscures the presence of multiple contributing sub-stocks, each of which may exhibit substantial variation in life history traits both within and across seasons (Connors et al., 2023). In contrast, the Kuskokwim River Basin employs front-end closure strategies aimed at allowing an estimated number of early-returning fish to escape before harvest begins. While this strategy supports basin-wide escapement goals, it does not account for the relative stock composition of fish protected by the closure </w:t>
+      </w:r>
+      <w:r>
+        <w:rPr>
+          <w:rFonts w:ascii="Garamond" w:hAnsi="Garamond"/>
+          <w:sz w:val="22"/>
+          <w:szCs w:val="22"/>
+        </w:rPr>
+        <w:t>and is likely to favor fish returning to the furthest upstream portions of the watershed</w:t>
+      </w:r>
+      <w:r>
+        <w:rPr>
+          <w:rFonts w:ascii="Garamond" w:hAnsi="Garamond"/>
+          <w:sz w:val="22"/>
+          <w:szCs w:val="22"/>
+        </w:rPr>
+        <w:t xml:space="preserve"> </w:t>
+      </w:r>
+      <w:r>
+        <w:rPr>
+          <w:rFonts w:ascii="Garamond" w:hAnsi="Garamond"/>
+          <w:sz w:val="22"/>
+          <w:szCs w:val="22"/>
+        </w:rPr>
+        <w:fldChar w:fldCharType="begin"/>
+      </w:r>
+      <w:r>
+        <w:rPr>
+          <w:rFonts w:ascii="Garamond" w:hAnsi="Garamond"/>
+          <w:sz w:val="22"/>
+          <w:szCs w:val="22"/>
+        </w:rPr>
+        <w:instrText xml:space="preserve"> ADDIN ZOTERO_ITEM CSL_CITATION {"citationID":"7EzFVXNC","properties":{"formattedCitation":"(Clark et al., 2015)","plainCitation":"(Clark et al., 2015)","noteIndex":0},"citationItems":[{"id":4532,"uris":["http://zotero.org/users/8421274/items/CSEI4Y28"],"itemData":{"id":4532,"type":"article-journal","abstract":"Variation in the timing of migration to freshwaters to spawn is one important dimension of the life history variation within individual salmon stocks. That variable has important implications for developing sustainable fisheries that simultaneously exploit multiple populations within the same geographic area. We examined the variation in migration timing of adult Chinook Salmon Oncorhynchus tshawytscha within the Togiak River system of southwest Alaska to determine whether fish that spawned in different habitats migrated into freshwater from the ocean at different times. In particular, we evaluated whether there were watershed</w:instrText>
+      </w:r>
+      <w:r>
+        <w:rPr>
+          <w:rFonts w:ascii="Cambria Math" w:hAnsi="Cambria Math" w:cs="Cambria Math"/>
+          <w:sz w:val="22"/>
+          <w:szCs w:val="22"/>
+        </w:rPr>
+        <w:instrText>‐</w:instrText>
+      </w:r>
+      <w:r>
+        <w:rPr>
+          <w:rFonts w:ascii="Garamond" w:hAnsi="Garamond"/>
+          <w:sz w:val="22"/>
+          <w:szCs w:val="22"/>
+        </w:rPr>
+        <w:instrText>wide effects of body size, sex, spawning location, and year on the timing of spawning</w:instrText>
+      </w:r>
+      <w:r>
+        <w:rPr>
+          <w:rFonts w:ascii="Cambria Math" w:hAnsi="Cambria Math" w:cs="Cambria Math"/>
+          <w:sz w:val="22"/>
+          <w:szCs w:val="22"/>
+        </w:rPr>
+        <w:instrText>‐</w:instrText>
+      </w:r>
+      <w:r>
+        <w:rPr>
+          <w:rFonts w:ascii="Garamond" w:hAnsi="Garamond"/>
+          <w:sz w:val="22"/>
+          <w:szCs w:val="22"/>
+        </w:rPr>
+        <w:instrText>run migration into the Togiak River. Migration data and spawning fate were collected using radiotelemetry and analyzed with mixed effects models to account for among</w:instrText>
+      </w:r>
+      <w:r>
+        <w:rPr>
+          <w:rFonts w:ascii="Cambria Math" w:hAnsi="Cambria Math" w:cs="Cambria Math"/>
+          <w:sz w:val="22"/>
+          <w:szCs w:val="22"/>
+        </w:rPr>
+        <w:instrText>‐</w:instrText>
+      </w:r>
+      <w:r>
+        <w:rPr>
+          <w:rFonts w:ascii="Garamond" w:hAnsi="Garamond"/>
+          <w:sz w:val="22"/>
+          <w:szCs w:val="22"/>
+        </w:rPr>
+        <w:instrText xml:space="preserve">year variation in migration timing across the 4 years of the study. We found that migration timing of Chinook Salmon in the Togiak watershed is segregated by spawning location and sex and is consistent across body sizes and years. Fish that spawned higher in the watershed had a tendency to enter freshwater earlier than fish that spawned lower in the watershed and in the main stem of the river. Our results indicate clear stock structure in the migration of spawning Chinook Salmon to the Togiak River watershed, suggesting that it is important to distribute harvest over the entire distribution of Chinook Salmon run timing to minimize the risk of overexploiting certain components of the stock complex.","container-title":"Transactions of the American Fisheries Society","DOI":"10.1080/00028487.2015.1031281","ISSN":"0002-8487","issue":"4","journalAbbreviation":"Transactions of the American Fisheries Society","page":"829-836","source":"Silverchair","title":"Migration Timing of Adult Chinook Salmon into the Togiak River, Alaska, Watershed: Is There Evidence for Stock Structure?","title-short":"Migration Timing of Adult Chinook Salmon into the Togiak River, Alaska, Watershed","volume":"144","author":[{"family":"Clark","given":"Sydney C."},{"family":"Tanner","given":"Theresa L."},{"family":"Sethi","given":"Suresh A."},{"family":"Bentley","given":"Kale T."},{"family":"Schindler","given":"Daniel E."}],"issued":{"date-parts":[["2015",7,1]]}}}],"schema":"https://github.com/citation-style-language/schema/raw/master/csl-citation.json"} </w:instrText>
+      </w:r>
+      <w:r>
+        <w:rPr>
+          <w:rFonts w:ascii="Garamond" w:hAnsi="Garamond"/>
+          <w:sz w:val="22"/>
+          <w:szCs w:val="22"/>
+        </w:rPr>
+        <w:fldChar w:fldCharType="separate"/>
+      </w:r>
+      <w:r>
+        <w:rPr>
+          <w:rFonts w:ascii="Garamond" w:hAnsi="Garamond"/>
+          <w:sz w:val="22"/>
+        </w:rPr>
+        <w:t>(Clark et al., 2015)</w:t>
+      </w:r>
+      <w:r>
+        <w:rPr>
+          <w:rFonts w:ascii="Garamond" w:hAnsi="Garamond"/>
+          <w:sz w:val="22"/>
+          <w:szCs w:val="22"/>
+        </w:rPr>
+        <w:fldChar w:fldCharType="end"/>
+      </w:r>
+      <w:r>
+        <w:rPr>
+          <w:rFonts w:ascii="Garamond" w:hAnsi="Garamond"/>
+          <w:sz w:val="22"/>
+          <w:szCs w:val="22"/>
+        </w:rPr>
+        <w:t xml:space="preserve">. </w:t>
+      </w:r>
+      <w:r>
+        <w:rPr>
+          <w:rFonts w:ascii="Garamond" w:hAnsi="Garamond"/>
+          <w:sz w:val="22"/>
+          <w:szCs w:val="22"/>
+        </w:rPr>
+        <w:t>Moreover, assessments of basin health are typically conducted on annual timescales and focus primarily on total returns over time</w:t>
+      </w:r>
+      <w:r>
+        <w:rPr>
+          <w:rFonts w:ascii="Garamond" w:hAnsi="Garamond"/>
+          <w:sz w:val="22"/>
+          <w:szCs w:val="22"/>
+        </w:rPr>
+        <w:t xml:space="preserve">, which may overlook </w:t>
+      </w:r>
+      <w:r>
+        <w:rPr>
+          <w:rFonts w:ascii="Garamond" w:hAnsi="Garamond"/>
+          <w:sz w:val="22"/>
+          <w:szCs w:val="22"/>
+        </w:rPr>
+        <w:t xml:space="preserve">the relative health of individual sub-stocks and shifts in their spatiotemporal distribution or contribution to the broader metapopulation portfolio. In both cases, managing </w:t>
+      </w:r>
+      <w:r>
+        <w:rPr>
+          <w:rFonts w:ascii="Garamond" w:hAnsi="Garamond"/>
+          <w:sz w:val="22"/>
+          <w:szCs w:val="22"/>
+        </w:rPr>
+        <w:t xml:space="preserve">based on aggregate spatial or temporal patterns risks obscuring underlying trends which may very independently from the aggregate and respond differently to environmental pressures or management actions. </w:t>
       </w:r>
       <w:r>
         <w:rPr>
@@ -1061,7 +1274,18 @@
           <w:szCs w:val="22"/>
           <w14:ligatures w14:val="none"/>
         </w:rPr>
-        <w:t xml:space="preserve">Otoliths were collected over multiple years from both the Yukon and Kuskokwim River basins. Sampling was conducted continuously at the Lower Yukon Test Fishery (LYTF) near Emmonak, Alaska, and at the Bethel Test Fishery (BTF) near Bethel, Alaska. Both fisheries are designed to monitor the stock composition of returning salmon throughout the </w:t>
+        <w:t xml:space="preserve">Otoliths were collected over multiple years from both the Yukon and Kuskokwim River basins. Sampling was conducted continuously at the Lower Yukon Test Fishery (LYTF) near Emmonak, Alaska, and at the Bethel Test Fishery (BTF) near Bethel, Alaska. Both fisheries are designed to monitor the stock </w:t>
+      </w:r>
+      <w:r>
+        <w:rPr>
+          <w:rFonts w:ascii="Garamond" w:eastAsia="Times New Roman" w:hAnsi="Garamond" w:cs="Times New Roman"/>
+          <w:kern w:val="0"/>
+          <w:sz w:val="22"/>
+          <w:szCs w:val="22"/>
+          <w14:ligatures w14:val="none"/>
+        </w:rPr>
+        <w:lastRenderedPageBreak/>
+        <w:t xml:space="preserve">composition of returning salmon throughout the </w:t>
       </w:r>
       <w:r>
         <w:rPr>
@@ -1101,29 +1325,7 @@
           <w:szCs w:val="22"/>
           <w14:ligatures w14:val="none"/>
         </w:rPr>
-        <w:t xml:space="preserve">from the Kuskokwim River between 2017 and 2021, and from the Yukon River in 2015, 2016, and 2021. From these, about 250 </w:t>
-      </w:r>
-      <w:proofErr w:type="gramStart"/>
-      <w:r>
-        <w:rPr>
-          <w:rFonts w:ascii="Garamond" w:eastAsia="Times New Roman" w:hAnsi="Garamond" w:cs="Times New Roman"/>
-          <w:kern w:val="0"/>
-          <w:sz w:val="22"/>
-          <w:szCs w:val="22"/>
-          <w14:ligatures w14:val="none"/>
-        </w:rPr>
-        <w:t>otoliths</w:t>
-      </w:r>
-      <w:proofErr w:type="gramEnd"/>
-      <w:r>
-        <w:rPr>
-          <w:rFonts w:ascii="Garamond" w:eastAsia="Times New Roman" w:hAnsi="Garamond" w:cs="Times New Roman"/>
-          <w:kern w:val="0"/>
-          <w:sz w:val="22"/>
-          <w:szCs w:val="22"/>
-          <w14:ligatures w14:val="none"/>
-        </w:rPr>
-        <w:t xml:space="preserve"> were selected for analysis to ensure coverage across the full sampling period and to provide proportional representation relative to catch per unit effort (CPUE) throughout the run</w:t>
+        <w:t>from the Kuskokwim River between 2017 and 2021, and from the Yukon River in 2015, 2016, and 2021. From these, about 250 otoliths were selected for analysis to ensure coverage across the full sampling period and to provide proportional representation relative to catch per unit effort (CPUE) throughout the run</w:t>
       </w:r>
       <w:r>
         <w:rPr>
@@ -1240,29 +1442,7 @@
           <w:szCs w:val="22"/>
           <w14:ligatures w14:val="none"/>
         </w:rPr>
-        <w:t xml:space="preserve">changes in Sr8786 and Sr88 from the core region and morphological features of the otolith visible among the ablation </w:t>
-      </w:r>
-      <w:proofErr w:type="gramStart"/>
-      <w:r>
-        <w:rPr>
-          <w:rFonts w:ascii="Garamond" w:eastAsia="Times New Roman" w:hAnsi="Garamond" w:cs="Times New Roman"/>
-          <w:kern w:val="0"/>
-          <w:sz w:val="22"/>
-          <w:szCs w:val="22"/>
-          <w14:ligatures w14:val="none"/>
-        </w:rPr>
-        <w:t>path</w:t>
-      </w:r>
-      <w:proofErr w:type="gramEnd"/>
-      <w:r>
-        <w:rPr>
-          <w:rFonts w:ascii="Garamond" w:eastAsia="Times New Roman" w:hAnsi="Garamond" w:cs="Times New Roman"/>
-          <w:kern w:val="0"/>
-          <w:sz w:val="22"/>
-          <w:szCs w:val="22"/>
-          <w14:ligatures w14:val="none"/>
-        </w:rPr>
-        <w:t xml:space="preserve">. </w:t>
+        <w:t xml:space="preserve">changes in Sr8786 and Sr88 from the core region and morphological features of the otolith visible among the ablation path. </w:t>
       </w:r>
     </w:p>
     <w:p>
@@ -1439,6 +1619,7 @@
           <w:szCs w:val="22"/>
           <w14:ligatures w14:val="none"/>
         </w:rPr>
+        <w:lastRenderedPageBreak/>
         <w:t>Assignment framework and priors</w:t>
       </w:r>
     </w:p>
@@ -1504,29 +1685,7 @@
           <w:szCs w:val="22"/>
           <w14:ligatures w14:val="none"/>
         </w:rPr>
-        <w:t xml:space="preserve"> using a Bayesian probabilistic framework. This approach incorporates both spatial variation in isotopic ratios and associated </w:t>
-      </w:r>
-      <w:proofErr w:type="gramStart"/>
-      <w:r>
-        <w:rPr>
-          <w:rFonts w:ascii="Garamond" w:eastAsia="Times New Roman" w:hAnsi="Garamond" w:cs="Times New Roman"/>
-          <w:kern w:val="0"/>
-          <w:sz w:val="22"/>
-          <w:szCs w:val="22"/>
-          <w14:ligatures w14:val="none"/>
-        </w:rPr>
-        <w:t>error;</w:t>
-      </w:r>
-      <w:proofErr w:type="gramEnd"/>
-      <w:r>
-        <w:rPr>
-          <w:rFonts w:ascii="Garamond" w:eastAsia="Times New Roman" w:hAnsi="Garamond" w:cs="Times New Roman"/>
-          <w:kern w:val="0"/>
-          <w:sz w:val="22"/>
-          <w:szCs w:val="22"/>
-          <w14:ligatures w14:val="none"/>
-        </w:rPr>
-        <w:t xml:space="preserve"> </w:t>
+        <w:t xml:space="preserve"> using a Bayesian probabilistic framework. This approach incorporates both spatial variation in isotopic ratios and associated error; </w:t>
       </w:r>
     </w:p>
     <w:p>
@@ -1542,7 +1701,6 @@
           <w14:ligatures w14:val="none"/>
         </w:rPr>
       </w:pPr>
-      <w:proofErr w:type="gramStart"/>
       <w:r>
         <w:rPr>
           <w:rFonts w:ascii="Garamond" w:eastAsia="Times New Roman" w:hAnsi="Garamond" w:cs="Times New Roman"/>
@@ -1565,20 +1723,7 @@
           <w:szCs w:val="22"/>
           <w14:ligatures w14:val="none"/>
         </w:rPr>
-        <w:t>Insert</w:t>
-      </w:r>
-      <w:proofErr w:type="gramEnd"/>
-      <w:r>
-        <w:rPr>
-          <w:rFonts w:ascii="Garamond" w:eastAsia="Times New Roman" w:hAnsi="Garamond" w:cs="Times New Roman"/>
-          <w:b/>
-          <w:bCs/>
-          <w:kern w:val="0"/>
-          <w:sz w:val="22"/>
-          <w:szCs w:val="22"/>
-          <w14:ligatures w14:val="none"/>
-        </w:rPr>
-        <w:t xml:space="preserve"> Model Here] </w:t>
+        <w:t xml:space="preserve">Insert Model Here] </w:t>
       </w:r>
     </w:p>
     <w:p>
@@ -1604,34 +1749,7 @@
           <w:szCs w:val="22"/>
           <w14:ligatures w14:val="none"/>
         </w:rPr>
-        <w:lastRenderedPageBreak/>
-        <w:t xml:space="preserve">In </w:t>
-      </w:r>
-      <w:proofErr w:type="gramStart"/>
-      <w:r>
-        <w:rPr>
-          <w:rFonts w:ascii="Garamond" w:eastAsia="Times New Roman" w:hAnsi="Garamond" w:cs="Times New Roman"/>
-          <w:b/>
-          <w:bCs/>
-          <w:kern w:val="0"/>
-          <w:sz w:val="22"/>
-          <w:szCs w:val="22"/>
-          <w14:ligatures w14:val="none"/>
-        </w:rPr>
-        <w:t>which..</w:t>
-      </w:r>
-      <w:proofErr w:type="gramEnd"/>
-      <w:r>
-        <w:rPr>
-          <w:rFonts w:ascii="Garamond" w:eastAsia="Times New Roman" w:hAnsi="Garamond" w:cs="Times New Roman"/>
-          <w:b/>
-          <w:bCs/>
-          <w:kern w:val="0"/>
-          <w:sz w:val="22"/>
-          <w:szCs w:val="22"/>
-          <w14:ligatures w14:val="none"/>
-        </w:rPr>
-        <w:t xml:space="preserve"> </w:t>
+        <w:t xml:space="preserve">In which.. </w:t>
       </w:r>
     </w:p>
     <w:p>
@@ -1647,31 +1765,17 @@
           <w14:ligatures w14:val="none"/>
         </w:rPr>
       </w:pPr>
-      <w:proofErr w:type="gramStart"/>
-      <w:r>
-        <w:rPr>
-          <w:rFonts w:ascii="Garamond" w:eastAsia="Times New Roman" w:hAnsi="Garamond" w:cs="Times New Roman"/>
-          <w:b/>
-          <w:bCs/>
-          <w:kern w:val="0"/>
-          <w:sz w:val="22"/>
-          <w:szCs w:val="22"/>
-          <w14:ligatures w14:val="none"/>
-        </w:rPr>
-        <w:t>[ Describe</w:t>
-      </w:r>
-      <w:proofErr w:type="gramEnd"/>
-      <w:r>
-        <w:rPr>
-          <w:rFonts w:ascii="Garamond" w:eastAsia="Times New Roman" w:hAnsi="Garamond" w:cs="Times New Roman"/>
-          <w:b/>
-          <w:bCs/>
-          <w:kern w:val="0"/>
-          <w:sz w:val="22"/>
-          <w:szCs w:val="22"/>
-          <w14:ligatures w14:val="none"/>
-        </w:rPr>
-        <w:t xml:space="preserve"> the Model Here] </w:t>
+      <w:r>
+        <w:rPr>
+          <w:rFonts w:ascii="Garamond" w:eastAsia="Times New Roman" w:hAnsi="Garamond" w:cs="Times New Roman"/>
+          <w:b/>
+          <w:bCs/>
+          <w:kern w:val="0"/>
+          <w:sz w:val="22"/>
+          <w:szCs w:val="22"/>
+          <w14:ligatures w14:val="none"/>
+        </w:rPr>
+        <w:t xml:space="preserve">[ Describe the Model Here] </w:t>
       </w:r>
     </w:p>
     <w:p>
@@ -1836,29 +1940,7 @@
           <w:szCs w:val="22"/>
           <w14:ligatures w14:val="none"/>
         </w:rPr>
-        <w:t xml:space="preserve">, thereby preventing assignment to exceedingly slow or flat reaches determined to be unsuitable </w:t>
-      </w:r>
-      <w:proofErr w:type="gramStart"/>
-      <w:r>
-        <w:rPr>
-          <w:rFonts w:ascii="Garamond" w:eastAsia="Times New Roman" w:hAnsi="Garamond" w:cs="Times New Roman"/>
-          <w:kern w:val="0"/>
-          <w:sz w:val="22"/>
-          <w:szCs w:val="22"/>
-          <w14:ligatures w14:val="none"/>
-        </w:rPr>
-        <w:t>of</w:t>
-      </w:r>
-      <w:proofErr w:type="gramEnd"/>
-      <w:r>
-        <w:rPr>
-          <w:rFonts w:ascii="Garamond" w:eastAsia="Times New Roman" w:hAnsi="Garamond" w:cs="Times New Roman"/>
-          <w:kern w:val="0"/>
-          <w:sz w:val="22"/>
-          <w:szCs w:val="22"/>
-          <w14:ligatures w14:val="none"/>
-        </w:rPr>
-        <w:t xml:space="preserve"> spawning Chinook. </w:t>
+        <w:t xml:space="preserve">, thereby preventing assignment to exceedingly slow or flat reaches determined to be unsuitable of spawning Chinook. </w:t>
       </w:r>
       <w:r>
         <w:rPr>
@@ -1898,29 +1980,7 @@
           <w:szCs w:val="22"/>
           <w14:ligatures w14:val="none"/>
         </w:rPr>
-        <w:t xml:space="preserve"> to provide a binary 0 or 1 value for locations with or without observations across the dataset. To avoid biasing regions without observations but with low sampling effort, this </w:t>
-      </w:r>
-      <w:proofErr w:type="gramStart"/>
-      <w:r>
-        <w:rPr>
-          <w:rFonts w:ascii="Garamond" w:eastAsia="Times New Roman" w:hAnsi="Garamond" w:cs="Times New Roman"/>
-          <w:kern w:val="0"/>
-          <w:sz w:val="22"/>
-          <w:szCs w:val="22"/>
-          <w14:ligatures w14:val="none"/>
-        </w:rPr>
-        <w:t>prior</w:t>
-      </w:r>
-      <w:proofErr w:type="gramEnd"/>
-      <w:r>
-        <w:rPr>
-          <w:rFonts w:ascii="Garamond" w:eastAsia="Times New Roman" w:hAnsi="Garamond" w:cs="Times New Roman"/>
-          <w:kern w:val="0"/>
-          <w:sz w:val="22"/>
-          <w:szCs w:val="22"/>
-          <w14:ligatures w14:val="none"/>
-        </w:rPr>
-        <w:t xml:space="preserve"> was only applied to mainstream tributaries and those with the second highest stream order. From these tributaries, reaches</w:t>
+        <w:t xml:space="preserve"> to provide a binary 0 or 1 value for locations with or without observations across the dataset. To avoid biasing regions without observations but with low sampling effort, this prior was only applied to mainstream tributaries and those with the second highest stream order. From these tributaries, reaches</w:t>
       </w:r>
       <w:r>
         <w:rPr>
@@ -1982,6 +2042,7 @@
           <w:sz w:val="22"/>
           <w:szCs w:val="22"/>
         </w:rPr>
+        <w:lastRenderedPageBreak/>
         <w:t xml:space="preserve">Production estimates and time binning </w:t>
       </w:r>
     </w:p>
@@ -2001,50 +2062,176 @@
           <w:sz w:val="22"/>
           <w:szCs w:val="22"/>
         </w:rPr>
-        <w:t xml:space="preserve">Basin-scale estimates of natal origin distribution were generated for each year by summing posterior probabilities across all individuals at each spatial location. To examine temporal patterns within the run, the dataset was divided into four temporal quartiles. The first quartile extended through June 11th, corresponding to the end of the front-end fishing closure on the Kuskokwim River. The second and third quartiles each spanned 10 days, while the final quartile included the remainder of the run. Minor variation in the duration of the fourth quartile occurred among years due to differences in </w:t>
-      </w:r>
-      <w:proofErr w:type="gramStart"/>
-      <w:r>
-        <w:rPr>
-          <w:rFonts w:ascii="Garamond" w:hAnsi="Garamond"/>
-          <w:sz w:val="22"/>
-          <w:szCs w:val="22"/>
-        </w:rPr>
-        <w:t>run</w:t>
-      </w:r>
-      <w:proofErr w:type="gramEnd"/>
-      <w:r>
-        <w:rPr>
-          <w:rFonts w:ascii="Garamond" w:hAnsi="Garamond"/>
-          <w:sz w:val="22"/>
-          <w:szCs w:val="22"/>
-        </w:rPr>
-        <w:t xml:space="preserve"> timing and length; however, these </w:t>
-      </w:r>
-      <w:r>
-        <w:rPr>
-          <w:rFonts w:ascii="Garamond" w:hAnsi="Garamond"/>
-          <w:sz w:val="22"/>
-          <w:szCs w:val="22"/>
+        <w:t xml:space="preserve">Basin-scale estimates of natal origin distribution were generated for each year by summing posterior probabilities across all individuals at each spatial location. To examine temporal patterns within the run, the dataset was divided into four temporal quartiles. The first quartile extended through June 11th, corresponding to the end of the front-end fishing closure on the Kuskokwim River. The second and third quartiles each spanned 10 days, while the final quartile included the remainder of the run. Minor variation in the duration of the fourth quartile occurred among years due to differences in run timing and length; however, these deviations were limited to a few days and represented a negligible portion of the overall CPUE. </w:t>
+      </w:r>
+      <w:r>
+        <w:rPr>
+          <w:rFonts w:ascii="Garamond" w:hAnsi="Garamond"/>
+          <w:sz w:val="22"/>
+          <w:szCs w:val="22"/>
+        </w:rPr>
+        <w:t>For each quartile, tributary-specific production estimates were normalized to sum to one</w:t>
+      </w:r>
+      <w:r>
+        <w:rPr>
+          <w:rFonts w:ascii="Garamond" w:hAnsi="Garamond"/>
+          <w:sz w:val="22"/>
+          <w:szCs w:val="22"/>
+        </w:rPr>
+        <w:t xml:space="preserve">. For each quartile, values were rescaled to range from 0-1, and figures were produced to display the relative concentration of natal origin distributions across the basin. </w:t>
+      </w:r>
+    </w:p>
+    <w:p>
+      <w:pPr>
+        <w:spacing w:before="100" w:beforeAutospacing="1" w:after="100" w:afterAutospacing="1" w:line="480" w:lineRule="auto"/>
+        <w:rPr>
+          <w:rFonts w:ascii="Garamond" w:eastAsia="Times New Roman" w:hAnsi="Garamond" w:cs="Times New Roman"/>
+          <w:b/>
+          <w:bCs/>
+          <w:kern w:val="0"/>
+          <w:sz w:val="22"/>
+          <w:szCs w:val="22"/>
+          <w14:ligatures w14:val="none"/>
+        </w:rPr>
+      </w:pPr>
+      <w:r>
+        <w:rPr>
+          <w:rFonts w:ascii="Garamond" w:eastAsia="Times New Roman" w:hAnsi="Garamond" w:cs="Times New Roman"/>
+          <w:b/>
+          <w:bCs/>
+          <w:kern w:val="0"/>
+          <w:sz w:val="22"/>
+          <w:szCs w:val="22"/>
+          <w14:ligatures w14:val="none"/>
+        </w:rPr>
+        <w:t>Management units and timeseries construction</w:t>
+      </w:r>
+    </w:p>
+    <w:p>
+      <w:pPr>
+        <w:spacing w:line="480" w:lineRule="auto"/>
+        <w:rPr>
+          <w:rFonts w:ascii="Garamond" w:hAnsi="Garamond"/>
+          <w:sz w:val="22"/>
+          <w:szCs w:val="22"/>
+        </w:rPr>
+      </w:pPr>
+      <w:r>
+        <w:rPr>
+          <w:rFonts w:ascii="Garamond" w:eastAsia="Times New Roman" w:hAnsi="Garamond" w:cs="Times New Roman"/>
+          <w:b/>
+          <w:bCs/>
+          <w:kern w:val="0"/>
+          <w:sz w:val="22"/>
+          <w:szCs w:val="22"/>
+          <w14:ligatures w14:val="none"/>
+        </w:rPr>
+        <w:tab/>
+      </w:r>
+      <w:r>
+        <w:rPr>
+          <w:rFonts w:ascii="Garamond" w:hAnsi="Garamond"/>
+          <w:sz w:val="22"/>
+          <w:szCs w:val="22"/>
+        </w:rPr>
+        <w:t xml:space="preserve">Tributaries across the basin were grouped into management units based on regions of management concern identified by the Alaska Department of Fish and Game (ADFG). These included key tributaries such as [insert list of tributaries, e.g., the </w:t>
+      </w:r>
+      <w:proofErr w:type="spellStart"/>
+      <w:r>
+        <w:rPr>
+          <w:rFonts w:ascii="Garamond" w:hAnsi="Garamond"/>
+          <w:sz w:val="22"/>
+          <w:szCs w:val="22"/>
+        </w:rPr>
+        <w:t>Salcha</w:t>
+      </w:r>
+      <w:proofErr w:type="spellEnd"/>
+      <w:r>
+        <w:rPr>
+          <w:rFonts w:ascii="Garamond" w:hAnsi="Garamond"/>
+          <w:sz w:val="22"/>
+          <w:szCs w:val="22"/>
+        </w:rPr>
+        <w:t>, Chena, Tanana, etc.]. For each of these systems, all upstream stream segments were grouped together and assigned a common management unit identifier. Additional tributaries not explicitly identified in ADFG’s management priorities were organized into units of comparable size or hydrological significance, including [insert remaining groupings here].</w:t>
+      </w:r>
+      <w:r>
+        <w:rPr>
+          <w:rFonts w:ascii="Garamond" w:hAnsi="Garamond"/>
+          <w:sz w:val="22"/>
+          <w:szCs w:val="22"/>
+        </w:rPr>
+        <w:t xml:space="preserve"> Rescaled production values were binned by management unit and rescaled to sum to one within each quartile. The resulting dataset are timeseries of proportional contribution for each region and for each quartile (Q0-Q4) from 2017-2021 (Figure X). </w:t>
+      </w:r>
+    </w:p>
+    <w:p>
+      <w:pPr>
+        <w:spacing w:before="100" w:beforeAutospacing="1" w:after="100" w:afterAutospacing="1" w:line="480" w:lineRule="auto"/>
+        <w:rPr>
+          <w:rFonts w:ascii="Garamond" w:eastAsia="Times New Roman" w:hAnsi="Garamond" w:cs="Times New Roman"/>
+          <w:b/>
+          <w:bCs/>
+          <w:kern w:val="0"/>
+          <w:sz w:val="22"/>
+          <w:szCs w:val="22"/>
+          <w14:ligatures w14:val="none"/>
+        </w:rPr>
+      </w:pPr>
+      <w:r>
+        <w:rPr>
+          <w:rFonts w:ascii="Garamond" w:eastAsia="Times New Roman" w:hAnsi="Garamond" w:cs="Times New Roman"/>
+          <w:b/>
+          <w:bCs/>
+          <w:kern w:val="0"/>
+          <w:sz w:val="22"/>
+          <w:szCs w:val="22"/>
+          <w14:ligatures w14:val="none"/>
+        </w:rPr>
+        <w:t xml:space="preserve">Dynamic Factor Analysis </w:t>
+      </w:r>
+    </w:p>
+    <w:p>
+      <w:pPr>
+        <w:spacing w:before="100" w:beforeAutospacing="1" w:after="100" w:afterAutospacing="1" w:line="480" w:lineRule="auto"/>
+        <w:rPr>
+          <w:rFonts w:ascii="Garamond" w:eastAsia="Times New Roman" w:hAnsi="Garamond" w:cs="Times New Roman"/>
+          <w:kern w:val="0"/>
+          <w:sz w:val="22"/>
+          <w:szCs w:val="22"/>
+          <w14:ligatures w14:val="none"/>
+        </w:rPr>
+      </w:pPr>
+      <w:r>
+        <w:rPr>
+          <w:rFonts w:ascii="Garamond" w:eastAsia="Times New Roman" w:hAnsi="Garamond" w:cs="Times New Roman"/>
+          <w:b/>
+          <w:bCs/>
+          <w:kern w:val="0"/>
+          <w:sz w:val="22"/>
+          <w:szCs w:val="22"/>
+          <w14:ligatures w14:val="none"/>
+        </w:rPr>
+        <w:tab/>
+      </w:r>
+      <w:r>
+        <w:rPr>
+          <w:rFonts w:ascii="Garamond" w:eastAsia="Times New Roman" w:hAnsi="Garamond" w:cs="Times New Roman"/>
+          <w:kern w:val="0"/>
+          <w:sz w:val="22"/>
+          <w:szCs w:val="22"/>
+          <w14:ligatures w14:val="none"/>
+        </w:rPr>
+        <w:t xml:space="preserve">To identify shared temporal patterns in salmon run timing across management units, we applied Dynamic Factor Analysis (DFA) to time series data of proportional contributions within each quartile. DFA </w:t>
+      </w:r>
+      <w:r>
+        <w:rPr>
+          <w:rFonts w:ascii="Garamond" w:eastAsia="Times New Roman" w:hAnsi="Garamond" w:cs="Times New Roman"/>
+          <w:kern w:val="0"/>
+          <w:sz w:val="22"/>
+          <w:szCs w:val="22"/>
+          <w14:ligatures w14:val="none"/>
         </w:rPr>
         <w:lastRenderedPageBreak/>
-        <w:t xml:space="preserve">deviations were limited to a few days and represented a negligible portion of the overall CPUE. </w:t>
-      </w:r>
-      <w:r>
-        <w:rPr>
-          <w:rFonts w:ascii="Garamond" w:hAnsi="Garamond"/>
-          <w:sz w:val="22"/>
-          <w:szCs w:val="22"/>
-        </w:rPr>
-        <w:t>For each quartile, tributary-specific production estimates were normalized to sum to one</w:t>
-      </w:r>
-      <w:r>
-        <w:rPr>
-          <w:rFonts w:ascii="Garamond" w:hAnsi="Garamond"/>
-          <w:sz w:val="22"/>
-          <w:szCs w:val="22"/>
-        </w:rPr>
-        <w:t xml:space="preserve">. For each quartile, values were rescaled to range from 0-1, and figures were produced to display the relative concentration of natal origin distributions across the basin. </w:t>
+        <w:t>is a multivariate time series technique that models observed series as linear combinations of a smaller set of latent trends, capturing underlying structure in the data while accounting for observation error. This approach is particularly well suited for dimensionality reduction across multiple correlated time series. It provides a systematic framework for identifying the number and shape of underlying trends, estimating their influence (loadings) on each time series, and exploring the effects of potential covariates.</w:t>
       </w:r>
     </w:p>
     <w:p>
@@ -2052,154 +2239,12 @@
         <w:spacing w:before="100" w:beforeAutospacing="1" w:after="100" w:afterAutospacing="1" w:line="480" w:lineRule="auto"/>
         <w:rPr>
           <w:rFonts w:ascii="Garamond" w:eastAsia="Times New Roman" w:hAnsi="Garamond" w:cs="Times New Roman"/>
-          <w:b/>
-          <w:bCs/>
-          <w:kern w:val="0"/>
-          <w:sz w:val="22"/>
-          <w:szCs w:val="22"/>
-          <w14:ligatures w14:val="none"/>
-        </w:rPr>
-      </w:pPr>
-      <w:r>
-        <w:rPr>
-          <w:rFonts w:ascii="Garamond" w:eastAsia="Times New Roman" w:hAnsi="Garamond" w:cs="Times New Roman"/>
-          <w:b/>
-          <w:bCs/>
-          <w:kern w:val="0"/>
-          <w:sz w:val="22"/>
-          <w:szCs w:val="22"/>
-          <w14:ligatures w14:val="none"/>
-        </w:rPr>
-        <w:t>Management units and timeseries construction</w:t>
-      </w:r>
-    </w:p>
-    <w:p>
-      <w:pPr>
-        <w:spacing w:line="480" w:lineRule="auto"/>
-        <w:rPr>
-          <w:rFonts w:ascii="Garamond" w:hAnsi="Garamond"/>
-          <w:sz w:val="22"/>
-          <w:szCs w:val="22"/>
-        </w:rPr>
-      </w:pPr>
-      <w:r>
-        <w:rPr>
-          <w:rFonts w:ascii="Garamond" w:eastAsia="Times New Roman" w:hAnsi="Garamond" w:cs="Times New Roman"/>
-          <w:b/>
-          <w:bCs/>
-          <w:kern w:val="0"/>
-          <w:sz w:val="22"/>
-          <w:szCs w:val="22"/>
-          <w14:ligatures w14:val="none"/>
-        </w:rPr>
-        <w:tab/>
-      </w:r>
-      <w:r>
-        <w:rPr>
-          <w:rFonts w:ascii="Garamond" w:hAnsi="Garamond"/>
-          <w:sz w:val="22"/>
-          <w:szCs w:val="22"/>
-        </w:rPr>
-        <w:t xml:space="preserve">Tributaries across the basin were grouped into management units based on regions of management concern identified by the Alaska Department of Fish and Game (ADFG). These included key tributaries such as [insert list of tributaries, e.g., the </w:t>
-      </w:r>
-      <w:proofErr w:type="spellStart"/>
-      <w:r>
-        <w:rPr>
-          <w:rFonts w:ascii="Garamond" w:hAnsi="Garamond"/>
-          <w:sz w:val="22"/>
-          <w:szCs w:val="22"/>
-        </w:rPr>
-        <w:t>Salcha</w:t>
-      </w:r>
-      <w:proofErr w:type="spellEnd"/>
-      <w:r>
-        <w:rPr>
-          <w:rFonts w:ascii="Garamond" w:hAnsi="Garamond"/>
-          <w:sz w:val="22"/>
-          <w:szCs w:val="22"/>
-        </w:rPr>
-        <w:t>, Chena, Tanana, etc.]. For each of these systems, all upstream stream segments were grouped together and assigned a common management unit identifier. Additional tributaries not explicitly identified in ADFG’s management priorities were organized into units of comparable size or hydrological significance, including [insert remaining groupings here].</w:t>
-      </w:r>
-      <w:r>
-        <w:rPr>
-          <w:rFonts w:ascii="Garamond" w:hAnsi="Garamond"/>
-          <w:sz w:val="22"/>
-          <w:szCs w:val="22"/>
-        </w:rPr>
-        <w:t xml:space="preserve"> Rescaled production values were binned by </w:t>
-      </w:r>
-      <w:proofErr w:type="gramStart"/>
-      <w:r>
-        <w:rPr>
-          <w:rFonts w:ascii="Garamond" w:hAnsi="Garamond"/>
-          <w:sz w:val="22"/>
-          <w:szCs w:val="22"/>
-        </w:rPr>
-        <w:t>management</w:t>
-      </w:r>
-      <w:proofErr w:type="gramEnd"/>
-      <w:r>
-        <w:rPr>
-          <w:rFonts w:ascii="Garamond" w:hAnsi="Garamond"/>
-          <w:sz w:val="22"/>
-          <w:szCs w:val="22"/>
-        </w:rPr>
-        <w:t xml:space="preserve"> unit and rescaled to sum to one within each quartile. The resulting dataset </w:t>
-      </w:r>
-      <w:proofErr w:type="gramStart"/>
-      <w:r>
-        <w:rPr>
-          <w:rFonts w:ascii="Garamond" w:hAnsi="Garamond"/>
-          <w:sz w:val="22"/>
-          <w:szCs w:val="22"/>
-        </w:rPr>
-        <w:t>are</w:t>
-      </w:r>
-      <w:proofErr w:type="gramEnd"/>
-      <w:r>
-        <w:rPr>
-          <w:rFonts w:ascii="Garamond" w:hAnsi="Garamond"/>
-          <w:sz w:val="22"/>
-          <w:szCs w:val="22"/>
-        </w:rPr>
-        <w:t xml:space="preserve"> </w:t>
-      </w:r>
-      <w:proofErr w:type="gramStart"/>
-      <w:r>
-        <w:rPr>
-          <w:rFonts w:ascii="Garamond" w:hAnsi="Garamond"/>
-          <w:sz w:val="22"/>
-          <w:szCs w:val="22"/>
-        </w:rPr>
-        <w:t>timeseries</w:t>
-      </w:r>
-      <w:proofErr w:type="gramEnd"/>
-      <w:r>
-        <w:rPr>
-          <w:rFonts w:ascii="Garamond" w:hAnsi="Garamond"/>
-          <w:sz w:val="22"/>
-          <w:szCs w:val="22"/>
-        </w:rPr>
-        <w:t xml:space="preserve"> of proportional </w:t>
-      </w:r>
-      <w:proofErr w:type="gramStart"/>
-      <w:r>
-        <w:rPr>
-          <w:rFonts w:ascii="Garamond" w:hAnsi="Garamond"/>
-          <w:sz w:val="22"/>
-          <w:szCs w:val="22"/>
-        </w:rPr>
-        <w:t>contribution</w:t>
-      </w:r>
-      <w:proofErr w:type="gramEnd"/>
-      <w:r>
-        <w:rPr>
-          <w:rFonts w:ascii="Garamond" w:hAnsi="Garamond"/>
-          <w:sz w:val="22"/>
-          <w:szCs w:val="22"/>
-        </w:rPr>
-        <w:t xml:space="preserve"> for each region and for each quartile (Q0-Q4) from 2017-2021 (Figure X). </w:t>
-      </w:r>
+          <w:kern w:val="0"/>
+          <w:sz w:val="22"/>
+          <w:szCs w:val="22"/>
+          <w14:ligatures w14:val="none"/>
+        </w:rPr>
+      </w:pPr>
     </w:p>
     <w:p>
       <w:pPr>
@@ -2211,20 +2256,22 @@
           <w:kern w:val="0"/>
           <w:sz w:val="22"/>
           <w:szCs w:val="22"/>
-          <w14:ligatures w14:val="none"/>
-        </w:rPr>
-      </w:pPr>
-      <w:r>
-        <w:rPr>
-          <w:rFonts w:ascii="Garamond" w:eastAsia="Times New Roman" w:hAnsi="Garamond" w:cs="Times New Roman"/>
-          <w:b/>
-          <w:bCs/>
-          <w:kern w:val="0"/>
-          <w:sz w:val="22"/>
-          <w:szCs w:val="22"/>
-          <w14:ligatures w14:val="none"/>
-        </w:rPr>
-        <w:t xml:space="preserve">Dynamic Factor Analysis </w:t>
+          <w:u w:val="single"/>
+          <w14:ligatures w14:val="none"/>
+        </w:rPr>
+      </w:pPr>
+      <w:r>
+        <w:rPr>
+          <w:rFonts w:ascii="Garamond" w:eastAsia="Times New Roman" w:hAnsi="Garamond" w:cs="Times New Roman"/>
+          <w:b/>
+          <w:bCs/>
+          <w:kern w:val="0"/>
+          <w:sz w:val="22"/>
+          <w:szCs w:val="22"/>
+          <w:u w:val="single"/>
+          <w14:ligatures w14:val="none"/>
+        </w:rPr>
+        <w:t xml:space="preserve">Model Selection </w:t>
       </w:r>
     </w:p>
     <w:p>
@@ -2241,46 +2288,44 @@
       <w:r>
         <w:rPr>
           <w:rFonts w:ascii="Garamond" w:eastAsia="Times New Roman" w:hAnsi="Garamond" w:cs="Times New Roman"/>
-          <w:b/>
-          <w:bCs/>
-          <w:kern w:val="0"/>
-          <w:sz w:val="22"/>
-          <w:szCs w:val="22"/>
-          <w14:ligatures w14:val="none"/>
-        </w:rPr>
-        <w:tab/>
-      </w:r>
-      <w:r>
-        <w:rPr>
-          <w:rFonts w:ascii="Garamond" w:eastAsia="Times New Roman" w:hAnsi="Garamond" w:cs="Times New Roman"/>
-          <w:kern w:val="0"/>
-          <w:sz w:val="22"/>
-          <w:szCs w:val="22"/>
-          <w14:ligatures w14:val="none"/>
-        </w:rPr>
-        <w:t xml:space="preserve">To identify shared temporal patterns in salmon run timing across management units, we applied Dynamic Factor Analysis (DFA) to time series data of proportional contributions within each quartile. DFA is a multivariate time series technique that models observed </w:t>
-      </w:r>
-      <w:proofErr w:type="gramStart"/>
-      <w:r>
-        <w:rPr>
-          <w:rFonts w:ascii="Garamond" w:eastAsia="Times New Roman" w:hAnsi="Garamond" w:cs="Times New Roman"/>
-          <w:kern w:val="0"/>
-          <w:sz w:val="22"/>
-          <w:szCs w:val="22"/>
-          <w14:ligatures w14:val="none"/>
-        </w:rPr>
-        <w:t>series as</w:t>
-      </w:r>
-      <w:proofErr w:type="gramEnd"/>
-      <w:r>
-        <w:rPr>
-          <w:rFonts w:ascii="Garamond" w:eastAsia="Times New Roman" w:hAnsi="Garamond" w:cs="Times New Roman"/>
-          <w:kern w:val="0"/>
-          <w:sz w:val="22"/>
-          <w:szCs w:val="22"/>
-          <w14:ligatures w14:val="none"/>
-        </w:rPr>
-        <w:t xml:space="preserve"> linear combinations of a smaller set of latent trends, capturing underlying structure in the data while accounting for observation error. This approach is particularly well suited for dimensionality reduction across multiple correlated time series. It provides a systematic framework for identifying the number and shape of underlying trends, estimating their influence (loadings) on each time series, and exploring the effects of potential covariates.</w:t>
+          <w:kern w:val="0"/>
+          <w:sz w:val="22"/>
+          <w:szCs w:val="22"/>
+          <w14:ligatures w14:val="none"/>
+        </w:rPr>
+        <w:t xml:space="preserve">We used a three-stage model selection approach. First, we compared models with one to four latent trends by calculating </w:t>
+      </w:r>
+      <w:r>
+        <w:rPr>
+          <w:rFonts w:ascii="Garamond" w:eastAsia="Times New Roman" w:hAnsi="Garamond" w:cs="Times New Roman"/>
+          <w:b/>
+          <w:bCs/>
+          <w:kern w:val="0"/>
+          <w:sz w:val="22"/>
+          <w:szCs w:val="22"/>
+          <w14:ligatures w14:val="none"/>
+        </w:rPr>
+        <w:t>partial R²</w:t>
+      </w:r>
+      <w:r>
+        <w:rPr>
+          <w:rFonts w:ascii="Garamond" w:eastAsia="Times New Roman" w:hAnsi="Garamond" w:cs="Times New Roman"/>
+          <w:kern w:val="0"/>
+          <w:sz w:val="22"/>
+          <w:szCs w:val="22"/>
+          <w14:ligatures w14:val="none"/>
+        </w:rPr>
+        <w:t>, defined as</w:t>
+      </w:r>
+      <w:r>
+        <w:rPr>
+          <w:rFonts w:ascii="Garamond" w:eastAsia="Times New Roman" w:hAnsi="Garamond" w:cs="Times New Roman"/>
+          <w:kern w:val="0"/>
+          <w:sz w:val="22"/>
+          <w:szCs w:val="22"/>
+          <w14:ligatures w14:val="none"/>
+        </w:rPr>
+        <w:t xml:space="preserve">: </w:t>
       </w:r>
     </w:p>
     <w:p>
@@ -2294,104 +2339,10 @@
           <w14:ligatures w14:val="none"/>
         </w:rPr>
       </w:pPr>
-    </w:p>
-    <w:p>
-      <w:pPr>
-        <w:spacing w:before="100" w:beforeAutospacing="1" w:after="100" w:afterAutospacing="1" w:line="480" w:lineRule="auto"/>
-        <w:rPr>
-          <w:rFonts w:ascii="Garamond" w:eastAsia="Times New Roman" w:hAnsi="Garamond" w:cs="Times New Roman"/>
-          <w:b/>
-          <w:bCs/>
-          <w:kern w:val="0"/>
-          <w:sz w:val="22"/>
-          <w:szCs w:val="22"/>
-          <w:u w:val="single"/>
-          <w14:ligatures w14:val="none"/>
-        </w:rPr>
-      </w:pPr>
-      <w:r>
-        <w:rPr>
-          <w:rFonts w:ascii="Garamond" w:eastAsia="Times New Roman" w:hAnsi="Garamond" w:cs="Times New Roman"/>
-          <w:b/>
-          <w:bCs/>
-          <w:kern w:val="0"/>
-          <w:sz w:val="22"/>
-          <w:szCs w:val="22"/>
-          <w:u w:val="single"/>
-          <w14:ligatures w14:val="none"/>
-        </w:rPr>
-        <w:lastRenderedPageBreak/>
-        <w:t xml:space="preserve">Model Selection </w:t>
-      </w:r>
-    </w:p>
-    <w:p>
-      <w:pPr>
-        <w:spacing w:before="100" w:beforeAutospacing="1" w:after="100" w:afterAutospacing="1" w:line="480" w:lineRule="auto"/>
-        <w:rPr>
-          <w:rFonts w:ascii="Garamond" w:eastAsia="Times New Roman" w:hAnsi="Garamond" w:cs="Times New Roman"/>
-          <w:kern w:val="0"/>
-          <w:sz w:val="22"/>
-          <w:szCs w:val="22"/>
-          <w14:ligatures w14:val="none"/>
-        </w:rPr>
-      </w:pPr>
-      <w:r>
-        <w:rPr>
-          <w:rFonts w:ascii="Garamond" w:eastAsia="Times New Roman" w:hAnsi="Garamond" w:cs="Times New Roman"/>
-          <w:kern w:val="0"/>
-          <w:sz w:val="22"/>
-          <w:szCs w:val="22"/>
-          <w14:ligatures w14:val="none"/>
-        </w:rPr>
-        <w:t xml:space="preserve">We used a three-stage model selection approach. First, we compared models with one to four latent trends by calculating </w:t>
-      </w:r>
-      <w:r>
-        <w:rPr>
-          <w:rFonts w:ascii="Garamond" w:eastAsia="Times New Roman" w:hAnsi="Garamond" w:cs="Times New Roman"/>
-          <w:b/>
-          <w:bCs/>
-          <w:kern w:val="0"/>
-          <w:sz w:val="22"/>
-          <w:szCs w:val="22"/>
-          <w14:ligatures w14:val="none"/>
-        </w:rPr>
-        <w:t>partial R²</w:t>
-      </w:r>
-      <w:r>
-        <w:rPr>
-          <w:rFonts w:ascii="Garamond" w:eastAsia="Times New Roman" w:hAnsi="Garamond" w:cs="Times New Roman"/>
-          <w:kern w:val="0"/>
-          <w:sz w:val="22"/>
-          <w:szCs w:val="22"/>
-          <w14:ligatures w14:val="none"/>
-        </w:rPr>
-        <w:t>, defined as</w:t>
-      </w:r>
-      <w:r>
-        <w:rPr>
-          <w:rFonts w:ascii="Garamond" w:eastAsia="Times New Roman" w:hAnsi="Garamond" w:cs="Times New Roman"/>
-          <w:kern w:val="0"/>
-          <w:sz w:val="22"/>
-          <w:szCs w:val="22"/>
-          <w14:ligatures w14:val="none"/>
-        </w:rPr>
-        <w:t xml:space="preserve">: </w:t>
-      </w:r>
-    </w:p>
-    <w:p>
-      <w:pPr>
-        <w:spacing w:before="100" w:beforeAutospacing="1" w:after="100" w:afterAutospacing="1" w:line="480" w:lineRule="auto"/>
-        <w:rPr>
-          <w:rFonts w:ascii="Garamond" w:eastAsia="Times New Roman" w:hAnsi="Garamond" w:cs="Times New Roman"/>
-          <w:kern w:val="0"/>
-          <w:sz w:val="22"/>
-          <w:szCs w:val="22"/>
-          <w14:ligatures w14:val="none"/>
-        </w:rPr>
-      </w:pPr>
-      <w:r>
-        <w:rPr>
-          <w:rFonts w:ascii="Garamond" w:eastAsia="Times New Roman" w:hAnsi="Garamond" w:cs="Times New Roman"/>
+      <w:r>
+        <w:rPr>
+          <w:rFonts w:ascii="Garamond" w:eastAsia="Times New Roman" w:hAnsi="Garamond" w:cs="Times New Roman"/>
+          <w:noProof/>
           <w:kern w:val="0"/>
           <w:sz w:val="22"/>
           <w:szCs w:val="22"/>
@@ -2473,29 +2424,7 @@
           <w:szCs w:val="22"/>
           <w14:ligatures w14:val="none"/>
         </w:rPr>
-        <w:t xml:space="preserve"> is the overall R2R^2R2 for the model with mmm trends and Rm−12R^2_{m-</w:t>
-      </w:r>
-      <w:proofErr w:type="gramStart"/>
-      <w:r>
-        <w:rPr>
-          <w:rFonts w:ascii="Garamond" w:eastAsia="Times New Roman" w:hAnsi="Garamond" w:cs="Times New Roman"/>
-          <w:kern w:val="0"/>
-          <w:sz w:val="22"/>
-          <w:szCs w:val="22"/>
-          <w14:ligatures w14:val="none"/>
-        </w:rPr>
-        <w:t>1}Rm</w:t>
-      </w:r>
-      <w:proofErr w:type="gramEnd"/>
-      <w:r>
-        <w:rPr>
-          <w:rFonts w:ascii="Garamond" w:eastAsia="Times New Roman" w:hAnsi="Garamond" w:cs="Times New Roman"/>
-          <w:kern w:val="0"/>
-          <w:sz w:val="22"/>
-          <w:szCs w:val="22"/>
-          <w14:ligatures w14:val="none"/>
-        </w:rPr>
-        <w:t>−12</w:t>
+        <w:t xml:space="preserve"> is the overall R2R^2R2 for the model with mmm trends and Rm−12R^2_{m-1}Rm−12</w:t>
       </w:r>
       <w:r>
         <w:rPr>
@@ -2671,6 +2600,7 @@
           <w:u w:val="single"/>
           <w14:ligatures w14:val="none"/>
         </w:rPr>
+        <w:lastRenderedPageBreak/>
         <w:t>Model Results and Spatial representation of feature loading</w:t>
       </w:r>
     </w:p>
@@ -2714,18 +2644,7 @@
           <w:szCs w:val="22"/>
           <w14:ligatures w14:val="none"/>
         </w:rPr>
-        <w:t xml:space="preserve">Factor loadings were mapped onto their corresponding </w:t>
-      </w:r>
-      <w:r>
-        <w:rPr>
-          <w:rFonts w:ascii="Garamond" w:eastAsia="Times New Roman" w:hAnsi="Garamond" w:cs="Times New Roman"/>
-          <w:kern w:val="0"/>
-          <w:sz w:val="22"/>
-          <w:szCs w:val="22"/>
-          <w14:ligatures w14:val="none"/>
-        </w:rPr>
-        <w:lastRenderedPageBreak/>
-        <w:t>management units within the watershed to provide a clearer, spatially explicit understanding of the spatiotemporal patterns.</w:t>
+        <w:t>Factor loadings were mapped onto their corresponding management units within the watershed to provide a clearer, spatially explicit understanding of the spatiotemporal patterns.</w:t>
       </w:r>
     </w:p>
     <w:p>
@@ -2919,7 +2838,16 @@
           <w:sz w:val="22"/>
           <w:szCs w:val="22"/>
         </w:rPr>
-        <w:t xml:space="preserve"> loaded strongly and positively on this trend, indicating they followed this pattern. In contrast, units like </w:t>
+        <w:t xml:space="preserve"> loaded </w:t>
+      </w:r>
+      <w:r>
+        <w:rPr>
+          <w:rFonts w:ascii="Garamond" w:hAnsi="Garamond"/>
+          <w:sz w:val="22"/>
+          <w:szCs w:val="22"/>
+        </w:rPr>
+        <w:lastRenderedPageBreak/>
+        <w:t xml:space="preserve">strongly and positively on this trend, indicating they followed this pattern. In contrast, units like </w:t>
       </w:r>
       <w:r>
         <w:rPr>
@@ -2937,25 +2865,7 @@
           <w:sz w:val="22"/>
           <w:szCs w:val="22"/>
         </w:rPr>
-        <w:t xml:space="preserve"> exhibited negative loadings, suggesting the opposite temporal </w:t>
-      </w:r>
-      <w:proofErr w:type="gramStart"/>
-      <w:r>
-        <w:rPr>
-          <w:rFonts w:ascii="Garamond" w:hAnsi="Garamond"/>
-          <w:sz w:val="22"/>
-          <w:szCs w:val="22"/>
-        </w:rPr>
-        <w:t>pattern—i</w:t>
-      </w:r>
-      <w:proofErr w:type="gramEnd"/>
-      <w:r>
-        <w:rPr>
-          <w:rFonts w:ascii="Garamond" w:hAnsi="Garamond"/>
-          <w:sz w:val="22"/>
-          <w:szCs w:val="22"/>
-        </w:rPr>
-        <w:t>.e., declining contributions to Q3 and Q4 in recent years.</w:t>
+        <w:t xml:space="preserve"> exhibited negative loadings, suggesting the opposite temporal pattern—i.e., declining contributions to Q3 and Q4 in recent years.</w:t>
       </w:r>
     </w:p>
     <w:p>
@@ -2983,16 +2893,7 @@
           <w:sz w:val="22"/>
           <w:szCs w:val="22"/>
         </w:rPr>
-        <w:t xml:space="preserve"> showed a more stable mean overall, but with a marked increase in contribution from Q1 over time. Throughout most of the dataset, contributions from Q1 and Q2 were relatively balanced; however, in the </w:t>
-      </w:r>
-      <w:r>
-        <w:rPr>
-          <w:rFonts w:ascii="Garamond" w:hAnsi="Garamond"/>
-          <w:sz w:val="22"/>
-          <w:szCs w:val="22"/>
-        </w:rPr>
-        <w:lastRenderedPageBreak/>
-        <w:t xml:space="preserve">final year (2021), Q1 dominated, with greatly reduced contributions from later quartiles. This trend was primarily driven by strong positive loadings from management units in the upper Kuskokwim River, including </w:t>
+        <w:t xml:space="preserve"> showed a more stable mean overall, but with a marked increase in contribution from Q1 over time. Throughout most of the dataset, contributions from Q1 and Q2 were relatively balanced; however, in the final year (2021), Q1 dominated, with greatly reduced contributions from later quartiles. This trend was primarily driven by strong positive loadings from management units in the upper Kuskokwim River, including </w:t>
       </w:r>
       <w:r>
         <w:rPr>
@@ -3010,25 +2911,7 @@
           <w:sz w:val="22"/>
           <w:szCs w:val="22"/>
         </w:rPr>
-        <w:t xml:space="preserve">. Notably, these areas differ considerably in total production levels, indicating that despite these differences, they shared a common shift in </w:t>
-      </w:r>
-      <w:proofErr w:type="gramStart"/>
-      <w:r>
-        <w:rPr>
-          <w:rFonts w:ascii="Garamond" w:hAnsi="Garamond"/>
-          <w:sz w:val="22"/>
-          <w:szCs w:val="22"/>
-        </w:rPr>
-        <w:t>run</w:t>
-      </w:r>
-      <w:proofErr w:type="gramEnd"/>
-      <w:r>
-        <w:rPr>
-          <w:rFonts w:ascii="Garamond" w:hAnsi="Garamond"/>
-          <w:sz w:val="22"/>
-          <w:szCs w:val="22"/>
-        </w:rPr>
-        <w:t xml:space="preserve"> timing patterns over time</w:t>
+        <w:t>. Notably, these areas differ considerably in total production levels, indicating that despite these differences, they shared a common shift in run timing patterns over time</w:t>
       </w:r>
     </w:p>
     <w:p>
@@ -3107,43 +2990,16 @@
           <w:sz w:val="22"/>
           <w:szCs w:val="22"/>
         </w:rPr>
-        <w:t xml:space="preserve">Trend 2 reveals a steady increase in Q1 contributions throughout the dataset, with a notable decoupling from Q2 production patterns. Management units with strong positive loadings on this </w:t>
-      </w:r>
-      <w:proofErr w:type="gramStart"/>
-      <w:r>
-        <w:rPr>
-          <w:rFonts w:ascii="Garamond" w:hAnsi="Garamond"/>
-          <w:sz w:val="22"/>
-          <w:szCs w:val="22"/>
-        </w:rPr>
-        <w:t>trend—</w:t>
-      </w:r>
-      <w:proofErr w:type="gramEnd"/>
-      <w:r>
-        <w:rPr>
-          <w:rFonts w:ascii="Garamond" w:hAnsi="Garamond"/>
-          <w:sz w:val="22"/>
-          <w:szCs w:val="22"/>
-        </w:rPr>
-        <w:t xml:space="preserve">primarily upper Kuskokwim tributary </w:t>
-      </w:r>
-      <w:proofErr w:type="gramStart"/>
-      <w:r>
-        <w:rPr>
-          <w:rFonts w:ascii="Garamond" w:hAnsi="Garamond"/>
-          <w:sz w:val="22"/>
-          <w:szCs w:val="22"/>
-        </w:rPr>
-        <w:t>groups</w:t>
-      </w:r>
-      <w:proofErr w:type="gramEnd"/>
-      <w:r>
-        <w:rPr>
-          <w:rFonts w:ascii="Garamond" w:hAnsi="Garamond"/>
-          <w:sz w:val="22"/>
-          <w:szCs w:val="22"/>
-        </w:rPr>
-        <w:t xml:space="preserve"> including [X, Y, Z]—showed dramatically higher Q1 contributions in 2021 compared to 2017. This shift suggests that the early portion of the run is becoming increasingly dominated by these upper basin stocks, with their peak contribution window moving earlier in the season.</w:t>
+        <w:t xml:space="preserve">Trend 2 reveals a steady increase in Q1 contributions throughout the dataset, with a notable decoupling from Q2 production patterns. Management units with strong positive loadings on this trend—primarily upper Kuskokwim tributary groups including [X, Y, Z]—showed dramatically higher Q1 contributions in 2021 compared to 2017. This shift suggests that the early portion of the run is becoming </w:t>
+      </w:r>
+      <w:r>
+        <w:rPr>
+          <w:rFonts w:ascii="Garamond" w:hAnsi="Garamond"/>
+          <w:sz w:val="22"/>
+          <w:szCs w:val="22"/>
+        </w:rPr>
+        <w:lastRenderedPageBreak/>
+        <w:t>increasingly dominated by these upper basin stocks, with their peak contribution window moving earlier in the season.</w:t>
       </w:r>
     </w:p>
     <w:p>
@@ -3170,42 +3026,15 @@
           <w:sz w:val="22"/>
           <w:szCs w:val="22"/>
         </w:rPr>
-        <w:t xml:space="preserve">This trend is further supported by the </w:t>
-      </w:r>
-      <w:r>
-        <w:rPr>
-          <w:rFonts w:ascii="Garamond" w:hAnsi="Garamond"/>
-          <w:sz w:val="22"/>
-          <w:szCs w:val="22"/>
-        </w:rPr>
-        <w:lastRenderedPageBreak/>
-        <w:t xml:space="preserve">decreasing contribution of the upper Kuskokwim region during the latter half of the run, as is evident by their negative loadings onto Trend 1. Taken together. Thes trends suggest that upper Kuskokwim stocks are increasingly </w:t>
-      </w:r>
-      <w:r>
-        <w:rPr>
-          <w:rFonts w:ascii="Garamond" w:hAnsi="Garamond"/>
-          <w:sz w:val="22"/>
-          <w:szCs w:val="22"/>
-        </w:rPr>
-        <w:t xml:space="preserve">dominant in the first quartile and absent towards the latter half of the run, where the proportional contribution is more rapidly coming from </w:t>
-      </w:r>
-      <w:proofErr w:type="gramStart"/>
-      <w:r>
-        <w:rPr>
-          <w:rFonts w:ascii="Garamond" w:hAnsi="Garamond"/>
-          <w:sz w:val="22"/>
-          <w:szCs w:val="22"/>
-        </w:rPr>
-        <w:t>X,Y</w:t>
-      </w:r>
-      <w:proofErr w:type="gramEnd"/>
-      <w:r>
-        <w:rPr>
-          <w:rFonts w:ascii="Garamond" w:hAnsi="Garamond"/>
-          <w:sz w:val="22"/>
-          <w:szCs w:val="22"/>
-        </w:rPr>
-        <w:t xml:space="preserve">,Z. </w:t>
+        <w:t xml:space="preserve">This trend is further supported by the decreasing contribution of the upper Kuskokwim region during the latter half of the run, as is evident by their negative loadings onto Trend 1. Taken together. Thes trends suggest that upper Kuskokwim stocks are increasingly </w:t>
+      </w:r>
+      <w:r>
+        <w:rPr>
+          <w:rFonts w:ascii="Garamond" w:hAnsi="Garamond"/>
+          <w:sz w:val="22"/>
+          <w:szCs w:val="22"/>
+        </w:rPr>
+        <w:t xml:space="preserve">dominant in the first quartile and absent towards the latter half of the run, where the proportional contribution is more rapidly coming from X,Y,Z. </w:t>
       </w:r>
     </w:p>
     <w:p>
@@ -3340,6 +3169,26 @@
           <w:bCs/>
           <w:sz w:val="22"/>
           <w:szCs w:val="22"/>
+        </w:rPr>
+      </w:pPr>
+    </w:p>
+    <w:p>
+      <w:pPr>
+        <w:rPr>
+          <w:rFonts w:ascii="Garamond" w:hAnsi="Garamond"/>
+        </w:rPr>
+      </w:pPr>
+      <w:r>
+        <w:rPr>
+          <w:rFonts w:ascii="Garamond" w:hAnsi="Garamond"/>
+        </w:rPr>
+        <w:t xml:space="preserve">Nesbitt et al., predicted that communities with access to more diversity may have longer fishing seasons </w:t>
+      </w:r>
+    </w:p>
+    <w:p>
+      <w:pPr>
+        <w:rPr>
+          <w:rFonts w:ascii="Garamond" w:hAnsi="Garamond"/>
         </w:rPr>
       </w:pPr>
     </w:p>
@@ -4528,7 +4377,6 @@
     <w:name w:val="Normal (Web)"/>
     <w:basedOn w:val="Normal"/>
     <w:uiPriority w:val="99"/>
-    <w:semiHidden/>
     <w:unhideWhenUsed/>
     <w:rsid w:val="00033E6D"/>
     <w:pPr>

</xml_diff>

<commit_message>
Most of the way through to Discussion
</commit_message>
<xml_diff>
--- a/Docs/Run_timing_manuscript_CLASSVERSION.docx
+++ b/Docs/Run_timing_manuscript_CLASSVERSION.docx
@@ -785,7 +785,16 @@
           <w:sz w:val="22"/>
           <w:szCs w:val="22"/>
         </w:rPr>
-        <w:instrText xml:space="preserve"> ADDIN ZOTERO_ITEM CSL_CITATION {"citationID":"ropzGQtb","properties":{"formattedCitation":"(Cline et al., 2017; Griffiths et al., 2014; Markowitz, 1952; Schindler et al., 2015)","plainCitation":"(Cline et al., 2017; Griffiths et al., 2014; Markowitz, 1952; Schindler et al., 2015)","noteIndex":0},"citationItems":[{"id":1181,"uris":["http://zotero.org/users/8421274/items/B23FV4AJ"],"itemData":{"id":1181,"type":"article-journal","abstract":"Abrupt shifts in natural resources and their markets are a ubiquitous challenge to human communities. Building resilient social-ecological systems requires approaches that are robust to uncertainty and to regime shifts. Harvesting diverse portfolios of natural resources and adapting portfolios in response to change could stabilize economies reliant on natural resources and their markets, both of which are prone to unpredictable shifts. Here we use fisheries catch and revenue data from Alaskan fishing communities over 34 years to test whether diversification and turnover in the composition of fishing opportunities increased economic stability during major ocean and market regime shifts in 1989. More than 85% of communities show reduced fishing revenues following these regime shifts. However, communities with the highest portfolio diversity and those that could opportunistically shift the composition of resources they harvest, experienced negligible or even positive changes in revenue. Maintaining diversity in economic opportunities and enabling turnover facilitates sustainability of communities reliant on renewable resources facing uncertain futures.","container-title":"Nature Communications","DOI":"10.1038/ncomms14042","ISSN":"2041-1723","issue":"1","journalAbbreviation":"Nat Commun","language":"en","license":"2017 The Author(s)","note":"number: 1\npublisher: Nature Publishing Group","page":"14042","source":"www-nature-com.offcampus.lib.washington.edu","title":"Fisheries portfolio diversification and turnover buffer Alaskan fishing communities from abrupt resource and market changes","volume":"8","author":[{"family":"Cline","given":"Timothy J."},{"family":"Schindler","given":"Daniel E."},{"family":"Hilborn","given":"Ray"}],"issued":{"date-parts":[["2017",1,16]]}}},{"id":4217,"uris":["http://zotero.org/users/8421274/items/8XTQF7BZ"],"itemData":{"id":4217,"type":"article-journal","abstract":"&lt;list list-type=\"1\" id=\"jpe12341-list-0001\"&gt; Quantifying the variability in the delivery of ecosystem services across the landscape can be used to set appropriate management targets, evaluate resilience and target conservation efforts. Ecosystem functions and services may exhibit portfolio-type dynamics, whereby diversity within lower levels promotes stability at more aggregated levels. Portfolio theory provides a framework to characterize the relative performance among ecosystems and the processes that drive differences in performance. We assessed Pacific salmon Oncorhynchus spp. portfolio performance across their native latitudinal range focusing on the reliability of salmon returns as a metric with which to assess the function of salmon ecosystems and their services to humans. We used the Sharpe ratio (e.g. the size of the total salmon return to the portfolio relative to its variability (risk)) to evaluate the performance of Chinook and sockeye salmon portfolios across the west coast of North America. We evaluated the effects on portfolio performance from the variance of and covariance among salmon returns within each portfolio, and the association between portfolio performance and watershed attributes. We found a positive latitudinal trend in the risk-adjusted performance of Chinook and sockeye salmon portfolios that also correlated negatively with anthropogenic impact on watersheds (e.g. dams and land-use change). High-latitude Chinook salmon portfolios were on average 25 times more reliable, and their portfolio risk was mainly due to low variance in the individual assets. Sockeye salmon portfolios were also more reliable at higher latitudes, but sources of risk varied among the highest performing portfolios.Synthesis and applications. Portfolio theory provides a straightforward method for characterizing the resilience of salmon ecosystems and their services. Natural variability in portfolio performance among undeveloped watersheds provides a benchmark for restoration efforts. Locally and regionally, assessing the sources of portfolio risk can guide actions to maintain existing resilience (protect habitat and disturbance regimes that maintain response diversity; employ harvest strategies sensitive to different portfolio components) or improve restoration activities. Improving our understanding of portfolio reliability may allow for management of natural resources that is robust to ongoing environmental change. Portfolio theory provides a straightforward method for characterizing the resilience of salmon ecosystems and their services. Natural variability in portfolio performance among undeveloped watersheds provides a benchmark for restoration efforts. Locally and regionally, assessing the sources of portfolio risk can guide actions to maintain existing resilience (protect habitat and disturbance regimes that maintain response diversity; employ harvest strategies sensitive to different portfolio components) or improve restoration activities. Improving our understanding of portfolio reliability may allow for management of natural resources that is robust to ongoing environmental change.","container-title":"JOURNAL OF APPLIED ECOLOGY","DOI":"10.1111/1365-2664.12341","ISSN":"0021-8901, 1365-2664","issue":"6","journalAbbreviation":"J. Appl. Ecol.","language":"English","note":"number-of-pages: 10\npublisher-place: Hoboken\npublisher: Wiley-Blackwell\nWeb of Science ID: WOS:000345706100010","page":"1554-1563","source":"Clarivate Analytics Web of Science","title":"Performance of salmon fishery portfolios across western North America","volume":"51","author":[{"family":"Griffiths","given":"Jennifer R."},{"family":"Schindler","given":"Daniel E."},{"family":"Armstrong","given":"Jonathan B."},{"family":"Scheuerell","given":"Mark D."},{"family":"Whited","given":"Diane C."},{"family":"Clark","given":"Robert A."},{"family":"Hilborn","given":"Ray"},{"family":"Holt","given":"Carrie A."},{"family":"Lindley","given":"Steven T."},{"family":"Stanford","given":"Jack A."},{"family":"Volk","given":"Eric C."}],"issued":{"date-parts":[["2014",12]]}}},{"id":5389,"uris":["http://zotero.org/users/8421274/items/4NQQUH9L"],"itemData":{"id":5389,"type":"article-journal","container-title":"The Journal of Finance","DOI":"10.2307/2975974","ISSN":"0022-1082","issue":"1","note":"publisher: [American Finance Association, Wiley]","page":"77-91","source":"JSTOR","title":"Portfolio Selection","volume":"7","author":[{"family":"Markowitz","given":"Harry"}],"issued":{"date-parts":[["1952"]]}}},{"id":68,"uris":["http://zotero.org/users/8421274/items/DIRY8NHC"],"itemData":{"id":68,"type":"article-journal","container-title":"Frontiers in Ecology and the Environment","issue":"5","note":"publisher: Wiley Online Library","page":"257–263","source":"Google Scholar","title":"The portfolio concept in ecology and evolution","volume":"13","author":[{"family":"Schindler","given":"Daniel E."},{"family":"Armstrong","given":"Jonathan B."},{"family":"Reed","given":"Thomas E."}],"issued":{"date-parts":[["2015"]]}}}],"schema":"https://github.com/citation-style-language/schema/raw/master/csl-citation.json"} </w:instrText>
+        <w:instrText xml:space="preserve"> ADDIN ZOTERO_ITEM CSL_CITATION {"citationID":"ropzGQtb","properties":{"formattedCitation":"(Cline et al., 2017; Griffiths et al., 2014; Markowitz, 1952; Schindler et al., 2015)","plainCitation":"(Cline et al., 2017; Griffiths et al., 2014; Markowitz, 1952; Schindler et al., 2015)","noteIndex":0},"citationItems":[{"id":1181,"uris":["http://zotero.org/users/8421274/items/B23FV4AJ"],"itemData":{"id":1181,"type":"article-journal","abstract":"Abrupt shifts in natural resources and their markets are a ubiquitous challenge to human communities. Building resilient social-ecological systems requires approaches that are robust to uncertainty and to regime shifts. Harvesting diverse portfolios of natural resources and adapting portfolios in response to change could stabilize economies reliant on natural resources and their markets, both of which are prone to unpredictable shifts. Here we use fisheries catch and revenue data from Alaskan fishing communities over 34 years to test whether diversification and turnover in the composition of fishing opportunities increased economic stability during major ocean and market regime shifts in 1989. More than 85% of communities show reduced fishing revenues following these regime shifts. However, communities with the highest portfolio diversity and those that could opportunistically shift the composition of resources they harvest, experienced negligible or even positive changes in revenue. Maintaining diversity in economic opportunities and enabling turnover facilitates sustainability of communities reliant on renewable resources facing uncertain futures.","container-title":"Nature Communications","DOI":"10.1038/ncomms14042","ISSN":"2041-1723","issue":"1","journalAbbreviation":"Nat Commun","language":"en","license":"2017 The Author(s)","note":"number: 1\npublisher: Nature Publishing Group","page":"14042","source":"www-nature-com.offcampus.lib.washington.edu","title":"Fisheries portfolio diversification and turnover buffer Alaskan fishing communities from abrupt resource and market changes","volume":"8","author":[{"family":"Cline","given":"Timothy J."},{"family":"Schindler","given":"Daniel E."},{"family":"Hilborn","given":"Ray"}],"issued":{"date-parts":[["2017",1,16]]}}},{"id":4217,"uris":["http://zotero.org/users/8421274/items/8XTQF7BZ"],"itemData":{"id":4217,"type":"article-journal","abstract":"&lt;list list-type=\"1\" id=\"jpe12341-list-0001\"&gt; Quantifying the variability in the delivery of ecosystem services across the landscape can be used to set appropriate management targets, evaluate resilience and target conservation efforts. Ecosystem functions and services may exhibit portfolio-type dynamics, whereby diversity within lower levels promotes stability at more aggregated levels. Portfolio theory provides a framework to characterize the relative performance among ecosystems and the processes that drive differences in performance. We assessed Pacific salmon Oncorhynchus spp. portfolio performance across their native latitudinal range focusing on the reliability of salmon returns as a metric with which to assess the function of salmon ecosystems and their services to humans. We used the Sharpe ratio (e.g. the size of the total salmon return to the portfolio relative to its variability (risk)) to evaluate the performance of Chinook and sockeye salmon portfolios across the west coast of North America. We evaluated the effects on portfolio performance from the variance of and covariance among salmon returns within each portfolio, and the association between portfolio performance and watershed attributes. We found a positive latitudinal trend in the risk-adjusted performance of Chinook and sockeye salmon portfolios that also correlated negatively with anthropogenic impact on watersheds (e.g. dams and land-use change). High-latitude Chinook salmon portfolios were on average 25 times more reliable, and their portfolio risk was mainly due to low variance in the individual assets. Sockeye salmon portfolios were also more reliable at higher latitudes, but sources of risk varied among the highest performing portfolios.Synthesis and applications. Portfolio theory provides a straightforward method for characterizing the resilience of salmon ecosystems and their services. Natural variability in portfolio performance among undeveloped watersheds provides a benchmark for restoration efforts. Locally and regionally, assessing the sources of portfolio risk can guide actions to maintain existing resilience (protect habitat and disturbance regimes that maintain response diversity; employ harvest strategies sensitive to different portfolio components) or improve restoration activities. Improving our understanding of portfolio reliability may allow for management of natural resources that is robust to ongoing environmental change. Portfolio theory provides a straightforward method for characterizing the resilience of salmon ecosystems and their services. Natural variability in portfolio performance among undeveloped watersheds provides a benchmark for restoration efforts. Locally and regionally, assessing the sources of portfolio risk can guide actions to maintain existing resilience (protect habitat and disturbance regimes that maintain response diversity; employ harvest strategies sensitive to different portfolio components) or improve restoration activities. Improving our understanding of portfolio reliability may allow for management of natural resources that is robust to ongoing environmental change.","container-title":"JOURNAL OF APPLIED ECOLOGY","DOI":"10.1111/1365-2664.12341","ISSN":"0021-8901, 1365-2664","issue":"6","journalAbbreviation":"J. Appl. Ecol.","language":"English","note":"number-of-pages: 10\npublisher-place: Hoboken\npublisher: Wiley-Blackwell\nWeb of Science ID: WOS:000345706100010","page":"1554-1563","source":"Clarivate Analytics Web of Science","title":"Performance of salmon fishery portfolios across western North America","volume":"51","author":[{"family":"Griffiths","gi</w:instrText>
+      </w:r>
+      <w:r>
+        <w:rPr>
+          <w:rFonts w:ascii="Garamond" w:hAnsi="Garamond"/>
+          <w:sz w:val="22"/>
+          <w:szCs w:val="22"/>
+          <w:lang w:val="fr-FR"/>
+        </w:rPr>
+        <w:instrText xml:space="preserve">ven":"Jennifer R."},{"family":"Schindler","given":"Daniel E."},{"family":"Armstrong","given":"Jonathan B."},{"family":"Scheuerell","given":"Mark D."},{"family":"Whited","given":"Diane C."},{"family":"Clark","given":"Robert A."},{"family":"Hilborn","given":"Ray"},{"family":"Holt","given":"Carrie A."},{"family":"Lindley","given":"Steven T."},{"family":"Stanford","given":"Jack A."},{"family":"Volk","given":"Eric C."}],"issued":{"date-parts":[["2014",12]]}}},{"id":5389,"uris":["http://zotero.org/users/8421274/items/4NQQUH9L"],"itemData":{"id":5389,"type":"article-journal","container-title":"The Journal of Finance","DOI":"10.2307/2975974","ISSN":"0022-1082","issue":"1","note":"publisher: [American Finance Association, Wiley]","page":"77-91","source":"JSTOR","title":"Portfolio Selection","volume":"7","author":[{"family":"Markowitz","given":"Harry"}],"issued":{"date-parts":[["1952"]]}}},{"id":68,"uris":["http://zotero.org/users/8421274/items/DIRY8NHC"],"itemData":{"id":68,"type":"article-journal","container-title":"Frontiers in Ecology and the Environment","issue":"5","note":"publisher: Wiley Online Library","page":"257–263","source":"Google Scholar","title":"The portfolio concept in ecology and evolution","volume":"13","author":[{"family":"Schindler","given":"Daniel E."},{"family":"Armstrong","given":"Jonathan B."},{"family":"Reed","given":"Thomas E."}],"issued":{"date-parts":[["2015"]]}}}],"schema":"https://github.com/citation-style-language/schema/raw/master/csl-citation.json"} </w:instrText>
       </w:r>
       <w:r>
         <w:rPr>
@@ -801,6 +810,7 @@
           <w:noProof/>
           <w:sz w:val="22"/>
           <w:szCs w:val="22"/>
+          <w:lang w:val="fr-FR"/>
         </w:rPr>
         <w:t>(Cline et al., 2017; Griffiths et al., 2014; Markowitz, 1952; Schindler et al., 2015)</w:t>
       </w:r>
@@ -817,6 +827,7 @@
           <w:rFonts w:ascii="Garamond" w:hAnsi="Garamond"/>
           <w:sz w:val="22"/>
           <w:szCs w:val="22"/>
+          <w:lang w:val="fr-FR"/>
         </w:rPr>
         <w:t>.</w:t>
       </w:r>
@@ -825,6 +836,7 @@
           <w:rFonts w:ascii="Garamond" w:hAnsi="Garamond"/>
           <w:sz w:val="22"/>
           <w:szCs w:val="22"/>
+          <w:lang w:val="fr-FR"/>
         </w:rPr>
         <w:t xml:space="preserve"> </w:t>
       </w:r>
@@ -2914,195 +2926,43 @@
           <w:sz w:val="22"/>
           <w:szCs w:val="22"/>
         </w:rPr>
-        <w:t xml:space="preserve"> provides a spatially continuous estimate of </w:t>
-      </w:r>
+        <w:t xml:space="preserve"> provides a spatially continuous estimate of Sr8786 values and their associated uncertainties for roughly every ~1km stretch of tributaries across the basin (Figure 2). To avoid overrepresentation of regions with very low uncertainty—which could lead to inflated assignment probabilities—each site was assigned a minimum error value of 0.0006. This threshold was selected based on the distribution of uncertainty values across the basin and systematic evaluation of thresholds that minimized </w:t>
+      </w:r>
+      <w:proofErr w:type="spellStart"/>
       <w:r>
         <w:rPr>
           <w:rFonts w:ascii="Garamond" w:hAnsi="Garamond" w:cs="Times New Roman"/>
           <w:sz w:val="22"/>
           <w:szCs w:val="22"/>
         </w:rPr>
-        <w:t xml:space="preserve">Sr8786 </w:t>
-      </w:r>
+        <w:t>overassignment</w:t>
+      </w:r>
+      <w:proofErr w:type="spellEnd"/>
       <w:r>
         <w:rPr>
           <w:rFonts w:ascii="Garamond" w:hAnsi="Garamond" w:cs="Times New Roman"/>
           <w:sz w:val="22"/>
           <w:szCs w:val="22"/>
         </w:rPr>
-        <w:t xml:space="preserve">values and their associated uncertainties for </w:t>
-      </w:r>
+        <w:t xml:space="preserve"> to a limited number of tributaries, while preserving broad-scale production patterns. Implementing a minimum error value ensures that assignments are primarily driven by isotopic similarity between otolith and </w:t>
+      </w:r>
+      <w:proofErr w:type="spellStart"/>
       <w:r>
         <w:rPr>
           <w:rFonts w:ascii="Garamond" w:hAnsi="Garamond" w:cs="Times New Roman"/>
           <w:sz w:val="22"/>
           <w:szCs w:val="22"/>
         </w:rPr>
-        <w:t>roughly every ~1km stretch of</w:t>
-      </w:r>
+        <w:t>isoscape</w:t>
+      </w:r>
+      <w:proofErr w:type="spellEnd"/>
       <w:r>
         <w:rPr>
           <w:rFonts w:ascii="Garamond" w:hAnsi="Garamond" w:cs="Times New Roman"/>
           <w:sz w:val="22"/>
           <w:szCs w:val="22"/>
         </w:rPr>
-        <w:t xml:space="preserve"> tributaries </w:t>
-      </w:r>
-      <w:r>
-        <w:rPr>
-          <w:rFonts w:ascii="Garamond" w:hAnsi="Garamond" w:cs="Times New Roman"/>
-          <w:sz w:val="22"/>
-          <w:szCs w:val="22"/>
-        </w:rPr>
-        <w:t>across</w:t>
-      </w:r>
-      <w:r>
-        <w:rPr>
-          <w:rFonts w:ascii="Garamond" w:hAnsi="Garamond" w:cs="Times New Roman"/>
-          <w:sz w:val="22"/>
-          <w:szCs w:val="22"/>
-        </w:rPr>
-        <w:t xml:space="preserve"> the basin (Figure 2).</w:t>
-      </w:r>
-      <w:r>
-        <w:rPr>
-          <w:rFonts w:ascii="Garamond" w:hAnsi="Garamond" w:cs="Times New Roman"/>
-          <w:sz w:val="22"/>
-          <w:szCs w:val="22"/>
-        </w:rPr>
-        <w:t xml:space="preserve"> </w:t>
-      </w:r>
-      <w:r>
-        <w:rPr>
-          <w:rFonts w:ascii="Garamond" w:hAnsi="Garamond" w:cs="Times New Roman"/>
-          <w:sz w:val="22"/>
-          <w:szCs w:val="22"/>
-        </w:rPr>
-        <w:t xml:space="preserve">To avoid overrepresentation of regions with very low uncertainty—which could lead to inflated assignment probabilities—each site was assigned a minimum error value of 0.0006. This threshold was selected based on the distribution of uncertainty values across the basin and systematic evaluation of thresholds that minimized </w:t>
-      </w:r>
-      <w:proofErr w:type="spellStart"/>
-      <w:r>
-        <w:rPr>
-          <w:rFonts w:ascii="Garamond" w:hAnsi="Garamond" w:cs="Times New Roman"/>
-          <w:sz w:val="22"/>
-          <w:szCs w:val="22"/>
-        </w:rPr>
-        <w:t>overassignment</w:t>
-      </w:r>
-      <w:proofErr w:type="spellEnd"/>
-      <w:r>
-        <w:rPr>
-          <w:rFonts w:ascii="Garamond" w:hAnsi="Garamond" w:cs="Times New Roman"/>
-          <w:sz w:val="22"/>
-          <w:szCs w:val="22"/>
-        </w:rPr>
-        <w:t xml:space="preserve"> to a limited number of tributaries, while preserving broad-scale production patterns.</w:t>
-      </w:r>
-      <w:r>
-        <w:rPr>
-          <w:rFonts w:ascii="Garamond" w:hAnsi="Garamond" w:cs="Times New Roman"/>
-          <w:sz w:val="22"/>
-          <w:szCs w:val="22"/>
-        </w:rPr>
-        <w:t xml:space="preserve"> </w:t>
-      </w:r>
-      <w:r>
-        <w:rPr>
-          <w:rFonts w:ascii="Garamond" w:hAnsi="Garamond" w:cs="Times New Roman"/>
-          <w:sz w:val="22"/>
-          <w:szCs w:val="22"/>
-        </w:rPr>
-        <w:t>Implementing a minimum error value ensur</w:t>
-      </w:r>
-      <w:r>
-        <w:rPr>
-          <w:rFonts w:ascii="Garamond" w:hAnsi="Garamond" w:cs="Times New Roman"/>
-          <w:sz w:val="22"/>
-          <w:szCs w:val="22"/>
-        </w:rPr>
-        <w:t>es</w:t>
-      </w:r>
-      <w:r>
-        <w:rPr>
-          <w:rFonts w:ascii="Garamond" w:hAnsi="Garamond" w:cs="Times New Roman"/>
-          <w:sz w:val="22"/>
-          <w:szCs w:val="22"/>
-        </w:rPr>
-        <w:t xml:space="preserve"> that </w:t>
-      </w:r>
-      <w:r>
-        <w:rPr>
-          <w:rFonts w:ascii="Garamond" w:hAnsi="Garamond" w:cs="Times New Roman"/>
-          <w:sz w:val="22"/>
-          <w:szCs w:val="22"/>
-        </w:rPr>
-        <w:t xml:space="preserve">assignments are primarily driven </w:t>
-      </w:r>
-      <w:r>
-        <w:rPr>
-          <w:rFonts w:ascii="Garamond" w:hAnsi="Garamond" w:cs="Times New Roman"/>
-          <w:sz w:val="22"/>
-          <w:szCs w:val="22"/>
-        </w:rPr>
-        <w:t xml:space="preserve">by isotopic similarity </w:t>
-      </w:r>
-      <w:r>
-        <w:rPr>
-          <w:rFonts w:ascii="Garamond" w:hAnsi="Garamond" w:cs="Times New Roman"/>
-          <w:sz w:val="22"/>
-          <w:szCs w:val="22"/>
-        </w:rPr>
-        <w:t xml:space="preserve">between otolith and </w:t>
-      </w:r>
-      <w:proofErr w:type="spellStart"/>
-      <w:r>
-        <w:rPr>
-          <w:rFonts w:ascii="Garamond" w:hAnsi="Garamond" w:cs="Times New Roman"/>
-          <w:sz w:val="22"/>
-          <w:szCs w:val="22"/>
-        </w:rPr>
-        <w:t>isoscape</w:t>
-      </w:r>
-      <w:proofErr w:type="spellEnd"/>
-      <w:r>
-        <w:rPr>
-          <w:rFonts w:ascii="Garamond" w:hAnsi="Garamond" w:cs="Times New Roman"/>
-          <w:sz w:val="22"/>
-          <w:szCs w:val="22"/>
-        </w:rPr>
-        <w:t xml:space="preserve"> values rather </w:t>
-      </w:r>
-      <w:r>
-        <w:rPr>
-          <w:rFonts w:ascii="Garamond" w:hAnsi="Garamond" w:cs="Times New Roman"/>
-          <w:sz w:val="22"/>
-          <w:szCs w:val="22"/>
-        </w:rPr>
-        <w:t>than by differences in local uncertainty</w:t>
-      </w:r>
-      <w:r>
-        <w:rPr>
-          <w:rFonts w:ascii="Garamond" w:hAnsi="Garamond" w:cs="Times New Roman"/>
-          <w:sz w:val="22"/>
-          <w:szCs w:val="22"/>
-        </w:rPr>
-        <w:t xml:space="preserve">.  </w:t>
-      </w:r>
-      <w:r>
-        <w:rPr>
-          <w:rFonts w:ascii="Garamond" w:hAnsi="Garamond" w:cs="Times New Roman"/>
-          <w:sz w:val="22"/>
-          <w:szCs w:val="22"/>
-        </w:rPr>
-        <w:t xml:space="preserve">This approach balances the need to </w:t>
-      </w:r>
-      <w:r>
-        <w:rPr>
-          <w:rFonts w:ascii="Garamond" w:hAnsi="Garamond" w:cs="Times New Roman"/>
-          <w:sz w:val="22"/>
-          <w:szCs w:val="22"/>
-        </w:rPr>
-        <w:t xml:space="preserve">consider uncertainty in </w:t>
+        <w:t xml:space="preserve"> values rather than by differences in local uncertainty.  This approach balances the need to consider uncertainty in </w:t>
       </w:r>
       <w:proofErr w:type="spellStart"/>
       <w:r>
@@ -3285,15 +3145,7 @@
           <w:sz w:val="22"/>
           <w:szCs w:val="22"/>
         </w:rPr>
-        <w:t xml:space="preserve"> prediction error</w:t>
-      </w:r>
-      <w:r>
-        <w:rPr>
-          <w:rFonts w:ascii="Garamond" w:hAnsi="Garamond" w:cstheme="majorHAnsi"/>
-          <w:sz w:val="22"/>
-          <w:szCs w:val="22"/>
-        </w:rPr>
-        <w:t xml:space="preserve">. </w:t>
+        <w:t xml:space="preserve"> prediction error. </w:t>
       </w:r>
       <w:r>
         <w:rPr>
@@ -3896,23 +3748,7 @@
               <w:sz w:val="18"/>
               <w:szCs w:val="18"/>
             </w:rPr>
-            <m:t>* P</m:t>
-          </m:r>
-          <m:r>
-            <w:rPr>
-              <w:rFonts w:ascii="Cambria Math" w:hAnsi="Cambria Math" w:cstheme="majorHAnsi"/>
-              <w:sz w:val="18"/>
-              <w:szCs w:val="18"/>
-            </w:rPr>
-            <m:t>Presence</m:t>
-          </m:r>
-          <m:r>
-            <w:rPr>
-              <w:rFonts w:ascii="Cambria Math" w:hAnsi="Cambria Math" w:cstheme="majorHAnsi"/>
-              <w:sz w:val="18"/>
-              <w:szCs w:val="18"/>
-            </w:rPr>
-            <m:t>(j)</m:t>
+            <m:t>* PPresence(j)</m:t>
           </m:r>
         </m:oMath>
       </m:oMathPara>
@@ -4211,6 +4047,7 @@
           <w:bCs/>
           <w:sz w:val="22"/>
           <w:szCs w:val="22"/>
+          <w:u w:val="single"/>
         </w:rPr>
       </w:pPr>
       <w:r>
@@ -4220,15 +4057,48 @@
           <w:bCs/>
           <w:sz w:val="22"/>
           <w:szCs w:val="22"/>
+          <w:u w:val="single"/>
         </w:rPr>
         <w:t>Natal origin distribution estimates.</w:t>
+      </w:r>
+    </w:p>
+    <w:p>
+      <w:pPr>
+        <w:spacing w:line="480" w:lineRule="auto"/>
+        <w:rPr>
+          <w:rFonts w:ascii="Garamond" w:hAnsi="Garamond"/>
+          <w:b/>
+          <w:bCs/>
+          <w:sz w:val="22"/>
+          <w:szCs w:val="22"/>
+          <w:u w:val="single"/>
+        </w:rPr>
+      </w:pPr>
+      <w:r>
+        <w:rPr>
+          <w:rFonts w:ascii="Garamond" w:hAnsi="Garamond"/>
+        </w:rPr>
+        <w:t xml:space="preserve">Posterior probability estimates of origin were generated for </w:t>
+      </w:r>
+      <w:proofErr w:type="gramStart"/>
+      <w:r>
+        <w:rPr>
+          <w:rFonts w:ascii="Garamond" w:hAnsi="Garamond"/>
+        </w:rPr>
+        <w:t>each individual</w:t>
+      </w:r>
+      <w:proofErr w:type="gramEnd"/>
+      <w:r>
+        <w:rPr>
+          <w:rFonts w:ascii="Garamond" w:hAnsi="Garamond"/>
+        </w:rPr>
+        <w:t xml:space="preserve"> across all tributaries in the basin. To retain only the most likely natal habitats, the top 30% of posterior values were preserved while the bottom 70% were discarded. This filtering reduced the influence of diffuse, low-probability values and improved the spatial resolution of basin-scale patterns.</w:t>
       </w:r>
     </w:p>
     <w:p>
       <w:pPr>
         <w:pStyle w:val="NormalWeb"/>
         <w:spacing w:line="480" w:lineRule="auto"/>
-        <w:ind w:firstLine="720"/>
         <w:rPr>
           <w:rFonts w:ascii="Garamond" w:hAnsi="Garamond"/>
         </w:rPr>
@@ -4237,21 +4107,146 @@
         <w:rPr>
           <w:rFonts w:ascii="Garamond" w:hAnsi="Garamond"/>
         </w:rPr>
-        <w:t xml:space="preserve">Posterior probability estimates of origin were generated for </w:t>
-      </w:r>
-      <w:proofErr w:type="gramStart"/>
-      <w:r>
-        <w:rPr>
-          <w:rFonts w:ascii="Garamond" w:hAnsi="Garamond"/>
-        </w:rPr>
-        <w:t>each individual</w:t>
-      </w:r>
-      <w:proofErr w:type="gramEnd"/>
-      <w:r>
-        <w:rPr>
-          <w:rFonts w:ascii="Garamond" w:hAnsi="Garamond"/>
-        </w:rPr>
-        <w:t xml:space="preserve"> across all tributaries in the basin. To retain only the most likely natal habitats, the top 30% of posterior values were preserved while the bottom 70% were discarded. This filtering reduced the influence of diffuse, low-probability values and improved the spatial resolution of basin-scale patterns.</w:t>
+        <w:lastRenderedPageBreak/>
+        <w:t xml:space="preserve">Full-run estimates of the spatial distribution of natal origins were calculated by summing the </w:t>
+      </w:r>
+      <w:proofErr w:type="spellStart"/>
+      <w:r>
+        <w:rPr>
+          <w:rFonts w:ascii="Garamond" w:hAnsi="Garamond"/>
+        </w:rPr>
+        <w:t>thresholded</w:t>
+      </w:r>
+      <w:proofErr w:type="spellEnd"/>
+      <w:r>
+        <w:rPr>
+          <w:rFonts w:ascii="Garamond" w:hAnsi="Garamond"/>
+        </w:rPr>
+        <w:t xml:space="preserve"> posterior probabilities for all individuals at each tributary location. To assess temporal patterns within the run, individuals were grouped into predefined quartiles based on their capture date. The first quartile spanned from the beginning of the run through </w:t>
+      </w:r>
+      <w:r>
+        <w:rPr>
+          <w:rStyle w:val="Strong"/>
+          <w:rFonts w:ascii="Garamond" w:eastAsiaTheme="majorEastAsia" w:hAnsi="Garamond"/>
+          <w:b w:val="0"/>
+          <w:bCs w:val="0"/>
+        </w:rPr>
+        <w:t>June 11</w:t>
+      </w:r>
+      <w:r>
+        <w:rPr>
+          <w:rFonts w:ascii="Garamond" w:hAnsi="Garamond"/>
+        </w:rPr>
+        <w:t xml:space="preserve">, corresponding to the current front-end block closure on the Kuskokwim River. The second quartile covered </w:t>
+      </w:r>
+      <w:r>
+        <w:rPr>
+          <w:rStyle w:val="Strong"/>
+          <w:rFonts w:ascii="Garamond" w:eastAsiaTheme="majorEastAsia" w:hAnsi="Garamond"/>
+          <w:b w:val="0"/>
+          <w:bCs w:val="0"/>
+        </w:rPr>
+        <w:t>June 12–21</w:t>
+      </w:r>
+      <w:r>
+        <w:rPr>
+          <w:rFonts w:ascii="Garamond" w:hAnsi="Garamond"/>
+          <w:b/>
+          <w:bCs/>
+        </w:rPr>
+        <w:t>,</w:t>
+      </w:r>
+      <w:r>
+        <w:rPr>
+          <w:rFonts w:ascii="Garamond" w:hAnsi="Garamond"/>
+        </w:rPr>
+        <w:t xml:space="preserve"> the third spanned </w:t>
+      </w:r>
+      <w:r>
+        <w:rPr>
+          <w:rStyle w:val="Strong"/>
+          <w:rFonts w:ascii="Garamond" w:eastAsiaTheme="majorEastAsia" w:hAnsi="Garamond"/>
+          <w:b w:val="0"/>
+          <w:bCs w:val="0"/>
+        </w:rPr>
+        <w:t>June 22–July 1</w:t>
+      </w:r>
+      <w:r>
+        <w:rPr>
+          <w:rFonts w:ascii="Garamond" w:hAnsi="Garamond"/>
+          <w:b/>
+          <w:bCs/>
+        </w:rPr>
+        <w:t>,</w:t>
+      </w:r>
+      <w:r>
+        <w:rPr>
+          <w:rFonts w:ascii="Garamond" w:hAnsi="Garamond"/>
+        </w:rPr>
+        <w:t xml:space="preserve"> and the final quartile included all individuals captured from </w:t>
+      </w:r>
+      <w:r>
+        <w:rPr>
+          <w:rStyle w:val="Strong"/>
+          <w:rFonts w:ascii="Garamond" w:eastAsiaTheme="majorEastAsia" w:hAnsi="Garamond"/>
+          <w:b w:val="0"/>
+          <w:bCs w:val="0"/>
+        </w:rPr>
+        <w:t>July 2 onward</w:t>
+      </w:r>
+      <w:r>
+        <w:rPr>
+          <w:rFonts w:ascii="Garamond" w:hAnsi="Garamond"/>
+          <w:b/>
+          <w:bCs/>
+        </w:rPr>
+        <w:t>.</w:t>
+      </w:r>
+      <w:r>
+        <w:rPr>
+          <w:rFonts w:ascii="Garamond" w:hAnsi="Garamond"/>
+        </w:rPr>
+        <w:t xml:space="preserve"> Although the duration of the fourth quartile varied slightly among years due to interannual differences in run timing, these deviations were minimal and had negligible impact on overall CPUE. Quartile-specific natal origin distributions were calculated by summing the </w:t>
+      </w:r>
+      <w:proofErr w:type="spellStart"/>
+      <w:r>
+        <w:rPr>
+          <w:rFonts w:ascii="Garamond" w:hAnsi="Garamond"/>
+        </w:rPr>
+        <w:t>thresholded</w:t>
+      </w:r>
+      <w:proofErr w:type="spellEnd"/>
+      <w:r>
+        <w:rPr>
+          <w:rFonts w:ascii="Garamond" w:hAnsi="Garamond"/>
+        </w:rPr>
+        <w:t xml:space="preserve"> posterior probabilities of all individuals captured within each quartile window. For both full-run and quartile-specific estimates, values were normalized to sum to one. For visualization purposes, these values were then rescaled to a 0–1 range to depict the relative distribution of natal origins across the basin.</w:t>
+      </w:r>
+    </w:p>
+    <w:p>
+      <w:pPr>
+        <w:spacing w:before="100" w:beforeAutospacing="1" w:after="100" w:afterAutospacing="1" w:line="480" w:lineRule="auto"/>
+        <w:rPr>
+          <w:rFonts w:ascii="Garamond" w:eastAsia="Times New Roman" w:hAnsi="Garamond" w:cs="Times New Roman"/>
+          <w:b/>
+          <w:bCs/>
+          <w:kern w:val="0"/>
+          <w:sz w:val="22"/>
+          <w:szCs w:val="22"/>
+          <w14:ligatures w14:val="none"/>
+        </w:rPr>
+      </w:pPr>
+      <w:r>
+        <w:rPr>
+          <w:rFonts w:ascii="Garamond" w:eastAsia="Times New Roman" w:hAnsi="Garamond" w:cs="Times New Roman"/>
+          <w:b/>
+          <w:bCs/>
+          <w:kern w:val="0"/>
+          <w:sz w:val="22"/>
+          <w:szCs w:val="22"/>
+          <w14:ligatures w14:val="none"/>
+        </w:rPr>
+        <w:t>Management units and timeseries construction</w:t>
       </w:r>
     </w:p>
     <w:p>
@@ -4260,164 +4255,131 @@
         <w:spacing w:line="480" w:lineRule="auto"/>
         <w:rPr>
           <w:rFonts w:ascii="Garamond" w:hAnsi="Garamond"/>
+          <w:sz w:val="22"/>
+          <w:szCs w:val="22"/>
         </w:rPr>
       </w:pPr>
-      <w:r>
-        <w:rPr>
-          <w:rFonts w:ascii="Garamond" w:hAnsi="Garamond"/>
-        </w:rPr>
-        <w:lastRenderedPageBreak/>
-        <w:t xml:space="preserve">Full-run estimates of the spatial distribution of natal origins were calculated by summing the </w:t>
-      </w:r>
-      <w:proofErr w:type="spellStart"/>
-      <w:r>
-        <w:rPr>
-          <w:rFonts w:ascii="Garamond" w:hAnsi="Garamond"/>
-        </w:rPr>
-        <w:t>thresholded</w:t>
-      </w:r>
-      <w:proofErr w:type="spellEnd"/>
-      <w:r>
-        <w:rPr>
-          <w:rFonts w:ascii="Garamond" w:hAnsi="Garamond"/>
-        </w:rPr>
-        <w:t xml:space="preserve"> posterior probabilities for all individuals at each tributary location. To assess temporal patterns within the run, individuals were grouped into predefined quartiles based on their capture date. The first quartile spanned from the beginning of the run through </w:t>
-      </w:r>
-      <w:r>
-        <w:rPr>
-          <w:rStyle w:val="Strong"/>
-          <w:rFonts w:ascii="Garamond" w:eastAsiaTheme="majorEastAsia" w:hAnsi="Garamond"/>
-          <w:b w:val="0"/>
-          <w:bCs w:val="0"/>
-        </w:rPr>
-        <w:t>June 11</w:t>
-      </w:r>
-      <w:r>
-        <w:rPr>
-          <w:rFonts w:ascii="Garamond" w:hAnsi="Garamond"/>
-        </w:rPr>
-        <w:t xml:space="preserve">, corresponding to the current front-end block closure on the Kuskokwim River. The second quartile covered </w:t>
-      </w:r>
-      <w:r>
-        <w:rPr>
-          <w:rStyle w:val="Strong"/>
-          <w:rFonts w:ascii="Garamond" w:eastAsiaTheme="majorEastAsia" w:hAnsi="Garamond"/>
-          <w:b w:val="0"/>
-          <w:bCs w:val="0"/>
-        </w:rPr>
-        <w:t>June 12–21</w:t>
-      </w:r>
       <w:r>
         <w:rPr>
           <w:rFonts w:ascii="Garamond" w:hAnsi="Garamond"/>
           <w:b/>
           <w:bCs/>
-        </w:rPr>
-        <w:t>,</w:t>
-      </w:r>
-      <w:r>
-        <w:rPr>
-          <w:rFonts w:ascii="Garamond" w:hAnsi="Garamond"/>
-        </w:rPr>
-        <w:t xml:space="preserve"> the third spanned </w:t>
-      </w:r>
-      <w:r>
-        <w:rPr>
-          <w:rStyle w:val="Strong"/>
-          <w:rFonts w:ascii="Garamond" w:eastAsiaTheme="majorEastAsia" w:hAnsi="Garamond"/>
-          <w:b w:val="0"/>
-          <w:bCs w:val="0"/>
-        </w:rPr>
-        <w:t>June 22–July 1</w:t>
-      </w:r>
-      <w:r>
-        <w:rPr>
-          <w:rFonts w:ascii="Garamond" w:hAnsi="Garamond"/>
-          <w:b/>
-          <w:bCs/>
-        </w:rPr>
-        <w:t>,</w:t>
-      </w:r>
-      <w:r>
-        <w:rPr>
-          <w:rFonts w:ascii="Garamond" w:hAnsi="Garamond"/>
-        </w:rPr>
-        <w:t xml:space="preserve"> and the final quartile included all individuals captured from </w:t>
-      </w:r>
-      <w:r>
-        <w:rPr>
-          <w:rStyle w:val="Strong"/>
-          <w:rFonts w:ascii="Garamond" w:eastAsiaTheme="majorEastAsia" w:hAnsi="Garamond"/>
-          <w:b w:val="0"/>
-          <w:bCs w:val="0"/>
-        </w:rPr>
-        <w:t>July 2 onward</w:t>
-      </w:r>
-      <w:r>
-        <w:rPr>
-          <w:rFonts w:ascii="Garamond" w:hAnsi="Garamond"/>
-          <w:b/>
-          <w:bCs/>
-        </w:rPr>
-        <w:t>.</w:t>
-      </w:r>
-      <w:r>
-        <w:rPr>
-          <w:rFonts w:ascii="Garamond" w:hAnsi="Garamond"/>
-        </w:rPr>
-        <w:t xml:space="preserve"> Although the duration of the fourth quartile varied slightly among years due to interannual differences in run timing, these deviations were minimal and had negligible impact on overall CPUE.</w:t>
-      </w:r>
-      <w:r>
-        <w:rPr>
-          <w:rFonts w:ascii="Garamond" w:hAnsi="Garamond"/>
+          <w:sz w:val="22"/>
+          <w:szCs w:val="22"/>
+        </w:rPr>
+        <w:tab/>
+      </w:r>
+      <w:r>
+        <w:rPr>
+          <w:rFonts w:ascii="Garamond" w:hAnsi="Garamond"/>
+          <w:sz w:val="22"/>
+          <w:szCs w:val="22"/>
+        </w:rPr>
+        <w:t xml:space="preserve">Tributaries across the basin were grouped into management units based on regions of management concern identified by the Alaska Department of Fish and Game (ADFG). These included key tributaries such as the Aniak, Kwethluk, </w:t>
+      </w:r>
+      <w:proofErr w:type="spellStart"/>
+      <w:r>
+        <w:rPr>
+          <w:rFonts w:ascii="Garamond" w:hAnsi="Garamond"/>
+          <w:sz w:val="22"/>
+          <w:szCs w:val="22"/>
+        </w:rPr>
+        <w:t>Takotna</w:t>
+      </w:r>
+      <w:proofErr w:type="spellEnd"/>
+      <w:r>
+        <w:rPr>
+          <w:rFonts w:ascii="Garamond" w:hAnsi="Garamond"/>
+          <w:sz w:val="22"/>
+          <w:szCs w:val="22"/>
+        </w:rPr>
+        <w:t xml:space="preserve">, and </w:t>
+      </w:r>
+      <w:proofErr w:type="spellStart"/>
+      <w:r>
+        <w:rPr>
+          <w:rFonts w:ascii="Garamond" w:hAnsi="Garamond"/>
+          <w:sz w:val="22"/>
+          <w:szCs w:val="22"/>
+        </w:rPr>
+        <w:t>Holitna</w:t>
+      </w:r>
+      <w:proofErr w:type="spellEnd"/>
+      <w:r>
+        <w:rPr>
+          <w:rFonts w:ascii="Garamond" w:hAnsi="Garamond"/>
+          <w:sz w:val="22"/>
+          <w:szCs w:val="22"/>
+        </w:rPr>
+        <w:t xml:space="preserve"> rivers, which are subject to active management goals. For each of these systems, all upstream stream segments were grouped and assigned a common management unit identifier.</w:t>
+      </w:r>
+      <w:r>
+        <w:rPr>
+          <w:rFonts w:ascii="Garamond" w:hAnsi="Garamond"/>
+          <w:sz w:val="22"/>
+          <w:szCs w:val="22"/>
         </w:rPr>
         <w:t xml:space="preserve"> </w:t>
       </w:r>
       <w:r>
         <w:rPr>
           <w:rFonts w:ascii="Garamond" w:hAnsi="Garamond"/>
-        </w:rPr>
-        <w:t xml:space="preserve">Quartile-specific natal origin distributions were calculated by summing the </w:t>
-      </w:r>
-      <w:proofErr w:type="spellStart"/>
-      <w:r>
-        <w:rPr>
-          <w:rFonts w:ascii="Garamond" w:hAnsi="Garamond"/>
-        </w:rPr>
-        <w:t>thresholded</w:t>
-      </w:r>
-      <w:proofErr w:type="spellEnd"/>
-      <w:r>
-        <w:rPr>
-          <w:rFonts w:ascii="Garamond" w:hAnsi="Garamond"/>
-        </w:rPr>
-        <w:t xml:space="preserve"> posterior probabilities of all individuals captured within each quartile window. For both full-run and quartile-specific estimates, values were normalized to sum to one. For visualization purposes, these values were then rescaled to a 0–1 range to depict the relative distribution of natal origins across the basin.</w:t>
-      </w:r>
-    </w:p>
-    <w:p>
-      <w:pPr>
-        <w:spacing w:before="100" w:beforeAutospacing="1" w:after="100" w:afterAutospacing="1" w:line="480" w:lineRule="auto"/>
-        <w:rPr>
-          <w:rFonts w:ascii="Garamond" w:eastAsia="Times New Roman" w:hAnsi="Garamond" w:cs="Times New Roman"/>
-          <w:b/>
-          <w:bCs/>
-          <w:kern w:val="0"/>
-          <w:sz w:val="22"/>
-          <w:szCs w:val="22"/>
-          <w14:ligatures w14:val="none"/>
-        </w:rPr>
-      </w:pPr>
-      <w:r>
-        <w:rPr>
-          <w:rFonts w:ascii="Garamond" w:eastAsia="Times New Roman" w:hAnsi="Garamond" w:cs="Times New Roman"/>
-          <w:b/>
-          <w:bCs/>
-          <w:kern w:val="0"/>
-          <w:sz w:val="22"/>
-          <w:szCs w:val="22"/>
-          <w14:ligatures w14:val="none"/>
-        </w:rPr>
-        <w:t>Management units and timeseries construction</w:t>
+          <w:sz w:val="22"/>
+          <w:szCs w:val="22"/>
+        </w:rPr>
+        <w:t xml:space="preserve">Additional </w:t>
+      </w:r>
+      <w:proofErr w:type="gramStart"/>
+      <w:r>
+        <w:rPr>
+          <w:rFonts w:ascii="Garamond" w:hAnsi="Garamond"/>
+          <w:sz w:val="22"/>
+          <w:szCs w:val="22"/>
+        </w:rPr>
+        <w:t>tributaries</w:t>
+      </w:r>
+      <w:proofErr w:type="gramEnd"/>
+      <w:r>
+        <w:rPr>
+          <w:rFonts w:ascii="Garamond" w:hAnsi="Garamond"/>
+          <w:sz w:val="22"/>
+          <w:szCs w:val="22"/>
+        </w:rPr>
+        <w:t xml:space="preserve"> not explicitly highlighted in ADFG’s management priorities were grouped into units of comparable size or hydrological significance. These included units such as “Upper Kusko Main,” “George,” and “Lower Kusko,” ensuring that the entire basin was binned into management categories that could be reasonably compared across regions (Figure X).</w:t>
+      </w:r>
+      <w:r>
+        <w:rPr>
+          <w:rFonts w:ascii="Garamond" w:hAnsi="Garamond"/>
+          <w:sz w:val="22"/>
+          <w:szCs w:val="22"/>
+        </w:rPr>
+        <w:t xml:space="preserve"> </w:t>
+      </w:r>
+      <w:r>
+        <w:rPr>
+          <w:rFonts w:ascii="Garamond" w:hAnsi="Garamond"/>
+          <w:sz w:val="22"/>
+          <w:szCs w:val="22"/>
+        </w:rPr>
+        <w:t xml:space="preserve">Production estimates across the basin were aggregated by </w:t>
+      </w:r>
+      <w:proofErr w:type="gramStart"/>
+      <w:r>
+        <w:rPr>
+          <w:rFonts w:ascii="Garamond" w:hAnsi="Garamond"/>
+          <w:sz w:val="22"/>
+          <w:szCs w:val="22"/>
+        </w:rPr>
+        <w:t>management</w:t>
+      </w:r>
+      <w:proofErr w:type="gramEnd"/>
+      <w:r>
+        <w:rPr>
+          <w:rFonts w:ascii="Garamond" w:hAnsi="Garamond"/>
+          <w:sz w:val="22"/>
+          <w:szCs w:val="22"/>
+        </w:rPr>
+        <w:t xml:space="preserve"> unit and rescaled to sum to one for each quartile. This process was repeated for all quartiles across all years in the dataset (2017–2021), resulting in a time series of proportional contributions for each of the 20 management regions.</w:t>
       </w:r>
     </w:p>
     <w:p>
@@ -4438,123 +4400,6 @@
           <w:sz w:val="22"/>
           <w:szCs w:val="22"/>
         </w:rPr>
-        <w:tab/>
-      </w:r>
-      <w:r>
-        <w:rPr>
-          <w:rFonts w:ascii="Garamond" w:hAnsi="Garamond"/>
-          <w:sz w:val="22"/>
-          <w:szCs w:val="22"/>
-        </w:rPr>
-        <w:t xml:space="preserve">Tributaries across the basin were grouped into management units based on regions of management concern identified by the Alaska Department of Fish and Game (ADFG). These included key tributaries such as the Aniak, Kwethluk, </w:t>
-      </w:r>
-      <w:proofErr w:type="spellStart"/>
-      <w:r>
-        <w:rPr>
-          <w:rFonts w:ascii="Garamond" w:hAnsi="Garamond"/>
-          <w:sz w:val="22"/>
-          <w:szCs w:val="22"/>
-        </w:rPr>
-        <w:t>Takotna</w:t>
-      </w:r>
-      <w:proofErr w:type="spellEnd"/>
-      <w:r>
-        <w:rPr>
-          <w:rFonts w:ascii="Garamond" w:hAnsi="Garamond"/>
-          <w:sz w:val="22"/>
-          <w:szCs w:val="22"/>
-        </w:rPr>
-        <w:t xml:space="preserve">, and </w:t>
-      </w:r>
-      <w:proofErr w:type="spellStart"/>
-      <w:r>
-        <w:rPr>
-          <w:rFonts w:ascii="Garamond" w:hAnsi="Garamond"/>
-          <w:sz w:val="22"/>
-          <w:szCs w:val="22"/>
-        </w:rPr>
-        <w:t>Holitna</w:t>
-      </w:r>
-      <w:proofErr w:type="spellEnd"/>
-      <w:r>
-        <w:rPr>
-          <w:rFonts w:ascii="Garamond" w:hAnsi="Garamond"/>
-          <w:sz w:val="22"/>
-          <w:szCs w:val="22"/>
-        </w:rPr>
-        <w:t xml:space="preserve"> rivers, which are subject to active management goals. For each of these systems, all upstream stream segments were grouped and assigned a common management unit identifier.</w:t>
-      </w:r>
-      <w:r>
-        <w:rPr>
-          <w:rFonts w:ascii="Garamond" w:hAnsi="Garamond"/>
-          <w:sz w:val="22"/>
-          <w:szCs w:val="22"/>
-        </w:rPr>
-        <w:t xml:space="preserve"> </w:t>
-      </w:r>
-      <w:proofErr w:type="gramStart"/>
-      <w:r>
-        <w:rPr>
-          <w:rFonts w:ascii="Garamond" w:hAnsi="Garamond"/>
-          <w:sz w:val="22"/>
-          <w:szCs w:val="22"/>
-        </w:rPr>
-        <w:t>Additional</w:t>
-      </w:r>
-      <w:proofErr w:type="gramEnd"/>
-      <w:r>
-        <w:rPr>
-          <w:rFonts w:ascii="Garamond" w:hAnsi="Garamond"/>
-          <w:sz w:val="22"/>
-          <w:szCs w:val="22"/>
-        </w:rPr>
-        <w:t xml:space="preserve"> tributaries not explicitly highlighted in ADFG’s management priorities were grouped into units of comparable size or hydrological significance. These included units such as “Upper Kusko Main,” “George,” and “Lower Kusko,” ensuring that the entire basin was binned into management categories that could be reasonably compared across regions (Figure X).</w:t>
-      </w:r>
-      <w:r>
-        <w:rPr>
-          <w:rFonts w:ascii="Garamond" w:hAnsi="Garamond"/>
-          <w:sz w:val="22"/>
-          <w:szCs w:val="22"/>
-        </w:rPr>
-        <w:t xml:space="preserve"> </w:t>
-      </w:r>
-      <w:proofErr w:type="gramStart"/>
-      <w:r>
-        <w:rPr>
-          <w:rFonts w:ascii="Garamond" w:hAnsi="Garamond"/>
-          <w:sz w:val="22"/>
-          <w:szCs w:val="22"/>
-        </w:rPr>
-        <w:t>Production</w:t>
-      </w:r>
-      <w:proofErr w:type="gramEnd"/>
-      <w:r>
-        <w:rPr>
-          <w:rFonts w:ascii="Garamond" w:hAnsi="Garamond"/>
-          <w:sz w:val="22"/>
-          <w:szCs w:val="22"/>
-        </w:rPr>
-        <w:t xml:space="preserve"> estimates across the basin were aggregated by management unit and rescaled to sum to one for each quartile. This process was repeated for all quartiles across all years in the dataset (2017–2021), resulting in a time series of proportional contributions for each of the 20 management regions.</w:t>
-      </w:r>
-    </w:p>
-    <w:p>
-      <w:pPr>
-        <w:pStyle w:val="NormalWeb"/>
-        <w:spacing w:line="480" w:lineRule="auto"/>
-        <w:rPr>
-          <w:rFonts w:ascii="Garamond" w:hAnsi="Garamond"/>
-          <w:sz w:val="22"/>
-          <w:szCs w:val="22"/>
-        </w:rPr>
-      </w:pPr>
-      <w:r>
-        <w:rPr>
-          <w:rFonts w:ascii="Garamond" w:hAnsi="Garamond"/>
-          <w:b/>
-          <w:bCs/>
-          <w:sz w:val="22"/>
-          <w:szCs w:val="22"/>
-        </w:rPr>
         <w:lastRenderedPageBreak/>
         <w:t xml:space="preserve">Dynamic Factor Analysis </w:t>
       </w:r>
@@ -4600,17 +4445,7 @@
           <w:szCs w:val="22"/>
           <w14:ligatures w14:val="none"/>
         </w:rPr>
-        <w:t>The model consists of two main equations</w:t>
-      </w:r>
-      <w:r>
-        <w:rPr>
-          <w:rFonts w:ascii="Garamond" w:eastAsia="Times New Roman" w:hAnsi="Garamond" w:cs="Times New Roman"/>
-          <w:kern w:val="0"/>
-          <w:sz w:val="22"/>
-          <w:szCs w:val="22"/>
-          <w14:ligatures w14:val="none"/>
-        </w:rPr>
-        <w:t xml:space="preserve">, an observation equation: </w:t>
+        <w:t xml:space="preserve">The model consists of two main equations, an observation equation: </w:t>
       </w:r>
     </w:p>
     <w:p>
@@ -4710,6 +4545,82 @@
                 </w:rPr>
                 <m:t xml:space="preserve">t </m:t>
               </m:r>
+            </m:sub>
+          </m:sSub>
+          <m:r>
+            <w:rPr>
+              <w:rFonts w:ascii="Cambria Math" w:eastAsia="Times New Roman" w:hAnsi="Cambria Math" w:cs="Times New Roman"/>
+              <w:kern w:val="0"/>
+              <w:sz w:val="22"/>
+              <w:szCs w:val="22"/>
+              <w14:ligatures w14:val="none"/>
+            </w:rPr>
+            <m:t>+</m:t>
+          </m:r>
+          <m:sSub>
+            <m:sSubPr>
+              <m:ctrlPr>
+                <w:rPr>
+                  <w:rFonts w:ascii="Cambria Math" w:eastAsia="Times New Roman" w:hAnsi="Cambria Math" w:cs="Times New Roman"/>
+                  <w:i/>
+                  <w:kern w:val="0"/>
+                  <w:sz w:val="22"/>
+                  <w:szCs w:val="22"/>
+                  <w14:ligatures w14:val="none"/>
+                </w:rPr>
+              </m:ctrlPr>
+            </m:sSubPr>
+            <m:e>
+              <m:r>
+                <w:rPr>
+                  <w:rFonts w:ascii="Cambria Math" w:eastAsia="Times New Roman" w:hAnsi="Cambria Math" w:cs="Times New Roman"/>
+                  <w:kern w:val="0"/>
+                  <w:sz w:val="22"/>
+                  <w:szCs w:val="22"/>
+                  <w14:ligatures w14:val="none"/>
+                </w:rPr>
+                <m:t>D</m:t>
+              </m:r>
+            </m:e>
+            <m:sub>
+              <m:sSub>
+                <m:sSubPr>
+                  <m:ctrlPr>
+                    <w:rPr>
+                      <w:rFonts w:ascii="Cambria Math" w:eastAsia="Times New Roman" w:hAnsi="Cambria Math" w:cs="Times New Roman"/>
+                      <w:i/>
+                      <w:kern w:val="0"/>
+                      <w:sz w:val="22"/>
+                      <w:szCs w:val="22"/>
+                      <w14:ligatures w14:val="none"/>
+                    </w:rPr>
+                  </m:ctrlPr>
+                </m:sSubPr>
+                <m:e>
+                  <m:r>
+                    <w:rPr>
+                      <w:rFonts w:ascii="Cambria Math" w:eastAsia="Times New Roman" w:hAnsi="Cambria Math" w:cs="Times New Roman"/>
+                      <w:kern w:val="0"/>
+                      <w:sz w:val="22"/>
+                      <w:szCs w:val="22"/>
+                      <w14:ligatures w14:val="none"/>
+                    </w:rPr>
+                    <m:t>C</m:t>
+                  </m:r>
+                </m:e>
+                <m:sub>
+                  <m:r>
+                    <w:rPr>
+                      <w:rFonts w:ascii="Cambria Math" w:eastAsia="Times New Roman" w:hAnsi="Cambria Math" w:cs="Times New Roman"/>
+                      <w:kern w:val="0"/>
+                      <w:sz w:val="22"/>
+                      <w:szCs w:val="22"/>
+                      <w14:ligatures w14:val="none"/>
+                    </w:rPr>
+                    <m:t>t</m:t>
+                  </m:r>
+                </m:sub>
+              </m:sSub>
             </m:sub>
           </m:sSub>
           <m:r>
@@ -4975,7 +4886,48 @@
         </w:rPr>
         <w:t xml:space="preserve">In the observation equation, </w:t>
       </w:r>
-      <w:proofErr w:type="spellStart"/>
+      <m:oMath>
+        <m:sSub>
+          <m:sSubPr>
+            <m:ctrlPr>
+              <w:rPr>
+                <w:rFonts w:ascii="Cambria Math" w:hAnsi="Cambria Math"/>
+                <w:i/>
+                <w:sz w:val="22"/>
+                <w:szCs w:val="22"/>
+              </w:rPr>
+            </m:ctrlPr>
+          </m:sSubPr>
+          <m:e>
+            <m:r>
+              <w:rPr>
+                <w:rFonts w:ascii="Cambria Math" w:hAnsi="Cambria Math"/>
+                <w:sz w:val="22"/>
+                <w:szCs w:val="22"/>
+              </w:rPr>
+              <m:t>y</m:t>
+            </m:r>
+          </m:e>
+          <m:sub>
+            <m:r>
+              <w:rPr>
+                <w:rFonts w:ascii="Cambria Math" w:hAnsi="Cambria Math"/>
+                <w:sz w:val="22"/>
+                <w:szCs w:val="22"/>
+              </w:rPr>
+              <m:t>t</m:t>
+            </m:r>
+          </m:sub>
+        </m:sSub>
+      </m:oMath>
+      <w:r>
+        <w:rPr>
+          <w:rFonts w:ascii="Garamond" w:hAnsi="Garamond"/>
+          <w:sz w:val="22"/>
+          <w:szCs w:val="22"/>
+        </w:rPr>
+        <w:t xml:space="preserve"> represents the vector of observed proportional contributions at time</w:t>
+      </w:r>
       <w:r>
         <w:rPr>
           <w:rStyle w:val="katex-mathml"/>
@@ -4983,9 +4935,67 @@
           <w:sz w:val="22"/>
           <w:szCs w:val="22"/>
         </w:rPr>
-        <w:t>yt</w:t>
-      </w:r>
-      <w:proofErr w:type="spellEnd"/>
+        <w:t xml:space="preserve"> </w:t>
+      </w:r>
+      <w:r>
+        <w:rPr>
+          <w:rStyle w:val="mord"/>
+          <w:rFonts w:ascii="Garamond" w:eastAsiaTheme="majorEastAsia" w:hAnsi="Garamond"/>
+          <w:sz w:val="22"/>
+          <w:szCs w:val="22"/>
+        </w:rPr>
+        <w:t>t</w:t>
+      </w:r>
+      <w:r>
+        <w:rPr>
+          <w:rFonts w:ascii="Garamond" w:hAnsi="Garamond"/>
+          <w:sz w:val="22"/>
+          <w:szCs w:val="22"/>
+        </w:rPr>
+        <w:t xml:space="preserve">, while  </w:t>
+      </w:r>
+      <m:oMath>
+        <m:sSub>
+          <m:sSubPr>
+            <m:ctrlPr>
+              <w:rPr>
+                <w:rFonts w:ascii="Cambria Math" w:hAnsi="Cambria Math"/>
+                <w:i/>
+                <w:sz w:val="22"/>
+                <w:szCs w:val="22"/>
+              </w:rPr>
+            </m:ctrlPr>
+          </m:sSubPr>
+          <m:e>
+            <m:r>
+              <w:rPr>
+                <w:rFonts w:ascii="Cambria Math" w:hAnsi="Cambria Math"/>
+                <w:sz w:val="22"/>
+                <w:szCs w:val="22"/>
+              </w:rPr>
+              <m:t>x</m:t>
+            </m:r>
+          </m:e>
+          <m:sub>
+            <m:r>
+              <w:rPr>
+                <w:rFonts w:ascii="Cambria Math" w:hAnsi="Cambria Math"/>
+                <w:sz w:val="22"/>
+                <w:szCs w:val="22"/>
+              </w:rPr>
+              <m:t xml:space="preserve">t </m:t>
+            </m:r>
+          </m:sub>
+        </m:sSub>
+      </m:oMath>
+      <w:r>
+        <w:rPr>
+          <w:rFonts w:ascii="Garamond" w:hAnsi="Garamond"/>
+          <w:sz w:val="22"/>
+          <w:szCs w:val="22"/>
+        </w:rPr>
+        <w:t>contains</w:t>
+      </w:r>
       <w:r>
         <w:rPr>
           <w:rStyle w:val="katex-mathml"/>
@@ -4993,9 +5003,25 @@
           <w:sz w:val="22"/>
           <w:szCs w:val="22"/>
         </w:rPr>
-        <w:t>\</w:t>
-      </w:r>
-      <w:proofErr w:type="spellStart"/>
+        <w:t xml:space="preserve"> </w:t>
+      </w:r>
+      <w:r>
+        <w:rPr>
+          <w:rStyle w:val="mord"/>
+          <w:rFonts w:ascii="Garamond" w:eastAsiaTheme="majorEastAsia" w:hAnsi="Garamond"/>
+          <w:sz w:val="22"/>
+          <w:szCs w:val="22"/>
+        </w:rPr>
+        <w:t>m</w:t>
+      </w:r>
+      <w:r>
+        <w:rPr>
+          <w:rFonts w:ascii="Garamond" w:hAnsi="Garamond"/>
+          <w:sz w:val="22"/>
+          <w:szCs w:val="22"/>
+        </w:rPr>
+        <w:t xml:space="preserve"> latent trends that drive the observed patterns. The loading matrix </w:t>
+      </w:r>
       <w:r>
         <w:rPr>
           <w:rStyle w:val="katex-mathml"/>
@@ -5003,923 +5029,219 @@
           <w:sz w:val="22"/>
           <w:szCs w:val="22"/>
         </w:rPr>
-        <w:t>mathbf</w:t>
-      </w:r>
-      <w:proofErr w:type="spellEnd"/>
-      <w:r>
-        <w:rPr>
-          <w:rStyle w:val="katex-mathml"/>
-          <w:rFonts w:ascii="Garamond" w:eastAsiaTheme="majorEastAsia" w:hAnsi="Garamond"/>
-          <w:sz w:val="22"/>
-          <w:szCs w:val="22"/>
-        </w:rPr>
-        <w:t xml:space="preserve">{y}_t </w:t>
-      </w:r>
-      <w:proofErr w:type="spellStart"/>
-      <w:r>
-        <w:rPr>
-          <w:rStyle w:val="mord"/>
-          <w:rFonts w:ascii="Garamond" w:eastAsiaTheme="majorEastAsia" w:hAnsi="Garamond"/>
-          <w:sz w:val="22"/>
-          <w:szCs w:val="22"/>
-        </w:rPr>
-        <w:t>yt</w:t>
-      </w:r>
-      <w:proofErr w:type="spellEnd"/>
-      <w:r>
-        <w:rPr>
-          <w:rStyle w:val="vlist-s"/>
-          <w:sz w:val="22"/>
-          <w:szCs w:val="22"/>
-        </w:rPr>
-        <w:t>​</w:t>
-      </w:r>
-      <w:r>
-        <w:rPr>
-          <w:rFonts w:ascii="Garamond" w:hAnsi="Garamond"/>
-          <w:sz w:val="22"/>
-          <w:szCs w:val="22"/>
-        </w:rPr>
-        <w:t xml:space="preserve"> represents the vector of observed proportional contributions at time </w:t>
-      </w:r>
-      <w:proofErr w:type="spellStart"/>
-      <w:r>
-        <w:rPr>
-          <w:rStyle w:val="katex-mathml"/>
-          <w:rFonts w:ascii="Garamond" w:eastAsiaTheme="majorEastAsia" w:hAnsi="Garamond"/>
-          <w:sz w:val="22"/>
-          <w:szCs w:val="22"/>
-        </w:rPr>
-        <w:t>tt</w:t>
-      </w:r>
-      <w:proofErr w:type="spellEnd"/>
-      <w:r>
-        <w:rPr>
-          <w:rStyle w:val="katex-mathml"/>
-          <w:rFonts w:ascii="Garamond" w:eastAsiaTheme="majorEastAsia" w:hAnsi="Garamond"/>
+        <w:t>Z</w:t>
+      </w:r>
+      <w:r>
+        <w:rPr>
+          <w:rFonts w:ascii="Garamond" w:hAnsi="Garamond"/>
+          <w:sz w:val="22"/>
+          <w:szCs w:val="22"/>
+        </w:rPr>
+        <w:t xml:space="preserve"> quantifies how strongly each observed time series responds to each underlying trend, with larger absolute values indicating stronger associations</w:t>
+      </w:r>
+      <w:r>
+        <w:rPr>
+          <w:rFonts w:ascii="Garamond" w:hAnsi="Garamond"/>
+          <w:sz w:val="22"/>
+          <w:szCs w:val="22"/>
+        </w:rPr>
+        <w:t xml:space="preserve"> with a given trend</w:t>
+      </w:r>
+      <w:r>
+        <w:rPr>
+          <w:rFonts w:ascii="Garamond" w:hAnsi="Garamond"/>
+          <w:sz w:val="22"/>
+          <w:szCs w:val="22"/>
+        </w:rPr>
+        <w:t xml:space="preserve">. </w:t>
+      </w:r>
+      <w:r>
+        <w:rPr>
+          <w:rFonts w:ascii="Garamond" w:hAnsi="Garamond"/>
+          <w:sz w:val="22"/>
+          <w:szCs w:val="22"/>
+        </w:rPr>
+        <w:t>The matrix D contains coefficients for covariates</w:t>
+      </w:r>
+      <w:r>
+        <w:rPr>
+          <w:rFonts w:ascii="Garamond" w:hAnsi="Garamond"/>
           <w:sz w:val="22"/>
           <w:szCs w:val="22"/>
         </w:rPr>
         <w:t xml:space="preserve"> </w:t>
       </w:r>
-      <w:r>
-        <w:rPr>
-          <w:rStyle w:val="mord"/>
-          <w:rFonts w:ascii="Garamond" w:eastAsiaTheme="majorEastAsia" w:hAnsi="Garamond"/>
-          <w:sz w:val="22"/>
-          <w:szCs w:val="22"/>
-        </w:rPr>
-        <w:t>t</w:t>
-      </w:r>
-      <w:r>
-        <w:rPr>
-          <w:rFonts w:ascii="Garamond" w:hAnsi="Garamond"/>
-          <w:sz w:val="22"/>
-          <w:szCs w:val="22"/>
-        </w:rPr>
-        <w:t xml:space="preserve">, while </w:t>
-      </w:r>
-      <w:proofErr w:type="spellStart"/>
-      <w:r>
-        <w:rPr>
-          <w:rStyle w:val="katex-mathml"/>
-          <w:rFonts w:ascii="Garamond" w:eastAsiaTheme="majorEastAsia" w:hAnsi="Garamond"/>
-          <w:sz w:val="22"/>
-          <w:szCs w:val="22"/>
-        </w:rPr>
-        <w:t>xt</w:t>
-      </w:r>
-      <w:proofErr w:type="spellEnd"/>
-      <w:r>
-        <w:rPr>
-          <w:rStyle w:val="katex-mathml"/>
-          <w:rFonts w:ascii="Garamond" w:eastAsiaTheme="majorEastAsia" w:hAnsi="Garamond"/>
-          <w:sz w:val="22"/>
-          <w:szCs w:val="22"/>
-        </w:rPr>
-        <w:t>\</w:t>
-      </w:r>
-      <w:proofErr w:type="spellStart"/>
-      <w:r>
-        <w:rPr>
-          <w:rStyle w:val="katex-mathml"/>
-          <w:rFonts w:ascii="Garamond" w:eastAsiaTheme="majorEastAsia" w:hAnsi="Garamond"/>
-          <w:sz w:val="22"/>
-          <w:szCs w:val="22"/>
-        </w:rPr>
-        <w:t>mathbf</w:t>
-      </w:r>
-      <w:proofErr w:type="spellEnd"/>
-      <w:r>
-        <w:rPr>
-          <w:rStyle w:val="katex-mathml"/>
-          <w:rFonts w:ascii="Garamond" w:eastAsiaTheme="majorEastAsia" w:hAnsi="Garamond"/>
-          <w:sz w:val="22"/>
-          <w:szCs w:val="22"/>
-        </w:rPr>
-        <w:t xml:space="preserve">{x}_t </w:t>
-      </w:r>
-      <w:proofErr w:type="spellStart"/>
-      <w:r>
-        <w:rPr>
-          <w:rStyle w:val="mord"/>
-          <w:rFonts w:ascii="Garamond" w:eastAsiaTheme="majorEastAsia" w:hAnsi="Garamond"/>
-          <w:sz w:val="22"/>
-          <w:szCs w:val="22"/>
-        </w:rPr>
-        <w:t>xt</w:t>
-      </w:r>
-      <w:proofErr w:type="spellEnd"/>
-      <w:r>
-        <w:rPr>
-          <w:rStyle w:val="vlist-s"/>
-          <w:sz w:val="22"/>
-          <w:szCs w:val="22"/>
-        </w:rPr>
-        <w:t>​</w:t>
-      </w:r>
-      <w:r>
-        <w:rPr>
-          <w:rFonts w:ascii="Garamond" w:hAnsi="Garamond"/>
-          <w:sz w:val="22"/>
-          <w:szCs w:val="22"/>
-        </w:rPr>
-        <w:t xml:space="preserve"> contains the </w:t>
-      </w:r>
-      <w:r>
-        <w:rPr>
-          <w:rStyle w:val="katex-mathml"/>
-          <w:rFonts w:ascii="Garamond" w:eastAsiaTheme="majorEastAsia" w:hAnsi="Garamond"/>
-          <w:sz w:val="22"/>
-          <w:szCs w:val="22"/>
-        </w:rPr>
-        <w:t xml:space="preserve">mm </w:t>
-      </w:r>
-      <w:r>
-        <w:rPr>
-          <w:rStyle w:val="mord"/>
-          <w:rFonts w:ascii="Garamond" w:eastAsiaTheme="majorEastAsia" w:hAnsi="Garamond"/>
-          <w:sz w:val="22"/>
-          <w:szCs w:val="22"/>
-        </w:rPr>
-        <w:t>m</w:t>
-      </w:r>
-      <w:r>
-        <w:rPr>
-          <w:rFonts w:ascii="Garamond" w:hAnsi="Garamond"/>
-          <w:sz w:val="22"/>
-          <w:szCs w:val="22"/>
-        </w:rPr>
-        <w:t xml:space="preserve"> latent trends that drive the observed patterns. The loading matrix </w:t>
-      </w:r>
-      <w:r>
-        <w:rPr>
-          <w:rStyle w:val="katex-mathml"/>
-          <w:rFonts w:ascii="Garamond" w:eastAsiaTheme="majorEastAsia" w:hAnsi="Garamond"/>
-          <w:sz w:val="22"/>
-          <w:szCs w:val="22"/>
-        </w:rPr>
-        <w:t>Z\</w:t>
-      </w:r>
-      <w:proofErr w:type="spellStart"/>
-      <w:r>
-        <w:rPr>
-          <w:rStyle w:val="katex-mathml"/>
-          <w:rFonts w:ascii="Garamond" w:eastAsiaTheme="majorEastAsia" w:hAnsi="Garamond"/>
-          <w:sz w:val="22"/>
-          <w:szCs w:val="22"/>
-        </w:rPr>
-        <w:t>mathbf</w:t>
-      </w:r>
-      <w:proofErr w:type="spellEnd"/>
-      <w:r>
-        <w:rPr>
-          <w:rStyle w:val="katex-mathml"/>
-          <w:rFonts w:ascii="Garamond" w:eastAsiaTheme="majorEastAsia" w:hAnsi="Garamond"/>
-          <w:sz w:val="22"/>
-          <w:szCs w:val="22"/>
-        </w:rPr>
-        <w:t xml:space="preserve">{Z} </w:t>
-      </w:r>
-      <w:r>
-        <w:rPr>
-          <w:rStyle w:val="mord"/>
-          <w:rFonts w:ascii="Garamond" w:eastAsiaTheme="majorEastAsia" w:hAnsi="Garamond"/>
-          <w:sz w:val="22"/>
-          <w:szCs w:val="22"/>
-        </w:rPr>
-        <w:t>Z</w:t>
-      </w:r>
-      <w:r>
-        <w:rPr>
-          <w:rFonts w:ascii="Garamond" w:hAnsi="Garamond"/>
-          <w:sz w:val="22"/>
-          <w:szCs w:val="22"/>
-        </w:rPr>
-        <w:t xml:space="preserve"> quantifies how strongly each observed time series responds to each underlying trend, with larger absolute values indicating stronger associations. The intercept term </w:t>
-      </w:r>
-      <w:r>
-        <w:rPr>
-          <w:rStyle w:val="katex-mathml"/>
-          <w:rFonts w:ascii="Garamond" w:eastAsiaTheme="majorEastAsia" w:hAnsi="Garamond"/>
-          <w:sz w:val="22"/>
-          <w:szCs w:val="22"/>
-        </w:rPr>
-        <w:t>d\</w:t>
-      </w:r>
-      <w:proofErr w:type="spellStart"/>
-      <w:r>
-        <w:rPr>
-          <w:rStyle w:val="katex-mathml"/>
-          <w:rFonts w:ascii="Garamond" w:eastAsiaTheme="majorEastAsia" w:hAnsi="Garamond"/>
-          <w:sz w:val="22"/>
-          <w:szCs w:val="22"/>
-        </w:rPr>
-        <w:t>mathbf</w:t>
-      </w:r>
-      <w:proofErr w:type="spellEnd"/>
-      <w:r>
-        <w:rPr>
-          <w:rStyle w:val="katex-mathml"/>
-          <w:rFonts w:ascii="Garamond" w:eastAsiaTheme="majorEastAsia" w:hAnsi="Garamond"/>
-          <w:sz w:val="22"/>
-          <w:szCs w:val="22"/>
-        </w:rPr>
-        <w:t xml:space="preserve">{d} </w:t>
-      </w:r>
-      <w:r>
-        <w:rPr>
-          <w:rStyle w:val="mord"/>
-          <w:rFonts w:ascii="Garamond" w:eastAsiaTheme="majorEastAsia" w:hAnsi="Garamond"/>
-          <w:sz w:val="22"/>
-          <w:szCs w:val="22"/>
-        </w:rPr>
-        <w:t>d</w:t>
-      </w:r>
-      <w:r>
-        <w:rPr>
-          <w:rFonts w:ascii="Garamond" w:hAnsi="Garamond"/>
-          <w:sz w:val="22"/>
-          <w:szCs w:val="22"/>
-        </w:rPr>
-        <w:t xml:space="preserve"> captures the mean level of each series, and </w:t>
-      </w:r>
-      <w:proofErr w:type="spellStart"/>
-      <w:r>
-        <w:rPr>
-          <w:rStyle w:val="katex-mathml"/>
-          <w:rFonts w:ascii="Garamond" w:eastAsiaTheme="majorEastAsia" w:hAnsi="Garamond"/>
-          <w:sz w:val="22"/>
-          <w:szCs w:val="22"/>
-        </w:rPr>
-        <w:t>vt</w:t>
-      </w:r>
-      <w:r>
-        <w:rPr>
-          <w:rStyle w:val="katex-mathml"/>
-          <w:rFonts w:ascii="Cambria Math" w:eastAsiaTheme="majorEastAsia" w:hAnsi="Cambria Math" w:cs="Cambria Math"/>
-          <w:sz w:val="22"/>
-          <w:szCs w:val="22"/>
-        </w:rPr>
-        <w:t>∼</w:t>
-      </w:r>
-      <w:r>
-        <w:rPr>
-          <w:rStyle w:val="katex-mathml"/>
-          <w:rFonts w:ascii="Garamond" w:eastAsiaTheme="majorEastAsia" w:hAnsi="Garamond"/>
-          <w:sz w:val="22"/>
-          <w:szCs w:val="22"/>
-        </w:rPr>
-        <w:t>N</w:t>
-      </w:r>
-      <w:proofErr w:type="spellEnd"/>
-      <w:r>
-        <w:rPr>
-          <w:rStyle w:val="katex-mathml"/>
-          <w:rFonts w:ascii="Garamond" w:eastAsiaTheme="majorEastAsia" w:hAnsi="Garamond"/>
-          <w:sz w:val="22"/>
-          <w:szCs w:val="22"/>
-        </w:rPr>
-        <w:t>(</w:t>
+      <m:oMath>
+        <m:sSub>
+          <m:sSubPr>
+            <m:ctrlPr>
+              <w:rPr>
+                <w:rFonts w:ascii="Cambria Math" w:hAnsi="Cambria Math"/>
+                <w:i/>
+                <w:sz w:val="22"/>
+                <w:szCs w:val="22"/>
+              </w:rPr>
+            </m:ctrlPr>
+          </m:sSubPr>
+          <m:e>
+            <m:r>
+              <w:rPr>
+                <w:rFonts w:ascii="Cambria Math" w:hAnsi="Cambria Math"/>
+                <w:sz w:val="22"/>
+                <w:szCs w:val="22"/>
+              </w:rPr>
+              <m:t>C</m:t>
+            </m:r>
+          </m:e>
+          <m:sub>
+            <m:r>
+              <w:rPr>
+                <w:rFonts w:ascii="Cambria Math" w:hAnsi="Cambria Math"/>
+                <w:sz w:val="22"/>
+                <w:szCs w:val="22"/>
+              </w:rPr>
+              <m:t>t</m:t>
+            </m:r>
+          </m:sub>
+        </m:sSub>
+      </m:oMath>
+      <w:r>
+        <w:rPr>
+          <w:rFonts w:ascii="Garamond" w:hAnsi="Garamond"/>
+          <w:sz w:val="22"/>
+          <w:szCs w:val="22"/>
+        </w:rPr>
+        <w:t xml:space="preserve"> , the intercept term </w:t>
+      </w:r>
+      <w:r>
+        <w:rPr>
+          <w:rFonts w:ascii="Garamond" w:hAnsi="Garamond"/>
+          <w:sz w:val="22"/>
+          <w:szCs w:val="22"/>
+        </w:rPr>
+        <w:t xml:space="preserve">d </w:t>
+      </w:r>
+      <w:r>
+        <w:rPr>
+          <w:rFonts w:ascii="Garamond" w:hAnsi="Garamond"/>
+          <w:sz w:val="22"/>
+          <w:szCs w:val="22"/>
+        </w:rPr>
+        <w:t xml:space="preserve">captures the mean level of each series, and </w:t>
+      </w:r>
+      <m:oMath>
+        <m:sSub>
+          <m:sSubPr>
+            <m:ctrlPr>
+              <w:rPr>
+                <w:rFonts w:ascii="Cambria Math" w:hAnsi="Cambria Math"/>
+                <w:i/>
+                <w:sz w:val="22"/>
+                <w:szCs w:val="22"/>
+              </w:rPr>
+            </m:ctrlPr>
+          </m:sSubPr>
+          <m:e>
+            <m:r>
+              <w:rPr>
+                <w:rFonts w:ascii="Cambria Math" w:hAnsi="Cambria Math"/>
+                <w:sz w:val="22"/>
+                <w:szCs w:val="22"/>
+              </w:rPr>
+              <m:t>V</m:t>
+            </m:r>
+          </m:e>
+          <m:sub>
+            <m:r>
+              <w:rPr>
+                <w:rFonts w:ascii="Cambria Math" w:hAnsi="Cambria Math"/>
+                <w:sz w:val="22"/>
+                <w:szCs w:val="22"/>
+              </w:rPr>
+              <m:t>t</m:t>
+            </m:r>
+          </m:sub>
+        </m:sSub>
+        <m:r>
+          <w:rPr>
+            <w:rFonts w:ascii="Cambria Math" w:hAnsi="Cambria Math"/>
+            <w:sz w:val="22"/>
+            <w:szCs w:val="22"/>
+          </w:rPr>
+          <m:t xml:space="preserve"> ~ N</m:t>
+        </m:r>
+        <m:d>
+          <m:dPr>
+            <m:ctrlPr>
+              <w:rPr>
+                <w:rFonts w:ascii="Cambria Math" w:hAnsi="Cambria Math"/>
+                <w:i/>
+                <w:sz w:val="22"/>
+                <w:szCs w:val="22"/>
+              </w:rPr>
+            </m:ctrlPr>
+          </m:dPr>
+          <m:e>
+            <m:r>
+              <w:rPr>
+                <w:rFonts w:ascii="Cambria Math" w:hAnsi="Cambria Math"/>
+                <w:sz w:val="22"/>
+                <w:szCs w:val="22"/>
+              </w:rPr>
+              <m:t>0,Q</m:t>
+            </m:r>
+          </m:e>
+        </m:d>
+        <m:r>
+          <w:rPr>
+            <w:rFonts w:ascii="Cambria Math" w:hAnsi="Cambria Math"/>
+            <w:sz w:val="22"/>
+            <w:szCs w:val="22"/>
+          </w:rPr>
+          <m:t xml:space="preserve"> </m:t>
+        </m:r>
+      </m:oMath>
+      <w:r>
+        <w:rPr>
+          <w:rFonts w:ascii="Garamond" w:hAnsi="Garamond"/>
+          <w:sz w:val="22"/>
+          <w:szCs w:val="22"/>
+        </w:rPr>
+        <w:t>represents observation error with covariance matrix R</w:t>
+      </w:r>
+      <w:r>
+        <w:rPr>
+          <w:rFonts w:ascii="Garamond" w:hAnsi="Garamond"/>
+          <w:sz w:val="22"/>
+          <w:szCs w:val="22"/>
+        </w:rPr>
+        <w:t xml:space="preserve">. The State equation is modeled as a random walk, where the process error covariance matrix Q </w:t>
       </w:r>
       <w:proofErr w:type="gramStart"/>
       <w:r>
         <w:rPr>
-          <w:rStyle w:val="katex-mathml"/>
-          <w:rFonts w:ascii="Garamond" w:eastAsiaTheme="majorEastAsia" w:hAnsi="Garamond"/>
-          <w:sz w:val="22"/>
-          <w:szCs w:val="22"/>
-        </w:rPr>
-        <w:t>0,R</w:t>
+          <w:rFonts w:ascii="Garamond" w:hAnsi="Garamond"/>
+          <w:sz w:val="22"/>
+          <w:szCs w:val="22"/>
+        </w:rPr>
+        <w:t>determined</w:t>
       </w:r>
       <w:proofErr w:type="gramEnd"/>
       <w:r>
         <w:rPr>
-          <w:rStyle w:val="katex-mathml"/>
-          <w:rFonts w:ascii="Garamond" w:eastAsiaTheme="majorEastAsia" w:hAnsi="Garamond"/>
-          <w:sz w:val="22"/>
-          <w:szCs w:val="22"/>
-        </w:rPr>
-        <w:t>)\</w:t>
-      </w:r>
-      <w:proofErr w:type="spellStart"/>
-      <w:r>
-        <w:rPr>
-          <w:rStyle w:val="katex-mathml"/>
-          <w:rFonts w:ascii="Garamond" w:eastAsiaTheme="majorEastAsia" w:hAnsi="Garamond"/>
-          <w:sz w:val="22"/>
-          <w:szCs w:val="22"/>
-        </w:rPr>
-        <w:t>mathbf</w:t>
-      </w:r>
-      <w:proofErr w:type="spellEnd"/>
-      <w:r>
-        <w:rPr>
-          <w:rStyle w:val="katex-mathml"/>
-          <w:rFonts w:ascii="Garamond" w:eastAsiaTheme="majorEastAsia" w:hAnsi="Garamond"/>
-          <w:sz w:val="22"/>
-          <w:szCs w:val="22"/>
-        </w:rPr>
-        <w:t>{v}_t \sim \</w:t>
-      </w:r>
-      <w:proofErr w:type="spellStart"/>
-      <w:r>
-        <w:rPr>
-          <w:rStyle w:val="katex-mathml"/>
-          <w:rFonts w:ascii="Garamond" w:eastAsiaTheme="majorEastAsia" w:hAnsi="Garamond"/>
-          <w:sz w:val="22"/>
-          <w:szCs w:val="22"/>
-        </w:rPr>
-        <w:t>mathcal</w:t>
-      </w:r>
-      <w:proofErr w:type="spellEnd"/>
-      <w:r>
-        <w:rPr>
-          <w:rStyle w:val="katex-mathml"/>
-          <w:rFonts w:ascii="Garamond" w:eastAsiaTheme="majorEastAsia" w:hAnsi="Garamond"/>
-          <w:sz w:val="22"/>
-          <w:szCs w:val="22"/>
-        </w:rPr>
-        <w:t>{N</w:t>
-      </w:r>
-      <w:proofErr w:type="gramStart"/>
-      <w:r>
-        <w:rPr>
-          <w:rStyle w:val="katex-mathml"/>
-          <w:rFonts w:ascii="Garamond" w:eastAsiaTheme="majorEastAsia" w:hAnsi="Garamond"/>
-          <w:sz w:val="22"/>
-          <w:szCs w:val="22"/>
-        </w:rPr>
-        <w:t>}(</w:t>
-      </w:r>
-      <w:proofErr w:type="gramEnd"/>
-      <w:r>
-        <w:rPr>
-          <w:rStyle w:val="katex-mathml"/>
-          <w:rFonts w:ascii="Garamond" w:eastAsiaTheme="majorEastAsia" w:hAnsi="Garamond"/>
-          <w:sz w:val="22"/>
-          <w:szCs w:val="22"/>
-        </w:rPr>
-        <w:t>0, \</w:t>
-      </w:r>
-      <w:proofErr w:type="spellStart"/>
-      <w:r>
-        <w:rPr>
-          <w:rStyle w:val="katex-mathml"/>
-          <w:rFonts w:ascii="Garamond" w:eastAsiaTheme="majorEastAsia" w:hAnsi="Garamond"/>
-          <w:sz w:val="22"/>
-          <w:szCs w:val="22"/>
-        </w:rPr>
-        <w:t>mathbf</w:t>
-      </w:r>
-      <w:proofErr w:type="spellEnd"/>
-      <w:r>
-        <w:rPr>
-          <w:rStyle w:val="katex-mathml"/>
-          <w:rFonts w:ascii="Garamond" w:eastAsiaTheme="majorEastAsia" w:hAnsi="Garamond"/>
-          <w:sz w:val="22"/>
-          <w:szCs w:val="22"/>
-        </w:rPr>
-        <w:t xml:space="preserve">{R}) </w:t>
-      </w:r>
-      <w:proofErr w:type="spellStart"/>
-      <w:r>
-        <w:rPr>
-          <w:rStyle w:val="mord"/>
-          <w:rFonts w:ascii="Garamond" w:eastAsiaTheme="majorEastAsia" w:hAnsi="Garamond"/>
-          <w:sz w:val="22"/>
-          <w:szCs w:val="22"/>
-        </w:rPr>
-        <w:t>vt</w:t>
-      </w:r>
-      <w:proofErr w:type="spellEnd"/>
-      <w:r>
-        <w:rPr>
-          <w:rStyle w:val="vlist-s"/>
-          <w:sz w:val="22"/>
-          <w:szCs w:val="22"/>
-        </w:rPr>
-        <w:t>​</w:t>
-      </w:r>
-      <w:r>
-        <w:rPr>
-          <w:rStyle w:val="mrel"/>
-          <w:rFonts w:ascii="Cambria Math" w:hAnsi="Cambria Math" w:cs="Cambria Math"/>
-          <w:sz w:val="22"/>
-          <w:szCs w:val="22"/>
-        </w:rPr>
-        <w:t>∼</w:t>
-      </w:r>
-      <w:r>
-        <w:rPr>
-          <w:rStyle w:val="mord"/>
-          <w:rFonts w:ascii="Garamond" w:eastAsiaTheme="majorEastAsia" w:hAnsi="Garamond"/>
-          <w:sz w:val="22"/>
-          <w:szCs w:val="22"/>
-        </w:rPr>
-        <w:t>N</w:t>
-      </w:r>
-      <w:r>
-        <w:rPr>
-          <w:rStyle w:val="mopen"/>
-          <w:rFonts w:ascii="Garamond" w:hAnsi="Garamond"/>
-          <w:sz w:val="22"/>
-          <w:szCs w:val="22"/>
-        </w:rPr>
-        <w:t>(</w:t>
-      </w:r>
-      <w:proofErr w:type="gramStart"/>
-      <w:r>
-        <w:rPr>
-          <w:rStyle w:val="mord"/>
-          <w:rFonts w:ascii="Garamond" w:eastAsiaTheme="majorEastAsia" w:hAnsi="Garamond"/>
-          <w:sz w:val="22"/>
-          <w:szCs w:val="22"/>
-        </w:rPr>
-        <w:t>0</w:t>
-      </w:r>
-      <w:r>
-        <w:rPr>
-          <w:rStyle w:val="mpunct"/>
-          <w:rFonts w:ascii="Garamond" w:hAnsi="Garamond"/>
-          <w:sz w:val="22"/>
-          <w:szCs w:val="22"/>
-        </w:rPr>
-        <w:t>,</w:t>
-      </w:r>
-      <w:r>
-        <w:rPr>
-          <w:rStyle w:val="mord"/>
-          <w:rFonts w:ascii="Garamond" w:eastAsiaTheme="majorEastAsia" w:hAnsi="Garamond"/>
-          <w:sz w:val="22"/>
-          <w:szCs w:val="22"/>
-        </w:rPr>
-        <w:t>R</w:t>
-      </w:r>
-      <w:proofErr w:type="gramEnd"/>
-      <w:r>
-        <w:rPr>
-          <w:rStyle w:val="mclose"/>
-          <w:rFonts w:ascii="Garamond" w:hAnsi="Garamond"/>
-          <w:sz w:val="22"/>
-          <w:szCs w:val="22"/>
-        </w:rPr>
-        <w:t>)</w:t>
-      </w:r>
-      <w:r>
-        <w:rPr>
-          <w:rFonts w:ascii="Garamond" w:hAnsi="Garamond"/>
-          <w:sz w:val="22"/>
-          <w:szCs w:val="22"/>
-        </w:rPr>
-        <w:t xml:space="preserve"> represents observation error with covariance matrix </w:t>
-      </w:r>
-      <w:r>
-        <w:rPr>
-          <w:rStyle w:val="katex-mathml"/>
-          <w:rFonts w:ascii="Garamond" w:eastAsiaTheme="majorEastAsia" w:hAnsi="Garamond"/>
-          <w:sz w:val="22"/>
-          <w:szCs w:val="22"/>
-        </w:rPr>
-        <w:t>R\</w:t>
-      </w:r>
-      <w:proofErr w:type="spellStart"/>
-      <w:r>
-        <w:rPr>
-          <w:rStyle w:val="katex-mathml"/>
-          <w:rFonts w:ascii="Garamond" w:eastAsiaTheme="majorEastAsia" w:hAnsi="Garamond"/>
-          <w:sz w:val="22"/>
-          <w:szCs w:val="22"/>
-        </w:rPr>
-        <w:t>mathbf</w:t>
-      </w:r>
-      <w:proofErr w:type="spellEnd"/>
-      <w:r>
-        <w:rPr>
-          <w:rStyle w:val="katex-mathml"/>
-          <w:rFonts w:ascii="Garamond" w:eastAsiaTheme="majorEastAsia" w:hAnsi="Garamond"/>
-          <w:sz w:val="22"/>
-          <w:szCs w:val="22"/>
-        </w:rPr>
-        <w:t xml:space="preserve">{R} </w:t>
-      </w:r>
-      <w:r>
-        <w:rPr>
-          <w:rStyle w:val="mord"/>
-          <w:rFonts w:ascii="Garamond" w:eastAsiaTheme="majorEastAsia" w:hAnsi="Garamond"/>
-          <w:sz w:val="22"/>
-          <w:szCs w:val="22"/>
-        </w:rPr>
-        <w:t>R</w:t>
-      </w:r>
-      <w:r>
-        <w:rPr>
-          <w:rFonts w:ascii="Garamond" w:hAnsi="Garamond"/>
-          <w:sz w:val="22"/>
-          <w:szCs w:val="22"/>
-        </w:rPr>
-        <w:t xml:space="preserve">. </w:t>
-      </w:r>
-    </w:p>
-    <w:p>
-      <w:pPr>
-        <w:pStyle w:val="whitespace-normal"/>
-        <w:spacing w:line="480" w:lineRule="auto"/>
-        <w:rPr>
-          <w:rFonts w:ascii="Garamond" w:hAnsi="Garamond"/>
-          <w:sz w:val="22"/>
-          <w:szCs w:val="22"/>
-        </w:rPr>
-      </w:pPr>
-      <w:r>
-        <w:rPr>
-          <w:rFonts w:ascii="Garamond" w:hAnsi="Garamond"/>
-          <w:sz w:val="22"/>
-          <w:szCs w:val="22"/>
-        </w:rPr>
-        <w:t xml:space="preserve">The state equation describes the evolution of the latent trends as random walks, where each trend at time </w:t>
-      </w:r>
-      <w:proofErr w:type="spellStart"/>
-      <w:r>
-        <w:rPr>
-          <w:rStyle w:val="katex-mathml"/>
-          <w:rFonts w:ascii="Garamond" w:eastAsiaTheme="majorEastAsia" w:hAnsi="Garamond"/>
-          <w:sz w:val="22"/>
-          <w:szCs w:val="22"/>
-        </w:rPr>
-        <w:t>tt</w:t>
-      </w:r>
-      <w:proofErr w:type="spellEnd"/>
-      <w:r>
-        <w:rPr>
-          <w:rStyle w:val="katex-mathml"/>
-          <w:rFonts w:ascii="Garamond" w:eastAsiaTheme="majorEastAsia" w:hAnsi="Garamond"/>
-          <w:sz w:val="22"/>
-          <w:szCs w:val="22"/>
-        </w:rPr>
-        <w:t xml:space="preserve"> </w:t>
-      </w:r>
-      <w:r>
-        <w:rPr>
-          <w:rStyle w:val="mord"/>
-          <w:rFonts w:ascii="Garamond" w:eastAsiaTheme="majorEastAsia" w:hAnsi="Garamond"/>
-          <w:sz w:val="22"/>
-          <w:szCs w:val="22"/>
-        </w:rPr>
-        <w:t>t</w:t>
-      </w:r>
-      <w:r>
-        <w:rPr>
-          <w:rFonts w:ascii="Garamond" w:hAnsi="Garamond"/>
-          <w:sz w:val="22"/>
-          <w:szCs w:val="22"/>
-        </w:rPr>
-        <w:t xml:space="preserve"> equals its previous value plus a random innovation </w:t>
-      </w:r>
-      <w:proofErr w:type="spellStart"/>
-      <w:r>
-        <w:rPr>
-          <w:rStyle w:val="katex-mathml"/>
-          <w:rFonts w:ascii="Garamond" w:eastAsiaTheme="majorEastAsia" w:hAnsi="Garamond"/>
-          <w:sz w:val="22"/>
-          <w:szCs w:val="22"/>
-        </w:rPr>
-        <w:t>wt</w:t>
-      </w:r>
-      <w:r>
-        <w:rPr>
-          <w:rStyle w:val="katex-mathml"/>
-          <w:rFonts w:ascii="Cambria Math" w:eastAsiaTheme="majorEastAsia" w:hAnsi="Cambria Math" w:cs="Cambria Math"/>
-          <w:sz w:val="22"/>
-          <w:szCs w:val="22"/>
-        </w:rPr>
-        <w:t>∼</w:t>
-      </w:r>
-      <w:r>
-        <w:rPr>
-          <w:rStyle w:val="katex-mathml"/>
-          <w:rFonts w:ascii="Garamond" w:eastAsiaTheme="majorEastAsia" w:hAnsi="Garamond"/>
-          <w:sz w:val="22"/>
-          <w:szCs w:val="22"/>
-        </w:rPr>
-        <w:t>N</w:t>
-      </w:r>
-      <w:proofErr w:type="spellEnd"/>
-      <w:r>
-        <w:rPr>
-          <w:rStyle w:val="katex-mathml"/>
-          <w:rFonts w:ascii="Garamond" w:eastAsiaTheme="majorEastAsia" w:hAnsi="Garamond"/>
-          <w:sz w:val="22"/>
-          <w:szCs w:val="22"/>
-        </w:rPr>
-        <w:t>(</w:t>
-      </w:r>
-      <w:proofErr w:type="gramStart"/>
-      <w:r>
-        <w:rPr>
-          <w:rStyle w:val="katex-mathml"/>
-          <w:rFonts w:ascii="Garamond" w:eastAsiaTheme="majorEastAsia" w:hAnsi="Garamond"/>
-          <w:sz w:val="22"/>
-          <w:szCs w:val="22"/>
-        </w:rPr>
-        <w:t>0,Q</w:t>
-      </w:r>
-      <w:proofErr w:type="gramEnd"/>
-      <w:r>
-        <w:rPr>
-          <w:rStyle w:val="katex-mathml"/>
-          <w:rFonts w:ascii="Garamond" w:eastAsiaTheme="majorEastAsia" w:hAnsi="Garamond"/>
-          <w:sz w:val="22"/>
-          <w:szCs w:val="22"/>
-        </w:rPr>
-        <w:t>)\</w:t>
-      </w:r>
-      <w:proofErr w:type="spellStart"/>
-      <w:r>
-        <w:rPr>
-          <w:rStyle w:val="katex-mathml"/>
-          <w:rFonts w:ascii="Garamond" w:eastAsiaTheme="majorEastAsia" w:hAnsi="Garamond"/>
-          <w:sz w:val="22"/>
-          <w:szCs w:val="22"/>
-        </w:rPr>
-        <w:t>mathbf</w:t>
-      </w:r>
-      <w:proofErr w:type="spellEnd"/>
-      <w:r>
-        <w:rPr>
-          <w:rStyle w:val="katex-mathml"/>
-          <w:rFonts w:ascii="Garamond" w:eastAsiaTheme="majorEastAsia" w:hAnsi="Garamond"/>
-          <w:sz w:val="22"/>
-          <w:szCs w:val="22"/>
-        </w:rPr>
-        <w:t>{w}_t \sim \</w:t>
-      </w:r>
-      <w:proofErr w:type="spellStart"/>
-      <w:r>
-        <w:rPr>
-          <w:rStyle w:val="katex-mathml"/>
-          <w:rFonts w:ascii="Garamond" w:eastAsiaTheme="majorEastAsia" w:hAnsi="Garamond"/>
-          <w:sz w:val="22"/>
-          <w:szCs w:val="22"/>
-        </w:rPr>
-        <w:t>mathcal</w:t>
-      </w:r>
-      <w:proofErr w:type="spellEnd"/>
-      <w:r>
-        <w:rPr>
-          <w:rStyle w:val="katex-mathml"/>
-          <w:rFonts w:ascii="Garamond" w:eastAsiaTheme="majorEastAsia" w:hAnsi="Garamond"/>
-          <w:sz w:val="22"/>
-          <w:szCs w:val="22"/>
-        </w:rPr>
-        <w:t>{N</w:t>
-      </w:r>
-      <w:proofErr w:type="gramStart"/>
-      <w:r>
-        <w:rPr>
-          <w:rStyle w:val="katex-mathml"/>
-          <w:rFonts w:ascii="Garamond" w:eastAsiaTheme="majorEastAsia" w:hAnsi="Garamond"/>
-          <w:sz w:val="22"/>
-          <w:szCs w:val="22"/>
-        </w:rPr>
-        <w:t>}(</w:t>
-      </w:r>
-      <w:proofErr w:type="gramEnd"/>
-      <w:r>
-        <w:rPr>
-          <w:rStyle w:val="katex-mathml"/>
-          <w:rFonts w:ascii="Garamond" w:eastAsiaTheme="majorEastAsia" w:hAnsi="Garamond"/>
-          <w:sz w:val="22"/>
-          <w:szCs w:val="22"/>
-        </w:rPr>
-        <w:t>0, \</w:t>
-      </w:r>
-      <w:proofErr w:type="spellStart"/>
-      <w:r>
-        <w:rPr>
-          <w:rStyle w:val="katex-mathml"/>
-          <w:rFonts w:ascii="Garamond" w:eastAsiaTheme="majorEastAsia" w:hAnsi="Garamond"/>
-          <w:sz w:val="22"/>
-          <w:szCs w:val="22"/>
-        </w:rPr>
-        <w:t>mathbf</w:t>
-      </w:r>
-      <w:proofErr w:type="spellEnd"/>
-      <w:r>
-        <w:rPr>
-          <w:rStyle w:val="katex-mathml"/>
-          <w:rFonts w:ascii="Garamond" w:eastAsiaTheme="majorEastAsia" w:hAnsi="Garamond"/>
-          <w:sz w:val="22"/>
-          <w:szCs w:val="22"/>
-        </w:rPr>
-        <w:t xml:space="preserve">{Q}) </w:t>
-      </w:r>
-      <w:proofErr w:type="spellStart"/>
-      <w:r>
-        <w:rPr>
-          <w:rStyle w:val="mord"/>
-          <w:rFonts w:ascii="Garamond" w:eastAsiaTheme="majorEastAsia" w:hAnsi="Garamond"/>
-          <w:sz w:val="22"/>
-          <w:szCs w:val="22"/>
-        </w:rPr>
-        <w:t>wt</w:t>
-      </w:r>
-      <w:proofErr w:type="spellEnd"/>
-      <w:r>
-        <w:rPr>
-          <w:rStyle w:val="vlist-s"/>
-          <w:sz w:val="22"/>
-          <w:szCs w:val="22"/>
-        </w:rPr>
-        <w:t>​</w:t>
-      </w:r>
-      <w:r>
-        <w:rPr>
-          <w:rStyle w:val="mrel"/>
-          <w:rFonts w:ascii="Cambria Math" w:hAnsi="Cambria Math" w:cs="Cambria Math"/>
-          <w:sz w:val="22"/>
-          <w:szCs w:val="22"/>
-        </w:rPr>
-        <w:t>∼</w:t>
-      </w:r>
-      <w:r>
-        <w:rPr>
-          <w:rStyle w:val="mord"/>
-          <w:rFonts w:ascii="Garamond" w:eastAsiaTheme="majorEastAsia" w:hAnsi="Garamond"/>
-          <w:sz w:val="22"/>
-          <w:szCs w:val="22"/>
-        </w:rPr>
-        <w:t>N</w:t>
-      </w:r>
-      <w:r>
-        <w:rPr>
-          <w:rStyle w:val="mopen"/>
-          <w:rFonts w:ascii="Garamond" w:hAnsi="Garamond"/>
-          <w:sz w:val="22"/>
-          <w:szCs w:val="22"/>
-        </w:rPr>
-        <w:t>(</w:t>
-      </w:r>
-      <w:proofErr w:type="gramStart"/>
-      <w:r>
-        <w:rPr>
-          <w:rStyle w:val="mord"/>
-          <w:rFonts w:ascii="Garamond" w:eastAsiaTheme="majorEastAsia" w:hAnsi="Garamond"/>
-          <w:sz w:val="22"/>
-          <w:szCs w:val="22"/>
-        </w:rPr>
-        <w:t>0</w:t>
-      </w:r>
-      <w:r>
-        <w:rPr>
-          <w:rStyle w:val="mpunct"/>
-          <w:rFonts w:ascii="Garamond" w:hAnsi="Garamond"/>
-          <w:sz w:val="22"/>
-          <w:szCs w:val="22"/>
-        </w:rPr>
-        <w:t>,</w:t>
-      </w:r>
-      <w:r>
-        <w:rPr>
-          <w:rStyle w:val="mord"/>
-          <w:rFonts w:ascii="Garamond" w:eastAsiaTheme="majorEastAsia" w:hAnsi="Garamond"/>
-          <w:sz w:val="22"/>
-          <w:szCs w:val="22"/>
-        </w:rPr>
-        <w:t>Q</w:t>
-      </w:r>
-      <w:proofErr w:type="gramEnd"/>
-      <w:r>
-        <w:rPr>
-          <w:rStyle w:val="mclose"/>
-          <w:rFonts w:ascii="Garamond" w:hAnsi="Garamond"/>
-          <w:sz w:val="22"/>
-          <w:szCs w:val="22"/>
-        </w:rPr>
-        <w:t>)</w:t>
-      </w:r>
-      <w:r>
-        <w:rPr>
-          <w:rFonts w:ascii="Garamond" w:hAnsi="Garamond"/>
-          <w:sz w:val="22"/>
-          <w:szCs w:val="22"/>
-        </w:rPr>
-        <w:t xml:space="preserve">. This formulation allows trends to change smoothly over time while capturing the stochastic nature of ecological processes. The process error covariance matrix </w:t>
-      </w:r>
-      <w:r>
-        <w:rPr>
-          <w:rStyle w:val="katex-mathml"/>
-          <w:rFonts w:ascii="Garamond" w:eastAsiaTheme="majorEastAsia" w:hAnsi="Garamond"/>
-          <w:sz w:val="22"/>
-          <w:szCs w:val="22"/>
-        </w:rPr>
-        <w:t>Q\</w:t>
-      </w:r>
-      <w:proofErr w:type="spellStart"/>
-      <w:r>
-        <w:rPr>
-          <w:rStyle w:val="katex-mathml"/>
-          <w:rFonts w:ascii="Garamond" w:eastAsiaTheme="majorEastAsia" w:hAnsi="Garamond"/>
-          <w:sz w:val="22"/>
-          <w:szCs w:val="22"/>
-        </w:rPr>
-        <w:t>mathbf</w:t>
-      </w:r>
-      <w:proofErr w:type="spellEnd"/>
-      <w:r>
-        <w:rPr>
-          <w:rStyle w:val="katex-mathml"/>
-          <w:rFonts w:ascii="Garamond" w:eastAsiaTheme="majorEastAsia" w:hAnsi="Garamond"/>
-          <w:sz w:val="22"/>
-          <w:szCs w:val="22"/>
-        </w:rPr>
-        <w:t xml:space="preserve">{Q} </w:t>
-      </w:r>
-      <w:r>
-        <w:rPr>
-          <w:rStyle w:val="mord"/>
-          <w:rFonts w:ascii="Garamond" w:eastAsiaTheme="majorEastAsia" w:hAnsi="Garamond"/>
-          <w:sz w:val="22"/>
-          <w:szCs w:val="22"/>
-        </w:rPr>
-        <w:t>Q</w:t>
-      </w:r>
-      <w:r>
-        <w:rPr>
-          <w:rFonts w:ascii="Garamond" w:hAnsi="Garamond"/>
-          <w:sz w:val="22"/>
-          <w:szCs w:val="22"/>
-        </w:rPr>
-        <w:t xml:space="preserve"> determines how much variability is allowed in the trend evolution, with larger values permitting more dramatic changes between time steps.</w:t>
-      </w:r>
-      <w:r>
-        <w:rPr>
-          <w:rFonts w:ascii="Garamond" w:hAnsi="Garamond"/>
-          <w:sz w:val="22"/>
-          <w:szCs w:val="22"/>
-        </w:rPr>
-        <w:t xml:space="preserve"> </w:t>
-      </w:r>
-      <w:r>
-        <w:rPr>
-          <w:rFonts w:ascii="Garamond" w:hAnsi="Garamond"/>
-          <w:sz w:val="22"/>
-          <w:szCs w:val="22"/>
-        </w:rPr>
-        <w:t>This approach is particularly well suited for dimensionality reduction across multiple correlated time series</w:t>
-      </w:r>
-      <w:r>
-        <w:rPr>
-          <w:rFonts w:ascii="Garamond" w:hAnsi="Garamond"/>
-          <w:sz w:val="22"/>
-          <w:szCs w:val="22"/>
-        </w:rPr>
-        <w:t xml:space="preserve"> and </w:t>
-      </w:r>
-      <w:r>
-        <w:rPr>
-          <w:rFonts w:ascii="Garamond" w:hAnsi="Garamond"/>
-          <w:sz w:val="22"/>
-          <w:szCs w:val="22"/>
-        </w:rPr>
-        <w:t xml:space="preserve">provides a systematic framework for identifying the number and shape of </w:t>
-      </w:r>
-      <w:r>
-        <w:rPr>
-          <w:rFonts w:ascii="Garamond" w:hAnsi="Garamond"/>
-          <w:sz w:val="22"/>
-          <w:szCs w:val="22"/>
-        </w:rPr>
-        <w:lastRenderedPageBreak/>
-        <w:t>underlying trends, estimating their influence (loadings) on each time series, and exploring the effects of potential covariates.</w:t>
-      </w:r>
-      <w:r>
-        <w:rPr>
-          <w:rFonts w:ascii="Garamond" w:hAnsi="Garamond"/>
-          <w:sz w:val="22"/>
-          <w:szCs w:val="22"/>
-        </w:rPr>
-        <w:t xml:space="preserve"> </w:t>
+          <w:rFonts w:ascii="Garamond" w:hAnsi="Garamond"/>
+          <w:sz w:val="22"/>
+          <w:szCs w:val="22"/>
+        </w:rPr>
+        <w:t xml:space="preserve"> variability in trend evolution. </w:t>
+      </w:r>
+      <w:r>
+        <w:rPr>
+          <w:rFonts w:ascii="Garamond" w:hAnsi="Garamond"/>
+          <w:sz w:val="22"/>
+          <w:szCs w:val="22"/>
+        </w:rPr>
+        <w:t>This approach is particularly well suited for dimensionality reduction across multiple time series and provides a systematic framework for identifying the optimal number of underlying trends, estimating their influence (loadings), and exploring the effects of potential covariates.</w:t>
       </w:r>
     </w:p>
     <w:p>
@@ -5948,357 +5270,6 @@
           <w14:ligatures w14:val="none"/>
         </w:rPr>
         <w:t xml:space="preserve">Model Selection </w:t>
-      </w:r>
-    </w:p>
-    <w:p>
-      <w:pPr>
-        <w:spacing w:before="100" w:beforeAutospacing="1" w:after="100" w:afterAutospacing="1" w:line="480" w:lineRule="auto"/>
-        <w:rPr>
-          <w:rFonts w:ascii="Garamond" w:eastAsia="Times New Roman" w:hAnsi="Garamond" w:cs="Times New Roman"/>
-          <w:kern w:val="0"/>
-          <w:sz w:val="22"/>
-          <w:szCs w:val="22"/>
-          <w14:ligatures w14:val="none"/>
-        </w:rPr>
-      </w:pPr>
-      <w:r>
-        <w:rPr>
-          <w:rFonts w:ascii="Garamond" w:eastAsia="Times New Roman" w:hAnsi="Garamond" w:cs="Times New Roman"/>
-          <w:kern w:val="0"/>
-          <w:sz w:val="22"/>
-          <w:szCs w:val="22"/>
-          <w14:ligatures w14:val="none"/>
-        </w:rPr>
-        <w:t xml:space="preserve">We used a three-stage model selection approach. First, we compared models with one to four latent trends by calculating </w:t>
-      </w:r>
-      <w:r>
-        <w:rPr>
-          <w:rFonts w:ascii="Garamond" w:eastAsia="Times New Roman" w:hAnsi="Garamond" w:cs="Times New Roman"/>
-          <w:b/>
-          <w:bCs/>
-          <w:kern w:val="0"/>
-          <w:sz w:val="22"/>
-          <w:szCs w:val="22"/>
-          <w14:ligatures w14:val="none"/>
-        </w:rPr>
-        <w:t>partial R²</w:t>
-      </w:r>
-      <w:r>
-        <w:rPr>
-          <w:rFonts w:ascii="Garamond" w:eastAsia="Times New Roman" w:hAnsi="Garamond" w:cs="Times New Roman"/>
-          <w:kern w:val="0"/>
-          <w:sz w:val="22"/>
-          <w:szCs w:val="22"/>
-          <w14:ligatures w14:val="none"/>
-        </w:rPr>
-        <w:t>, defined as</w:t>
-      </w:r>
-      <w:r>
-        <w:rPr>
-          <w:rFonts w:ascii="Garamond" w:eastAsia="Times New Roman" w:hAnsi="Garamond" w:cs="Times New Roman"/>
-          <w:kern w:val="0"/>
-          <w:sz w:val="22"/>
-          <w:szCs w:val="22"/>
-          <w14:ligatures w14:val="none"/>
-        </w:rPr>
-        <w:t xml:space="preserve">: </w:t>
-      </w:r>
-    </w:p>
-    <w:p>
-      <w:pPr>
-        <w:spacing w:before="100" w:beforeAutospacing="1" w:after="100" w:afterAutospacing="1" w:line="480" w:lineRule="auto"/>
-        <w:rPr>
-          <w:rFonts w:ascii="Garamond" w:eastAsia="Times New Roman" w:hAnsi="Garamond" w:cs="Times New Roman"/>
-          <w:kern w:val="0"/>
-          <w:sz w:val="22"/>
-          <w:szCs w:val="22"/>
-          <w14:ligatures w14:val="none"/>
-        </w:rPr>
-      </w:pPr>
-      <w:r>
-        <w:rPr>
-          <w:rFonts w:ascii="Garamond" w:eastAsia="Times New Roman" w:hAnsi="Garamond" w:cs="Times New Roman"/>
-          <w:noProof/>
-          <w:kern w:val="0"/>
-          <w:sz w:val="22"/>
-          <w:szCs w:val="22"/>
-          <w14:ligatures w14:val="none"/>
-        </w:rPr>
-        <w:drawing>
-          <wp:inline distT="0" distB="0" distL="0" distR="0" wp14:anchorId="3FC17D82" wp14:editId="51F2AF05">
-            <wp:extent cx="2322576" cy="710435"/>
-            <wp:effectExtent l="0" t="0" r="1905" b="0"/>
-            <wp:docPr id="529743415" name="Picture 1" descr="A black background with white text&#10;&#10;AI-generated content may be incorrect."/>
-            <wp:cNvGraphicFramePr>
-              <a:graphicFrameLocks xmlns:a="http://schemas.openxmlformats.org/drawingml/2006/main" noChangeAspect="1"/>
-            </wp:cNvGraphicFramePr>
-            <a:graphic xmlns:a="http://schemas.openxmlformats.org/drawingml/2006/main">
-              <a:graphicData uri="http://schemas.openxmlformats.org/drawingml/2006/picture">
-                <pic:pic xmlns:pic="http://schemas.openxmlformats.org/drawingml/2006/picture">
-                  <pic:nvPicPr>
-                    <pic:cNvPr id="529743415" name="Picture 1" descr="A black background with white text&#10;&#10;AI-generated content may be incorrect."/>
-                    <pic:cNvPicPr/>
-                  </pic:nvPicPr>
-                  <pic:blipFill>
-                    <a:blip r:embed="rId5"/>
-                    <a:stretch>
-                      <a:fillRect/>
-                    </a:stretch>
-                  </pic:blipFill>
-                  <pic:spPr>
-                    <a:xfrm>
-                      <a:off x="0" y="0"/>
-                      <a:ext cx="2371090" cy="725275"/>
-                    </a:xfrm>
-                    <a:prstGeom prst="rect">
-                      <a:avLst/>
-                    </a:prstGeom>
-                  </pic:spPr>
-                </pic:pic>
-              </a:graphicData>
-            </a:graphic>
-          </wp:inline>
-        </w:drawing>
-      </w:r>
-    </w:p>
-    <w:p>
-      <w:pPr>
-        <w:spacing w:before="100" w:beforeAutospacing="1" w:after="100" w:afterAutospacing="1" w:line="480" w:lineRule="auto"/>
-        <w:rPr>
-          <w:rFonts w:ascii="Garamond" w:eastAsia="Times New Roman" w:hAnsi="Garamond" w:cs="Times New Roman"/>
-          <w:kern w:val="0"/>
-          <w:sz w:val="22"/>
-          <w:szCs w:val="22"/>
-          <w14:ligatures w14:val="none"/>
-        </w:rPr>
-      </w:pPr>
-      <w:r>
-        <w:rPr>
-          <w:rFonts w:ascii="Garamond" w:eastAsia="Times New Roman" w:hAnsi="Garamond" w:cs="Times New Roman"/>
-          <w:kern w:val="0"/>
-          <w:sz w:val="22"/>
-          <w:szCs w:val="22"/>
-          <w14:ligatures w14:val="none"/>
-        </w:rPr>
-        <w:t>where Rm2R^2_{m}Rm2</w:t>
-      </w:r>
-      <w:r>
-        <w:rPr>
-          <w:rFonts w:ascii="Times New Roman" w:eastAsia="Times New Roman" w:hAnsi="Times New Roman" w:cs="Times New Roman"/>
-          <w:kern w:val="0"/>
-          <w:sz w:val="22"/>
-          <w:szCs w:val="22"/>
-          <w14:ligatures w14:val="none"/>
-        </w:rPr>
-        <w:t>​</w:t>
-      </w:r>
-      <w:r>
-        <w:rPr>
-          <w:rFonts w:ascii="Garamond" w:eastAsia="Times New Roman" w:hAnsi="Garamond" w:cs="Times New Roman"/>
-          <w:kern w:val="0"/>
-          <w:sz w:val="22"/>
-          <w:szCs w:val="22"/>
-          <w14:ligatures w14:val="none"/>
-        </w:rPr>
-        <w:t xml:space="preserve"> is the overall R2R^2R2 for the model with mmm trends and Rm−12R^2_{m-</w:t>
-      </w:r>
-      <w:proofErr w:type="gramStart"/>
-      <w:r>
-        <w:rPr>
-          <w:rFonts w:ascii="Garamond" w:eastAsia="Times New Roman" w:hAnsi="Garamond" w:cs="Times New Roman"/>
-          <w:kern w:val="0"/>
-          <w:sz w:val="22"/>
-          <w:szCs w:val="22"/>
-          <w14:ligatures w14:val="none"/>
-        </w:rPr>
-        <w:t>1}Rm</w:t>
-      </w:r>
-      <w:proofErr w:type="gramEnd"/>
-      <w:r>
-        <w:rPr>
-          <w:rFonts w:ascii="Garamond" w:eastAsia="Times New Roman" w:hAnsi="Garamond" w:cs="Times New Roman"/>
-          <w:kern w:val="0"/>
-          <w:sz w:val="22"/>
-          <w:szCs w:val="22"/>
-          <w14:ligatures w14:val="none"/>
-        </w:rPr>
-        <w:t>−12</w:t>
-      </w:r>
-      <w:r>
-        <w:rPr>
-          <w:rFonts w:ascii="Times New Roman" w:eastAsia="Times New Roman" w:hAnsi="Times New Roman" w:cs="Times New Roman"/>
-          <w:kern w:val="0"/>
-          <w:sz w:val="22"/>
-          <w:szCs w:val="22"/>
-          <w14:ligatures w14:val="none"/>
-        </w:rPr>
-        <w:t>​</w:t>
-      </w:r>
-      <w:r>
-        <w:rPr>
-          <w:rFonts w:ascii="Garamond" w:eastAsia="Times New Roman" w:hAnsi="Garamond" w:cs="Times New Roman"/>
-          <w:kern w:val="0"/>
-          <w:sz w:val="22"/>
-          <w:szCs w:val="22"/>
-          <w14:ligatures w14:val="none"/>
-        </w:rPr>
-        <w:t xml:space="preserve"> is the R2R^2R2 for the model with one fewer trend. This metric lets us see exactly how much extra variation each additional trend explains, rather than relying on information criteria alone.</w:t>
-      </w:r>
-      <w:r>
-        <w:rPr>
-          <w:rFonts w:ascii="Garamond" w:eastAsia="Times New Roman" w:hAnsi="Garamond" w:cs="Times New Roman"/>
-          <w:kern w:val="0"/>
-          <w:sz w:val="22"/>
-          <w:szCs w:val="22"/>
-          <w14:ligatures w14:val="none"/>
-        </w:rPr>
-        <w:t xml:space="preserve"> </w:t>
-      </w:r>
-      <w:r>
-        <w:rPr>
-          <w:rFonts w:ascii="Garamond" w:eastAsia="Times New Roman" w:hAnsi="Garamond" w:cs="Times New Roman"/>
-          <w:kern w:val="0"/>
-          <w:sz w:val="22"/>
-          <w:szCs w:val="22"/>
-          <w14:ligatures w14:val="none"/>
-        </w:rPr>
-        <w:t>Second, using the number of latent trends that provided the best fit in the first stage, we selected the optimal structure for the observation error covariance matrix R\</w:t>
-      </w:r>
-      <w:proofErr w:type="spellStart"/>
-      <w:r>
-        <w:rPr>
-          <w:rFonts w:ascii="Garamond" w:eastAsia="Times New Roman" w:hAnsi="Garamond" w:cs="Times New Roman"/>
-          <w:kern w:val="0"/>
-          <w:sz w:val="22"/>
-          <w:szCs w:val="22"/>
-          <w14:ligatures w14:val="none"/>
-        </w:rPr>
-        <w:t>mathbf</w:t>
-      </w:r>
-      <w:proofErr w:type="spellEnd"/>
-      <w:r>
-        <w:rPr>
-          <w:rFonts w:ascii="Garamond" w:eastAsia="Times New Roman" w:hAnsi="Garamond" w:cs="Times New Roman"/>
-          <w:kern w:val="0"/>
-          <w:sz w:val="22"/>
-          <w:szCs w:val="22"/>
-          <w14:ligatures w14:val="none"/>
-        </w:rPr>
-        <w:t>{R}R. We compared two common options: “</w:t>
-      </w:r>
-      <w:r>
-        <w:rPr>
-          <w:rFonts w:ascii="Garamond" w:eastAsia="Times New Roman" w:hAnsi="Garamond" w:cs="Times New Roman"/>
-          <w:b/>
-          <w:bCs/>
-          <w:kern w:val="0"/>
-          <w:sz w:val="22"/>
-          <w:szCs w:val="22"/>
-          <w14:ligatures w14:val="none"/>
-        </w:rPr>
-        <w:t>diagonal and equal</w:t>
-      </w:r>
-      <w:r>
-        <w:rPr>
-          <w:rFonts w:ascii="Garamond" w:eastAsia="Times New Roman" w:hAnsi="Garamond" w:cs="Times New Roman"/>
-          <w:kern w:val="0"/>
-          <w:sz w:val="22"/>
-          <w:szCs w:val="22"/>
-          <w14:ligatures w14:val="none"/>
-        </w:rPr>
-        <w:t xml:space="preserve">,” which assumes that </w:t>
-      </w:r>
-      <w:proofErr w:type="spellStart"/>
-      <w:r>
-        <w:rPr>
-          <w:rFonts w:ascii="Garamond" w:eastAsia="Times New Roman" w:hAnsi="Garamond" w:cs="Times New Roman"/>
-          <w:kern w:val="0"/>
-          <w:sz w:val="22"/>
-          <w:szCs w:val="22"/>
-          <w14:ligatures w14:val="none"/>
-        </w:rPr>
-        <w:t>all time</w:t>
-      </w:r>
-      <w:proofErr w:type="spellEnd"/>
-      <w:r>
-        <w:rPr>
-          <w:rFonts w:ascii="Garamond" w:eastAsia="Times New Roman" w:hAnsi="Garamond" w:cs="Times New Roman"/>
-          <w:kern w:val="0"/>
-          <w:sz w:val="22"/>
-          <w:szCs w:val="22"/>
-          <w14:ligatures w14:val="none"/>
-        </w:rPr>
-        <w:t xml:space="preserve"> series have the same observation error variance and are uncorrelated; and “</w:t>
-      </w:r>
-      <w:r>
-        <w:rPr>
-          <w:rFonts w:ascii="Garamond" w:eastAsia="Times New Roman" w:hAnsi="Garamond" w:cs="Times New Roman"/>
-          <w:b/>
-          <w:bCs/>
-          <w:kern w:val="0"/>
-          <w:sz w:val="22"/>
-          <w:szCs w:val="22"/>
-          <w14:ligatures w14:val="none"/>
-        </w:rPr>
-        <w:t>diagonal and unequal</w:t>
-      </w:r>
-      <w:r>
-        <w:rPr>
-          <w:rFonts w:ascii="Garamond" w:eastAsia="Times New Roman" w:hAnsi="Garamond" w:cs="Times New Roman"/>
-          <w:kern w:val="0"/>
-          <w:sz w:val="22"/>
-          <w:szCs w:val="22"/>
-          <w14:ligatures w14:val="none"/>
-        </w:rPr>
-        <w:t>,” which also assumes no correlation between series but allows each one to have its own error variance.</w:t>
-      </w:r>
-      <w:r>
-        <w:rPr>
-          <w:rFonts w:ascii="Garamond" w:eastAsia="Times New Roman" w:hAnsi="Garamond" w:cs="Times New Roman"/>
-          <w:kern w:val="0"/>
-          <w:sz w:val="22"/>
-          <w:szCs w:val="22"/>
-          <w14:ligatures w14:val="none"/>
-        </w:rPr>
-        <w:t xml:space="preserve"> </w:t>
-      </w:r>
-      <w:r>
-        <w:rPr>
-          <w:rFonts w:ascii="Garamond" w:eastAsia="Times New Roman" w:hAnsi="Garamond" w:cs="Times New Roman"/>
-          <w:kern w:val="0"/>
-          <w:sz w:val="22"/>
-          <w:szCs w:val="22"/>
-          <w14:ligatures w14:val="none"/>
-        </w:rPr>
-        <w:t>Finally, we tested whether including covariates improved model performance by adding two variables: the relative CPUE for each management unit at each time step, and the total annual run size. We compared models with and without these covariates to evaluate whether they explained additional variation beyond the latent trends, helping to identify potential drivers of the observed temporal patterns</w:t>
-      </w:r>
-    </w:p>
-    <w:p>
-      <w:pPr>
-        <w:spacing w:before="100" w:beforeAutospacing="1" w:after="100" w:afterAutospacing="1" w:line="480" w:lineRule="auto"/>
-        <w:rPr>
-          <w:rFonts w:ascii="Garamond" w:eastAsia="Times New Roman" w:hAnsi="Garamond" w:cs="Times New Roman"/>
-          <w:b/>
-          <w:bCs/>
-          <w:kern w:val="0"/>
-          <w:sz w:val="22"/>
-          <w:szCs w:val="22"/>
-          <w:u w:val="single"/>
-          <w14:ligatures w14:val="none"/>
-        </w:rPr>
-      </w:pPr>
-      <w:r>
-        <w:rPr>
-          <w:rFonts w:ascii="Garamond" w:eastAsia="Times New Roman" w:hAnsi="Garamond" w:cs="Times New Roman"/>
-          <w:b/>
-          <w:bCs/>
-          <w:kern w:val="0"/>
-          <w:sz w:val="22"/>
-          <w:szCs w:val="22"/>
-          <w:u w:val="single"/>
-          <w14:ligatures w14:val="none"/>
-        </w:rPr>
-        <w:t>Model Results and Spatial representation of feature loading</w:t>
       </w:r>
     </w:p>
     <w:p>
@@ -6321,7 +5292,155 @@
           <w:szCs w:val="22"/>
           <w14:ligatures w14:val="none"/>
         </w:rPr>
-        <w:t xml:space="preserve">From the best-fitting model, we extracted the underlying latent trends and the corresponding loadings for each time series on each trend. To improve interpretability, we applied varimax rotation, a </w:t>
+        <w:t xml:space="preserve">All </w:t>
+      </w:r>
+      <w:proofErr w:type="gramStart"/>
+      <w:r>
+        <w:rPr>
+          <w:rFonts w:ascii="Garamond" w:eastAsia="Times New Roman" w:hAnsi="Garamond" w:cs="Times New Roman"/>
+          <w:kern w:val="0"/>
+          <w:sz w:val="22"/>
+          <w:szCs w:val="22"/>
+          <w14:ligatures w14:val="none"/>
+        </w:rPr>
+        <w:t>timeseries</w:t>
+      </w:r>
+      <w:proofErr w:type="gramEnd"/>
+      <w:r>
+        <w:rPr>
+          <w:rFonts w:ascii="Garamond" w:eastAsia="Times New Roman" w:hAnsi="Garamond" w:cs="Times New Roman"/>
+          <w:kern w:val="0"/>
+          <w:sz w:val="22"/>
+          <w:szCs w:val="22"/>
+          <w14:ligatures w14:val="none"/>
+        </w:rPr>
+        <w:t xml:space="preserve"> </w:t>
+      </w:r>
+      <w:proofErr w:type="gramStart"/>
+      <w:r>
+        <w:rPr>
+          <w:rFonts w:ascii="Garamond" w:eastAsia="Times New Roman" w:hAnsi="Garamond" w:cs="Times New Roman"/>
+          <w:kern w:val="0"/>
+          <w:sz w:val="22"/>
+          <w:szCs w:val="22"/>
+          <w14:ligatures w14:val="none"/>
+        </w:rPr>
+        <w:t>were Z</w:t>
+      </w:r>
+      <w:proofErr w:type="gramEnd"/>
+      <w:r>
+        <w:rPr>
+          <w:rFonts w:ascii="Garamond" w:eastAsia="Times New Roman" w:hAnsi="Garamond" w:cs="Times New Roman"/>
+          <w:kern w:val="0"/>
+          <w:sz w:val="22"/>
+          <w:szCs w:val="22"/>
+          <w14:ligatures w14:val="none"/>
+        </w:rPr>
+        <w:t xml:space="preserve"> normalized to allow comparison of trends irrespective of absolute production values. </w:t>
+      </w:r>
+      <w:r>
+        <w:rPr>
+          <w:rFonts w:ascii="Garamond" w:eastAsia="Times New Roman" w:hAnsi="Garamond" w:cs="Times New Roman"/>
+          <w:kern w:val="0"/>
+          <w:sz w:val="22"/>
+          <w:szCs w:val="22"/>
+          <w14:ligatures w14:val="none"/>
+        </w:rPr>
+        <w:t xml:space="preserve">We </w:t>
+      </w:r>
+      <w:r>
+        <w:rPr>
+          <w:rFonts w:ascii="Garamond" w:eastAsia="Times New Roman" w:hAnsi="Garamond" w:cs="Times New Roman"/>
+          <w:kern w:val="0"/>
+          <w:sz w:val="22"/>
+          <w:szCs w:val="22"/>
+          <w14:ligatures w14:val="none"/>
+        </w:rPr>
+        <w:t xml:space="preserve">then </w:t>
+      </w:r>
+      <w:r>
+        <w:rPr>
+          <w:rFonts w:ascii="Garamond" w:eastAsia="Times New Roman" w:hAnsi="Garamond" w:cs="Times New Roman"/>
+          <w:kern w:val="0"/>
+          <w:sz w:val="22"/>
+          <w:szCs w:val="22"/>
+          <w14:ligatures w14:val="none"/>
+        </w:rPr>
+        <w:t>used a three-stage</w:t>
+      </w:r>
+      <w:r>
+        <w:rPr>
+          <w:rFonts w:ascii="Garamond" w:eastAsia="Times New Roman" w:hAnsi="Garamond" w:cs="Times New Roman"/>
+          <w:kern w:val="0"/>
+          <w:sz w:val="22"/>
+          <w:szCs w:val="22"/>
+          <w14:ligatures w14:val="none"/>
+        </w:rPr>
+        <w:t xml:space="preserve"> approach to model selection where we first identified the optimal </w:t>
+      </w:r>
+      <w:r>
+        <w:rPr>
+          <w:rFonts w:ascii="Garamond" w:eastAsia="Times New Roman" w:hAnsi="Garamond" w:cs="Times New Roman"/>
+          <w:i/>
+          <w:iCs/>
+          <w:kern w:val="0"/>
+          <w:sz w:val="22"/>
+          <w:szCs w:val="22"/>
+          <w14:ligatures w14:val="none"/>
+        </w:rPr>
+        <w:t>m</w:t>
+      </w:r>
+      <w:r>
+        <w:rPr>
+          <w:rFonts w:ascii="Garamond" w:eastAsia="Times New Roman" w:hAnsi="Garamond" w:cs="Times New Roman"/>
+          <w:kern w:val="0"/>
+          <w:sz w:val="22"/>
+          <w:szCs w:val="22"/>
+          <w14:ligatures w14:val="none"/>
+        </w:rPr>
+        <w:t xml:space="preserve"> number of underlying states, then tested several R </w:t>
+      </w:r>
+      <w:r>
+        <w:rPr>
+          <w:rFonts w:ascii="Garamond" w:eastAsia="Times New Roman" w:hAnsi="Garamond" w:cs="Times New Roman"/>
+          <w:kern w:val="0"/>
+          <w:sz w:val="22"/>
+          <w:szCs w:val="22"/>
+          <w14:ligatures w14:val="none"/>
+        </w:rPr>
+        <w:t>covariance</w:t>
+      </w:r>
+      <w:r>
+        <w:rPr>
+          <w:rFonts w:ascii="Garamond" w:eastAsia="Times New Roman" w:hAnsi="Garamond" w:cs="Times New Roman"/>
+          <w:kern w:val="0"/>
+          <w:sz w:val="22"/>
+          <w:szCs w:val="22"/>
+          <w14:ligatures w14:val="none"/>
+        </w:rPr>
+        <w:t xml:space="preserve"> </w:t>
+      </w:r>
+      <w:proofErr w:type="gramStart"/>
+      <w:r>
+        <w:rPr>
+          <w:rFonts w:ascii="Garamond" w:eastAsia="Times New Roman" w:hAnsi="Garamond" w:cs="Times New Roman"/>
+          <w:kern w:val="0"/>
+          <w:sz w:val="22"/>
+          <w:szCs w:val="22"/>
+          <w14:ligatures w14:val="none"/>
+        </w:rPr>
+        <w:t>matrix</w:t>
+      </w:r>
+      <w:proofErr w:type="gramEnd"/>
+      <w:r>
+        <w:rPr>
+          <w:rFonts w:ascii="Garamond" w:eastAsia="Times New Roman" w:hAnsi="Garamond" w:cs="Times New Roman"/>
+          <w:kern w:val="0"/>
+          <w:sz w:val="22"/>
+          <w:szCs w:val="22"/>
+          <w14:ligatures w14:val="none"/>
+        </w:rPr>
+        <w:t xml:space="preserve">, and finally tested the influence of </w:t>
       </w:r>
       <w:r>
         <w:rPr>
@@ -6332,8 +5451,74 @@
           <w14:ligatures w14:val="none"/>
         </w:rPr>
         <w:lastRenderedPageBreak/>
-        <w:t>common method that clarifies the loading patterns by making it easier to see which management units are most strongly associated with each trend.</w:t>
-      </w:r>
+        <w:t xml:space="preserve">covariates against a null model. We compared </w:t>
+      </w:r>
+      <w:proofErr w:type="gramStart"/>
+      <w:r>
+        <w:rPr>
+          <w:rFonts w:ascii="Garamond" w:eastAsia="Times New Roman" w:hAnsi="Garamond" w:cs="Times New Roman"/>
+          <w:i/>
+          <w:iCs/>
+          <w:kern w:val="0"/>
+          <w:sz w:val="22"/>
+          <w:szCs w:val="22"/>
+          <w14:ligatures w14:val="none"/>
+        </w:rPr>
+        <w:t>m</w:t>
+      </w:r>
+      <w:r>
+        <w:rPr>
+          <w:rFonts w:ascii="Garamond" w:eastAsia="Times New Roman" w:hAnsi="Garamond" w:cs="Times New Roman"/>
+          <w:kern w:val="0"/>
+          <w:sz w:val="22"/>
+          <w:szCs w:val="22"/>
+          <w14:ligatures w14:val="none"/>
+        </w:rPr>
+        <w:t xml:space="preserve"> model</w:t>
+      </w:r>
+      <w:proofErr w:type="gramEnd"/>
+      <w:r>
+        <w:rPr>
+          <w:rFonts w:ascii="Garamond" w:eastAsia="Times New Roman" w:hAnsi="Garamond" w:cs="Times New Roman"/>
+          <w:kern w:val="0"/>
+          <w:sz w:val="22"/>
+          <w:szCs w:val="22"/>
+          <w14:ligatures w14:val="none"/>
+        </w:rPr>
+        <w:t xml:space="preserve"> fit </w:t>
+      </w:r>
+      <w:r>
+        <w:rPr>
+          <w:rFonts w:ascii="Garamond" w:eastAsia="Times New Roman" w:hAnsi="Garamond" w:cs="Times New Roman"/>
+          <w:kern w:val="0"/>
+          <w:sz w:val="22"/>
+          <w:szCs w:val="22"/>
+          <w14:ligatures w14:val="none"/>
+        </w:rPr>
+        <w:t xml:space="preserve">for a 1-4 state model </w:t>
+      </w:r>
+      <w:r>
+        <w:rPr>
+          <w:rFonts w:ascii="Garamond" w:eastAsia="Times New Roman" w:hAnsi="Garamond" w:cs="Times New Roman"/>
+          <w:kern w:val="0"/>
+          <w:sz w:val="22"/>
+          <w:szCs w:val="22"/>
+          <w14:ligatures w14:val="none"/>
+        </w:rPr>
+        <w:t xml:space="preserve">by calculating a partial R2, defined </w:t>
+      </w:r>
+      <w:proofErr w:type="gramStart"/>
+      <w:r>
+        <w:rPr>
+          <w:rFonts w:ascii="Garamond" w:eastAsia="Times New Roman" w:hAnsi="Garamond" w:cs="Times New Roman"/>
+          <w:kern w:val="0"/>
+          <w:sz w:val="22"/>
+          <w:szCs w:val="22"/>
+          <w14:ligatures w14:val="none"/>
+        </w:rPr>
+        <w:t>as;</w:t>
+      </w:r>
+      <w:proofErr w:type="gramEnd"/>
       <w:r>
         <w:rPr>
           <w:rFonts w:ascii="Garamond" w:eastAsia="Times New Roman" w:hAnsi="Garamond" w:cs="Times New Roman"/>
@@ -6343,124 +5528,375 @@
           <w14:ligatures w14:val="none"/>
         </w:rPr>
         <w:t xml:space="preserve"> </w:t>
-      </w:r>
-      <w:r>
-        <w:rPr>
-          <w:rFonts w:ascii="Garamond" w:eastAsia="Times New Roman" w:hAnsi="Garamond" w:cs="Times New Roman"/>
-          <w:kern w:val="0"/>
-          <w:sz w:val="22"/>
-          <w:szCs w:val="22"/>
-          <w14:ligatures w14:val="none"/>
-        </w:rPr>
-        <w:t>Factor loadings were mapped onto their corresponding management units within the watershed to provide a clearer, spatially explicit understanding of the spatiotemporal patterns.</w:t>
       </w:r>
     </w:p>
     <w:p>
       <w:pPr>
         <w:spacing w:before="100" w:beforeAutospacing="1" w:after="100" w:afterAutospacing="1" w:line="480" w:lineRule="auto"/>
-        <w:rPr>
-          <w:rFonts w:ascii="Garamond" w:hAnsi="Garamond"/>
-          <w:b/>
-          <w:bCs/>
-          <w:sz w:val="32"/>
-          <w:szCs w:val="32"/>
+        <w:ind w:firstLine="720"/>
+        <w:rPr>
+          <w:rFonts w:ascii="Garamond" w:eastAsia="Times New Roman" w:hAnsi="Garamond" w:cs="Times New Roman"/>
+          <w:kern w:val="0"/>
+          <w:sz w:val="22"/>
+          <w:szCs w:val="22"/>
+          <w14:ligatures w14:val="none"/>
         </w:rPr>
       </w:pPr>
-      <w:r>
-        <w:rPr>
-          <w:rFonts w:ascii="Garamond" w:hAnsi="Garamond"/>
-          <w:b/>
-          <w:bCs/>
-          <w:sz w:val="32"/>
-          <w:szCs w:val="32"/>
-        </w:rPr>
-        <w:t xml:space="preserve">Results: </w:t>
-      </w:r>
+      <m:oMathPara>
+        <m:oMath>
+          <m:sSup>
+            <m:sSupPr>
+              <m:ctrlPr>
+                <w:rPr>
+                  <w:rFonts w:ascii="Cambria Math" w:eastAsia="Times New Roman" w:hAnsi="Cambria Math" w:cs="Times New Roman"/>
+                  <w:i/>
+                  <w:kern w:val="0"/>
+                  <w:sz w:val="22"/>
+                  <w:szCs w:val="22"/>
+                  <w14:ligatures w14:val="none"/>
+                </w:rPr>
+              </m:ctrlPr>
+            </m:sSupPr>
+            <m:e>
+              <m:r>
+                <w:rPr>
+                  <w:rFonts w:ascii="Cambria Math" w:eastAsia="Times New Roman" w:hAnsi="Cambria Math" w:cs="Times New Roman"/>
+                  <w:kern w:val="0"/>
+                  <w:sz w:val="22"/>
+                  <w:szCs w:val="22"/>
+                  <w14:ligatures w14:val="none"/>
+                </w:rPr>
+                <m:t>pR</m:t>
+              </m:r>
+            </m:e>
+            <m:sup>
+              <m:r>
+                <w:rPr>
+                  <w:rFonts w:ascii="Cambria Math" w:eastAsia="Times New Roman" w:hAnsi="Cambria Math" w:cs="Times New Roman"/>
+                  <w:kern w:val="0"/>
+                  <w:sz w:val="22"/>
+                  <w:szCs w:val="22"/>
+                  <w14:ligatures w14:val="none"/>
+                </w:rPr>
+                <m:t>2</m:t>
+              </m:r>
+            </m:sup>
+          </m:sSup>
+          <m:r>
+            <w:rPr>
+              <w:rFonts w:ascii="Cambria Math" w:eastAsia="Times New Roman" w:hAnsi="Cambria Math" w:cs="Times New Roman"/>
+              <w:kern w:val="0"/>
+              <w:sz w:val="22"/>
+              <w:szCs w:val="22"/>
+              <w14:ligatures w14:val="none"/>
+            </w:rPr>
+            <m:t xml:space="preserve">= </m:t>
+          </m:r>
+          <m:sSubSup>
+            <m:sSubSupPr>
+              <m:ctrlPr>
+                <w:rPr>
+                  <w:rFonts w:ascii="Cambria Math" w:eastAsia="Times New Roman" w:hAnsi="Cambria Math" w:cs="Times New Roman"/>
+                  <w:i/>
+                  <w:kern w:val="0"/>
+                  <w:sz w:val="22"/>
+                  <w:szCs w:val="22"/>
+                  <w14:ligatures w14:val="none"/>
+                </w:rPr>
+              </m:ctrlPr>
+            </m:sSubSupPr>
+            <m:e>
+              <m:r>
+                <w:rPr>
+                  <w:rFonts w:ascii="Cambria Math" w:eastAsia="Times New Roman" w:hAnsi="Cambria Math" w:cs="Times New Roman"/>
+                  <w:kern w:val="0"/>
+                  <w:sz w:val="22"/>
+                  <w:szCs w:val="22"/>
+                  <w14:ligatures w14:val="none"/>
+                </w:rPr>
+                <m:t>(</m:t>
+              </m:r>
+              <m:r>
+                <w:rPr>
+                  <w:rFonts w:ascii="Cambria Math" w:eastAsia="Times New Roman" w:hAnsi="Cambria Math" w:cs="Times New Roman"/>
+                  <w:kern w:val="0"/>
+                  <w:sz w:val="22"/>
+                  <w:szCs w:val="22"/>
+                  <w14:ligatures w14:val="none"/>
+                </w:rPr>
+                <m:t>R</m:t>
+              </m:r>
+            </m:e>
+            <m:sub>
+              <m:r>
+                <w:rPr>
+                  <w:rFonts w:ascii="Cambria Math" w:eastAsia="Times New Roman" w:hAnsi="Cambria Math" w:cs="Times New Roman"/>
+                  <w:kern w:val="0"/>
+                  <w:sz w:val="22"/>
+                  <w:szCs w:val="22"/>
+                  <w14:ligatures w14:val="none"/>
+                </w:rPr>
+                <m:t>m</m:t>
+              </m:r>
+            </m:sub>
+            <m:sup>
+              <m:r>
+                <w:rPr>
+                  <w:rFonts w:ascii="Cambria Math" w:eastAsia="Times New Roman" w:hAnsi="Cambria Math" w:cs="Times New Roman"/>
+                  <w:kern w:val="0"/>
+                  <w:sz w:val="22"/>
+                  <w:szCs w:val="22"/>
+                  <w14:ligatures w14:val="none"/>
+                </w:rPr>
+                <m:t>2</m:t>
+              </m:r>
+            </m:sup>
+          </m:sSubSup>
+          <m:r>
+            <w:rPr>
+              <w:rFonts w:ascii="Cambria Math" w:eastAsia="Times New Roman" w:hAnsi="Cambria Math" w:cs="Times New Roman"/>
+              <w:kern w:val="0"/>
+              <w:sz w:val="22"/>
+              <w:szCs w:val="22"/>
+              <w14:ligatures w14:val="none"/>
+            </w:rPr>
+            <m:t xml:space="preserve">- </m:t>
+          </m:r>
+          <m:sSubSup>
+            <m:sSubSupPr>
+              <m:ctrlPr>
+                <w:rPr>
+                  <w:rFonts w:ascii="Cambria Math" w:eastAsia="Times New Roman" w:hAnsi="Cambria Math" w:cs="Times New Roman"/>
+                  <w:i/>
+                  <w:kern w:val="0"/>
+                  <w:sz w:val="22"/>
+                  <w:szCs w:val="22"/>
+                  <w14:ligatures w14:val="none"/>
+                </w:rPr>
+              </m:ctrlPr>
+            </m:sSubSupPr>
+            <m:e>
+              <m:r>
+                <w:rPr>
+                  <w:rFonts w:ascii="Cambria Math" w:eastAsia="Times New Roman" w:hAnsi="Cambria Math" w:cs="Times New Roman"/>
+                  <w:kern w:val="0"/>
+                  <w:sz w:val="22"/>
+                  <w:szCs w:val="22"/>
+                  <w14:ligatures w14:val="none"/>
+                </w:rPr>
+                <m:t>R</m:t>
+              </m:r>
+            </m:e>
+            <m:sub>
+              <m:r>
+                <w:rPr>
+                  <w:rFonts w:ascii="Cambria Math" w:eastAsia="Times New Roman" w:hAnsi="Cambria Math" w:cs="Times New Roman"/>
+                  <w:kern w:val="0"/>
+                  <w:sz w:val="22"/>
+                  <w:szCs w:val="22"/>
+                  <w14:ligatures w14:val="none"/>
+                </w:rPr>
+                <m:t>m</m:t>
+              </m:r>
+              <m:r>
+                <w:rPr>
+                  <w:rFonts w:ascii="Cambria Math" w:eastAsia="Times New Roman" w:hAnsi="Cambria Math" w:cs="Times New Roman"/>
+                  <w:kern w:val="0"/>
+                  <w:sz w:val="22"/>
+                  <w:szCs w:val="22"/>
+                  <w14:ligatures w14:val="none"/>
+                </w:rPr>
+                <m:t>-1</m:t>
+              </m:r>
+            </m:sub>
+            <m:sup>
+              <m:r>
+                <w:rPr>
+                  <w:rFonts w:ascii="Cambria Math" w:eastAsia="Times New Roman" w:hAnsi="Cambria Math" w:cs="Times New Roman"/>
+                  <w:kern w:val="0"/>
+                  <w:sz w:val="22"/>
+                  <w:szCs w:val="22"/>
+                  <w14:ligatures w14:val="none"/>
+                </w:rPr>
+                <m:t>2</m:t>
+              </m:r>
+            </m:sup>
+          </m:sSubSup>
+          <m:r>
+            <w:rPr>
+              <w:rFonts w:ascii="Cambria Math" w:eastAsia="Times New Roman" w:hAnsi="Cambria Math" w:cs="Times New Roman"/>
+              <w:kern w:val="0"/>
+              <w:sz w:val="22"/>
+              <w:szCs w:val="22"/>
+              <w14:ligatures w14:val="none"/>
+            </w:rPr>
+            <m:t xml:space="preserve">)/(1- </m:t>
+          </m:r>
+          <m:sSubSup>
+            <m:sSubSupPr>
+              <m:ctrlPr>
+                <w:rPr>
+                  <w:rFonts w:ascii="Cambria Math" w:eastAsia="Times New Roman" w:hAnsi="Cambria Math" w:cs="Times New Roman"/>
+                  <w:i/>
+                  <w:kern w:val="0"/>
+                  <w:sz w:val="22"/>
+                  <w:szCs w:val="22"/>
+                  <w14:ligatures w14:val="none"/>
+                </w:rPr>
+              </m:ctrlPr>
+            </m:sSubSupPr>
+            <m:e>
+              <m:r>
+                <w:rPr>
+                  <w:rFonts w:ascii="Cambria Math" w:eastAsia="Times New Roman" w:hAnsi="Cambria Math" w:cs="Times New Roman"/>
+                  <w:kern w:val="0"/>
+                  <w:sz w:val="22"/>
+                  <w:szCs w:val="22"/>
+                  <w14:ligatures w14:val="none"/>
+                </w:rPr>
+                <m:t>R</m:t>
+              </m:r>
+            </m:e>
+            <m:sub>
+              <m:r>
+                <w:rPr>
+                  <w:rFonts w:ascii="Cambria Math" w:eastAsia="Times New Roman" w:hAnsi="Cambria Math" w:cs="Times New Roman"/>
+                  <w:kern w:val="0"/>
+                  <w:sz w:val="22"/>
+                  <w:szCs w:val="22"/>
+                  <w14:ligatures w14:val="none"/>
+                </w:rPr>
+                <m:t>m-1</m:t>
+              </m:r>
+            </m:sub>
+            <m:sup>
+              <m:r>
+                <w:rPr>
+                  <w:rFonts w:ascii="Cambria Math" w:eastAsia="Times New Roman" w:hAnsi="Cambria Math" w:cs="Times New Roman"/>
+                  <w:kern w:val="0"/>
+                  <w:sz w:val="22"/>
+                  <w:szCs w:val="22"/>
+                  <w14:ligatures w14:val="none"/>
+                </w:rPr>
+                <m:t>2</m:t>
+              </m:r>
+            </m:sup>
+          </m:sSubSup>
+          <m:r>
+            <w:rPr>
+              <w:rFonts w:ascii="Cambria Math" w:eastAsia="Times New Roman" w:hAnsi="Cambria Math" w:cs="Times New Roman"/>
+              <w:kern w:val="0"/>
+              <w:sz w:val="22"/>
+              <w:szCs w:val="22"/>
+              <w14:ligatures w14:val="none"/>
+            </w:rPr>
+            <m:t>)</m:t>
+          </m:r>
+        </m:oMath>
+      </m:oMathPara>
     </w:p>
     <w:p>
       <w:pPr>
         <w:spacing w:before="100" w:beforeAutospacing="1" w:after="100" w:afterAutospacing="1" w:line="480" w:lineRule="auto"/>
         <w:rPr>
-          <w:rFonts w:ascii="Garamond" w:hAnsi="Garamond"/>
-          <w:sz w:val="22"/>
-          <w:szCs w:val="22"/>
+          <w:rFonts w:ascii="Garamond" w:eastAsia="Times New Roman" w:hAnsi="Garamond" w:cs="Times New Roman"/>
+          <w:kern w:val="0"/>
+          <w:sz w:val="22"/>
+          <w:szCs w:val="22"/>
+          <w14:ligatures w14:val="none"/>
         </w:rPr>
       </w:pPr>
       <w:r>
         <w:rPr>
-          <w:rFonts w:ascii="Garamond" w:hAnsi="Garamond"/>
-          <w:sz w:val="22"/>
-          <w:szCs w:val="22"/>
-        </w:rPr>
-        <w:t>Model comparison using partial R2R^2R2 values indicated that a two-trend model best explained the temporal patterns in management unit contributions. The first trend accounted for X% of the total variance, while the second explained an additional Y% (partial R2=ZR^2 = ZR2=Z). Adding a third trend resulted in minimal improvement (partial R2&lt;0.05R^2 &lt; 0.05R2&lt;0.05), supporting the choice of two underlying trends.</w:t>
-      </w:r>
-      <w:r>
-        <w:rPr>
-          <w:rFonts w:ascii="Garamond" w:hAnsi="Garamond"/>
-          <w:sz w:val="22"/>
-          <w:szCs w:val="22"/>
-        </w:rPr>
-        <w:t xml:space="preserve"> </w:t>
-      </w:r>
-      <w:r>
-        <w:rPr>
-          <w:rFonts w:ascii="Garamond" w:hAnsi="Garamond"/>
-          <w:sz w:val="22"/>
-          <w:szCs w:val="22"/>
-        </w:rPr>
-        <w:t>Comparison of observation error structures favored the diagonal and unequal model over the diagonal and equal alternative (</w:t>
-      </w:r>
-      <w:proofErr w:type="spellStart"/>
-      <w:r>
-        <w:rPr>
-          <w:rFonts w:ascii="Garamond" w:hAnsi="Garamond"/>
-          <w:sz w:val="22"/>
-          <w:szCs w:val="22"/>
-        </w:rPr>
-        <w:t>ΔAICc</w:t>
-      </w:r>
-      <w:proofErr w:type="spellEnd"/>
-      <w:r>
-        <w:rPr>
-          <w:rFonts w:ascii="Garamond" w:hAnsi="Garamond"/>
-          <w:sz w:val="22"/>
-          <w:szCs w:val="22"/>
-        </w:rPr>
-        <w:t xml:space="preserve"> = X), indicating that observation error variances differ among management units and supporting unit-specific error terms.</w:t>
-      </w:r>
-      <w:r>
-        <w:rPr>
-          <w:rFonts w:ascii="Garamond" w:hAnsi="Garamond"/>
-          <w:sz w:val="22"/>
-          <w:szCs w:val="22"/>
-        </w:rPr>
-        <w:t xml:space="preserve"> </w:t>
-      </w:r>
-      <w:r>
-        <w:rPr>
-          <w:rFonts w:ascii="Garamond" w:hAnsi="Garamond"/>
-          <w:sz w:val="22"/>
-          <w:szCs w:val="22"/>
-        </w:rPr>
-        <w:t>Models including relative CPUE, combined CPUE, and annual run size as covariates showed no improvement in fit (</w:t>
-      </w:r>
-      <w:proofErr w:type="spellStart"/>
-      <w:r>
-        <w:rPr>
-          <w:rFonts w:ascii="Garamond" w:hAnsi="Garamond"/>
-          <w:sz w:val="22"/>
-          <w:szCs w:val="22"/>
-        </w:rPr>
-        <w:t>ΔAICc</w:t>
-      </w:r>
-      <w:proofErr w:type="spellEnd"/>
-      <w:r>
-        <w:rPr>
-          <w:rFonts w:ascii="Garamond" w:hAnsi="Garamond"/>
-          <w:sz w:val="22"/>
-          <w:szCs w:val="22"/>
-        </w:rPr>
-        <w:t xml:space="preserve"> &gt; 2), suggesting that none of these covariates explain additional variation in timing patterns beyond the identified latent trends.</w:t>
+          <w:rFonts w:ascii="Garamond" w:eastAsia="Times New Roman" w:hAnsi="Garamond" w:cs="Times New Roman"/>
+          <w:kern w:val="0"/>
+          <w:sz w:val="22"/>
+          <w:szCs w:val="22"/>
+          <w14:ligatures w14:val="none"/>
+        </w:rPr>
+        <w:t xml:space="preserve">This metric lets us </w:t>
+      </w:r>
+      <w:r>
+        <w:rPr>
+          <w:rFonts w:ascii="Garamond" w:eastAsia="Times New Roman" w:hAnsi="Garamond" w:cs="Times New Roman"/>
+          <w:kern w:val="0"/>
+          <w:sz w:val="22"/>
+          <w:szCs w:val="22"/>
+          <w14:ligatures w14:val="none"/>
+        </w:rPr>
+        <w:t xml:space="preserve">quantify the extra variation explained by the addition of each additional trend. </w:t>
+      </w:r>
+      <w:r>
+        <w:rPr>
+          <w:rFonts w:ascii="Garamond" w:eastAsia="Times New Roman" w:hAnsi="Garamond" w:cs="Times New Roman"/>
+          <w:kern w:val="0"/>
+          <w:sz w:val="22"/>
+          <w:szCs w:val="22"/>
+          <w14:ligatures w14:val="none"/>
+        </w:rPr>
+        <w:t xml:space="preserve">R covariance structure and the inclusion of covariates were compared using AIC. </w:t>
+      </w:r>
+      <w:r>
+        <w:rPr>
+          <w:rFonts w:ascii="Garamond" w:eastAsia="Times New Roman" w:hAnsi="Garamond" w:cs="Times New Roman"/>
+          <w:kern w:val="0"/>
+          <w:sz w:val="22"/>
+          <w:szCs w:val="22"/>
+          <w14:ligatures w14:val="none"/>
+        </w:rPr>
+        <w:t>We compared two common R matrix options including “diagonal and equal”, which assumes all timeseries have the same observation error variance and are uncorrelated, and “diagonal and unequal”, which also assumes no correlation between timeseries but allows each one to have its own error variance. Finally, we tested the effect of two covariates related to the size of returning cohorts in the year of analysis. These include a “run size</w:t>
+      </w:r>
+      <w:proofErr w:type="gramStart"/>
+      <w:r>
+        <w:rPr>
+          <w:rFonts w:ascii="Garamond" w:eastAsia="Times New Roman" w:hAnsi="Garamond" w:cs="Times New Roman"/>
+          <w:kern w:val="0"/>
+          <w:sz w:val="22"/>
+          <w:szCs w:val="22"/>
+          <w14:ligatures w14:val="none"/>
+        </w:rPr>
+        <w:t>” ,</w:t>
+      </w:r>
+      <w:proofErr w:type="gramEnd"/>
+      <w:r>
+        <w:rPr>
+          <w:rFonts w:ascii="Garamond" w:eastAsia="Times New Roman" w:hAnsi="Garamond" w:cs="Times New Roman"/>
+          <w:kern w:val="0"/>
+          <w:sz w:val="22"/>
+          <w:szCs w:val="22"/>
+          <w14:ligatures w14:val="none"/>
+        </w:rPr>
+        <w:t xml:space="preserve"> which is the full run size for the given year of analysis and a CPUE covariate which is the proportion of CPUE contained within each quartile for a given datapoint. </w:t>
+      </w:r>
+      <w:r>
+        <w:rPr>
+          <w:rFonts w:ascii="Garamond" w:eastAsia="Times New Roman" w:hAnsi="Garamond" w:cs="Times New Roman"/>
+          <w:kern w:val="0"/>
+          <w:sz w:val="22"/>
+          <w:szCs w:val="22"/>
+          <w14:ligatures w14:val="none"/>
+        </w:rPr>
+        <w:t>From the best-fitting model, we extracted the underlying latent trends and the corresponding loadings for each time series on each trend</w:t>
+      </w:r>
+      <w:r>
+        <w:rPr>
+          <w:rFonts w:ascii="Garamond" w:eastAsia="Times New Roman" w:hAnsi="Garamond" w:cs="Times New Roman"/>
+          <w:kern w:val="0"/>
+          <w:sz w:val="22"/>
+          <w:szCs w:val="22"/>
+          <w14:ligatures w14:val="none"/>
+        </w:rPr>
+        <w:t xml:space="preserve"> and applied a varimax rotation. </w:t>
+      </w:r>
+      <w:r>
+        <w:rPr>
+          <w:rFonts w:ascii="Garamond" w:eastAsia="Times New Roman" w:hAnsi="Garamond" w:cs="Times New Roman"/>
+          <w:kern w:val="0"/>
+          <w:sz w:val="22"/>
+          <w:szCs w:val="22"/>
+          <w14:ligatures w14:val="none"/>
+        </w:rPr>
+        <w:t>Factor loadings were mapped onto their corresponding management units within the watershed to provide a clearer, spatially explicit understanding of the spatiotemporal patterns.</w:t>
       </w:r>
     </w:p>
     <w:p>
@@ -6470,8 +5906,7 @@
           <w:rFonts w:ascii="Garamond" w:hAnsi="Garamond"/>
           <w:b/>
           <w:bCs/>
-          <w:sz w:val="32"/>
-          <w:szCs w:val="32"/>
+          <w:u w:val="single"/>
         </w:rPr>
       </w:pPr>
       <w:r>
@@ -6479,15 +5914,15 @@
           <w:rFonts w:ascii="Garamond" w:hAnsi="Garamond"/>
           <w:b/>
           <w:bCs/>
-          <w:sz w:val="32"/>
-          <w:szCs w:val="32"/>
-        </w:rPr>
-        <w:t xml:space="preserve">Underlying Trends and spatial loadings </w:t>
+          <w:u w:val="single"/>
+        </w:rPr>
+        <w:t xml:space="preserve">Results: </w:t>
       </w:r>
     </w:p>
     <w:p>
       <w:pPr>
         <w:spacing w:before="100" w:beforeAutospacing="1" w:after="100" w:afterAutospacing="1" w:line="480" w:lineRule="auto"/>
+        <w:ind w:firstLine="720"/>
         <w:rPr>
           <w:rFonts w:ascii="Garamond" w:hAnsi="Garamond"/>
           <w:sz w:val="22"/>
@@ -6497,121 +5932,315 @@
       <w:r>
         <w:rPr>
           <w:rFonts w:ascii="Garamond" w:hAnsi="Garamond"/>
-          <w:b/>
-          <w:bCs/>
-          <w:sz w:val="22"/>
-          <w:szCs w:val="22"/>
-        </w:rPr>
-        <w:t>Trend 1</w:t>
-      </w:r>
-      <w:r>
-        <w:rPr>
-          <w:rFonts w:ascii="Garamond" w:hAnsi="Garamond"/>
-          <w:sz w:val="22"/>
-          <w:szCs w:val="22"/>
-        </w:rPr>
-        <w:t xml:space="preserve"> (Figure X) explained </w:t>
-      </w:r>
-      <w:r>
-        <w:rPr>
-          <w:rFonts w:ascii="Garamond" w:hAnsi="Garamond"/>
-          <w:b/>
-          <w:bCs/>
-          <w:sz w:val="22"/>
-          <w:szCs w:val="22"/>
-        </w:rPr>
-        <w:t>X%</w:t>
-      </w:r>
-      <w:r>
-        <w:rPr>
-          <w:rFonts w:ascii="Garamond" w:hAnsi="Garamond"/>
-          <w:sz w:val="22"/>
-          <w:szCs w:val="22"/>
-        </w:rPr>
-        <w:t xml:space="preserve"> of the overall variance and was characterized by variable contributions to Q1, a relatively stable mean in Q2, and a clear increase in contributions to Q3 and Q4 (green and orange) beginning around 2019. This upward trend in the latter half of the dataset (2019–2021) suggests a shift in timing toward later portions of the run. Management units such as </w:t>
-      </w:r>
-      <w:r>
-        <w:rPr>
-          <w:rFonts w:ascii="Garamond" w:hAnsi="Garamond"/>
-          <w:i/>
-          <w:iCs/>
-          <w:sz w:val="22"/>
-          <w:szCs w:val="22"/>
-        </w:rPr>
-        <w:t>[insert positively loading groups]</w:t>
-      </w:r>
-      <w:r>
-        <w:rPr>
-          <w:rFonts w:ascii="Garamond" w:hAnsi="Garamond"/>
-          <w:sz w:val="22"/>
-          <w:szCs w:val="22"/>
-        </w:rPr>
-        <w:t xml:space="preserve"> loaded strongly and positively on this trend, indicating they followed this pattern. In contrast, units like </w:t>
-      </w:r>
-      <w:r>
-        <w:rPr>
-          <w:rFonts w:ascii="Garamond" w:hAnsi="Garamond"/>
-          <w:i/>
-          <w:iCs/>
-          <w:sz w:val="22"/>
-          <w:szCs w:val="22"/>
-        </w:rPr>
-        <w:t>[insert negatively loading groups]</w:t>
-      </w:r>
-      <w:r>
-        <w:rPr>
-          <w:rFonts w:ascii="Garamond" w:hAnsi="Garamond"/>
-          <w:sz w:val="22"/>
-          <w:szCs w:val="22"/>
-        </w:rPr>
-        <w:t xml:space="preserve"> exhibited negative loadings, suggesting the opposite temporal pattern—i.e., declining contributions to Q3 and Q4 in recent years.</w:t>
+          <w:sz w:val="22"/>
+          <w:szCs w:val="22"/>
+        </w:rPr>
+        <w:t xml:space="preserve">Model selection based on partial R² identified two underlying trends as optimal. These two trends together explained 89% of the variance among time series, while adding a third trend contributed only an additional 2.4% of </w:t>
+      </w:r>
+      <w:proofErr w:type="gramStart"/>
+      <w:r>
+        <w:rPr>
+          <w:rFonts w:ascii="Garamond" w:hAnsi="Garamond"/>
+          <w:sz w:val="22"/>
+          <w:szCs w:val="22"/>
+        </w:rPr>
+        <w:t>explained</w:t>
+      </w:r>
+      <w:proofErr w:type="gramEnd"/>
+      <w:r>
+        <w:rPr>
+          <w:rFonts w:ascii="Garamond" w:hAnsi="Garamond"/>
+          <w:sz w:val="22"/>
+          <w:szCs w:val="22"/>
+        </w:rPr>
+        <w:t xml:space="preserve"> variance</w:t>
+      </w:r>
+      <w:r>
+        <w:rPr>
+          <w:rFonts w:ascii="Garamond" w:hAnsi="Garamond"/>
+          <w:sz w:val="22"/>
+          <w:szCs w:val="22"/>
+        </w:rPr>
+        <w:t xml:space="preserve">. </w:t>
+      </w:r>
+      <w:r>
+        <w:rPr>
+          <w:rFonts w:ascii="Garamond" w:hAnsi="Garamond"/>
+          <w:sz w:val="22"/>
+          <w:szCs w:val="22"/>
+        </w:rPr>
+        <w:t>Comparison of observation error structures strongly favored a structure of "diagonal and unequal"</w:t>
+      </w:r>
+      <w:r>
+        <w:rPr>
+          <w:rFonts w:ascii="Garamond" w:hAnsi="Garamond"/>
+          <w:sz w:val="22"/>
+          <w:szCs w:val="22"/>
+        </w:rPr>
+        <w:t xml:space="preserve"> </w:t>
+      </w:r>
+      <w:r>
+        <w:rPr>
+          <w:rFonts w:ascii="Garamond" w:hAnsi="Garamond"/>
+          <w:sz w:val="22"/>
+          <w:szCs w:val="22"/>
+        </w:rPr>
+        <w:t xml:space="preserve">over “diagonal and equal” </w:t>
+      </w:r>
+      <w:r>
+        <w:rPr>
+          <w:rFonts w:ascii="Garamond" w:hAnsi="Garamond"/>
+          <w:sz w:val="22"/>
+          <w:szCs w:val="22"/>
+        </w:rPr>
+        <w:t xml:space="preserve">(AIC </w:t>
+      </w:r>
+      <w:r>
+        <w:rPr>
+          <w:rFonts w:ascii="Garamond" w:hAnsi="Garamond"/>
+          <w:sz w:val="22"/>
+          <w:szCs w:val="22"/>
+        </w:rPr>
+        <w:t xml:space="preserve">332.16 vs 521.75) </w:t>
+      </w:r>
+      <w:r>
+        <w:rPr>
+          <w:rFonts w:ascii="Garamond" w:hAnsi="Garamond"/>
+          <w:sz w:val="22"/>
+          <w:szCs w:val="22"/>
+        </w:rPr>
+        <w:t>meaning each management unit time series was allowed to have its own unique observation error variance while maintaining the assumption that observation errors are uncorrelated between units</w:t>
+      </w:r>
+      <w:r>
+        <w:rPr>
+          <w:rFonts w:ascii="Garamond" w:hAnsi="Garamond"/>
+          <w:sz w:val="22"/>
+          <w:szCs w:val="22"/>
+        </w:rPr>
+        <w:t xml:space="preserve">. </w:t>
+      </w:r>
+      <w:r>
+        <w:rPr>
+          <w:rFonts w:ascii="Garamond" w:hAnsi="Garamond"/>
+          <w:sz w:val="22"/>
+          <w:szCs w:val="22"/>
+        </w:rPr>
+        <w:t xml:space="preserve">This result tracks with our expectation that observation error across the basin would vary based in part on </w:t>
+      </w:r>
+      <w:proofErr w:type="spellStart"/>
+      <w:r>
+        <w:rPr>
+          <w:rFonts w:ascii="Garamond" w:hAnsi="Garamond"/>
+          <w:sz w:val="22"/>
+          <w:szCs w:val="22"/>
+        </w:rPr>
+        <w:t>isoscape</w:t>
+      </w:r>
+      <w:proofErr w:type="spellEnd"/>
+      <w:r>
+        <w:rPr>
+          <w:rFonts w:ascii="Garamond" w:hAnsi="Garamond"/>
+          <w:sz w:val="22"/>
+          <w:szCs w:val="22"/>
+        </w:rPr>
+        <w:t xml:space="preserve"> prediction error variance among management unit regions. </w:t>
+      </w:r>
+      <w:r>
+        <w:rPr>
+          <w:rFonts w:ascii="Garamond" w:hAnsi="Garamond"/>
+          <w:sz w:val="22"/>
+          <w:szCs w:val="22"/>
+        </w:rPr>
+        <w:t xml:space="preserve">Finally, the best model contained neither CPUE </w:t>
+      </w:r>
+      <w:proofErr w:type="gramStart"/>
+      <w:r>
+        <w:rPr>
+          <w:rFonts w:ascii="Garamond" w:hAnsi="Garamond"/>
+          <w:sz w:val="22"/>
+          <w:szCs w:val="22"/>
+        </w:rPr>
+        <w:t>or</w:t>
+      </w:r>
+      <w:proofErr w:type="gramEnd"/>
+      <w:r>
+        <w:rPr>
+          <w:rFonts w:ascii="Garamond" w:hAnsi="Garamond"/>
+          <w:sz w:val="22"/>
+          <w:szCs w:val="22"/>
+        </w:rPr>
+        <w:t xml:space="preserve"> run size covariates based on AIC. </w:t>
       </w:r>
     </w:p>
     <w:p>
       <w:pPr>
         <w:spacing w:before="100" w:beforeAutospacing="1" w:after="100" w:afterAutospacing="1" w:line="480" w:lineRule="auto"/>
-        <w:rPr>
-          <w:rFonts w:ascii="Garamond" w:hAnsi="Garamond"/>
-          <w:sz w:val="22"/>
-          <w:szCs w:val="22"/>
+        <w:ind w:firstLine="720"/>
+        <w:rPr>
+          <w:rFonts w:ascii="Garamond" w:hAnsi="Garamond"/>
         </w:rPr>
       </w:pPr>
-      <w:r>
+    </w:p>
+    <w:p>
+      <w:pPr>
+        <w:spacing w:before="100" w:beforeAutospacing="1" w:after="100" w:afterAutospacing="1" w:line="480" w:lineRule="auto"/>
         <w:rPr>
           <w:rFonts w:ascii="Garamond" w:hAnsi="Garamond"/>
           <w:b/>
           <w:bCs/>
-          <w:sz w:val="22"/>
-          <w:szCs w:val="22"/>
-        </w:rPr>
-        <w:lastRenderedPageBreak/>
-        <w:t>Trend 2</w:t>
-      </w:r>
-      <w:r>
-        <w:rPr>
-          <w:rFonts w:ascii="Garamond" w:hAnsi="Garamond"/>
-          <w:sz w:val="22"/>
-          <w:szCs w:val="22"/>
-        </w:rPr>
-        <w:t xml:space="preserve"> showed a more stable mean overall, but with a marked increase in contribution from Q1 over time. Throughout most of the dataset, contributions from Q1 and Q2 were relatively balanced; however, in the final year (2021), Q1 dominated, with greatly reduced contributions from later quartiles. This trend was primarily driven by strong positive loadings from management units in the upper Kuskokwim River, including </w:t>
-      </w:r>
-      <w:r>
-        <w:rPr>
-          <w:rFonts w:ascii="Garamond" w:hAnsi="Garamond"/>
-          <w:i/>
-          <w:iCs/>
-          <w:sz w:val="22"/>
-          <w:szCs w:val="22"/>
-        </w:rPr>
-        <w:t>[insert units like X, X, X]</w:t>
-      </w:r>
-      <w:r>
-        <w:rPr>
-          <w:rFonts w:ascii="Garamond" w:hAnsi="Garamond"/>
-          <w:sz w:val="22"/>
-          <w:szCs w:val="22"/>
-        </w:rPr>
-        <w:t>. Notably, these areas differ considerably in total production levels, indicating that despite these differences, they shared a common shift in run timing patterns over time</w:t>
+        </w:rPr>
+      </w:pPr>
+      <w:r>
+        <w:rPr>
+          <w:rFonts w:ascii="Garamond" w:hAnsi="Garamond"/>
+          <w:b/>
+          <w:bCs/>
+        </w:rPr>
+        <w:t xml:space="preserve">Underlying Trends and spatial loadings </w:t>
+      </w:r>
+    </w:p>
+    <w:p>
+      <w:pPr>
+        <w:spacing w:line="480" w:lineRule="auto"/>
+        <w:rPr>
+          <w:rFonts w:ascii="Garamond" w:hAnsi="Garamond"/>
+          <w:sz w:val="22"/>
+          <w:szCs w:val="22"/>
+        </w:rPr>
+      </w:pPr>
+      <w:r>
+        <w:rPr>
+          <w:rFonts w:ascii="Garamond" w:hAnsi="Garamond"/>
+          <w:sz w:val="22"/>
+          <w:szCs w:val="22"/>
+        </w:rPr>
+        <w:t xml:space="preserve">Trend 1 (Figure X) is characterized by an increase in mean proportional contribution starting in 2019, driven by increased Q3 and Q4 contributions. This trend is led by strong positive loadings from management units such as the </w:t>
+      </w:r>
+      <w:proofErr w:type="spellStart"/>
+      <w:r>
+        <w:rPr>
+          <w:rFonts w:ascii="Garamond" w:hAnsi="Garamond"/>
+          <w:sz w:val="22"/>
+          <w:szCs w:val="22"/>
+        </w:rPr>
+        <w:t>Hoholitna</w:t>
+      </w:r>
+      <w:proofErr w:type="spellEnd"/>
+      <w:r>
+        <w:rPr>
+          <w:rFonts w:ascii="Garamond" w:hAnsi="Garamond"/>
+          <w:sz w:val="22"/>
+          <w:szCs w:val="22"/>
+        </w:rPr>
+        <w:t xml:space="preserve">, </w:t>
+      </w:r>
+      <w:proofErr w:type="spellStart"/>
+      <w:r>
+        <w:rPr>
+          <w:rFonts w:ascii="Garamond" w:hAnsi="Garamond"/>
+          <w:sz w:val="22"/>
+          <w:szCs w:val="22"/>
+        </w:rPr>
+        <w:t>Takotna</w:t>
+      </w:r>
+      <w:proofErr w:type="spellEnd"/>
+      <w:r>
+        <w:rPr>
+          <w:rFonts w:ascii="Garamond" w:hAnsi="Garamond"/>
+          <w:sz w:val="22"/>
+          <w:szCs w:val="22"/>
+        </w:rPr>
+        <w:t>, Nixon Fork, and Stony Rivers. In contrast, several tributaries in the northernmost portion of the basin have strong negative loadings, including the East, North, and South Fork Kuskokwim as well as the Kwethluk and Big Rivers, indicating the opposite trend of decreasing mean proportional contribution, particularly in the latter half of the run.</w:t>
+      </w:r>
+    </w:p>
+    <w:p>
+      <w:pPr>
+        <w:spacing w:line="480" w:lineRule="auto"/>
+        <w:rPr>
+          <w:rFonts w:ascii="Garamond" w:hAnsi="Garamond"/>
+          <w:sz w:val="22"/>
+          <w:szCs w:val="22"/>
+        </w:rPr>
+      </w:pPr>
+      <w:r>
+        <w:rPr>
+          <w:rFonts w:ascii="Garamond" w:hAnsi="Garamond"/>
+          <w:sz w:val="22"/>
+          <w:szCs w:val="22"/>
+        </w:rPr>
+        <w:t xml:space="preserve">Trend 2 (Figure X) contains a more stable mean across the dataset but shows a shift from patterns driven by relatively equal contributions from Q1 and Q2 to an increasing contribution from only the first quartile in the last two years of the dataset (2020 and 2021). This trend is driven by strong positive loadings from most tributaries in the upper portion of the river basin, including the Upper Kuskokwim mainstem, South Fork Kuskokwim, Kwethluk, Big River, and </w:t>
+      </w:r>
+      <w:proofErr w:type="spellStart"/>
+      <w:r>
+        <w:rPr>
+          <w:rFonts w:ascii="Garamond" w:hAnsi="Garamond"/>
+          <w:sz w:val="22"/>
+          <w:szCs w:val="22"/>
+        </w:rPr>
+        <w:t>Tatlawiksuk</w:t>
+      </w:r>
+      <w:proofErr w:type="spellEnd"/>
+      <w:r>
+        <w:rPr>
+          <w:rFonts w:ascii="Garamond" w:hAnsi="Garamond"/>
+          <w:sz w:val="22"/>
+          <w:szCs w:val="22"/>
+        </w:rPr>
+        <w:t xml:space="preserve"> Rivers. In contrast, the lower reaches of the Kuskokwim, including the </w:t>
+      </w:r>
+      <w:proofErr w:type="spellStart"/>
+      <w:r>
+        <w:rPr>
+          <w:rFonts w:ascii="Garamond" w:hAnsi="Garamond"/>
+          <w:sz w:val="22"/>
+          <w:szCs w:val="22"/>
+        </w:rPr>
+        <w:t>Oskawalik</w:t>
+      </w:r>
+      <w:proofErr w:type="spellEnd"/>
+      <w:r>
+        <w:rPr>
+          <w:rFonts w:ascii="Garamond" w:hAnsi="Garamond"/>
+          <w:sz w:val="22"/>
+          <w:szCs w:val="22"/>
+        </w:rPr>
+        <w:t xml:space="preserve">, </w:t>
+      </w:r>
+      <w:proofErr w:type="spellStart"/>
+      <w:r>
+        <w:rPr>
+          <w:rFonts w:ascii="Garamond" w:hAnsi="Garamond"/>
+          <w:sz w:val="22"/>
+          <w:szCs w:val="22"/>
+        </w:rPr>
+        <w:t>Tuluksak</w:t>
+      </w:r>
+      <w:proofErr w:type="spellEnd"/>
+      <w:r>
+        <w:rPr>
+          <w:rFonts w:ascii="Garamond" w:hAnsi="Garamond"/>
+          <w:sz w:val="22"/>
+          <w:szCs w:val="22"/>
+        </w:rPr>
+        <w:t xml:space="preserve">, Swing, Aniak, and </w:t>
+      </w:r>
+      <w:proofErr w:type="spellStart"/>
+      <w:r>
+        <w:rPr>
+          <w:rFonts w:ascii="Garamond" w:hAnsi="Garamond"/>
+          <w:sz w:val="22"/>
+          <w:szCs w:val="22"/>
+        </w:rPr>
+        <w:t>Holokuk</w:t>
+      </w:r>
+      <w:proofErr w:type="spellEnd"/>
+      <w:r>
+        <w:rPr>
+          <w:rFonts w:ascii="Garamond" w:hAnsi="Garamond"/>
+          <w:sz w:val="22"/>
+          <w:szCs w:val="22"/>
+        </w:rPr>
+        <w:t xml:space="preserve"> Rivers, contain strong negative loadings on this trend, indicating a shift towards higher proportional contribution away from the first quartile.</w:t>
       </w:r>
     </w:p>
     <w:p>
@@ -6671,7 +6300,16 @@
           <w:sz w:val="22"/>
           <w:szCs w:val="22"/>
         </w:rPr>
-        <w:t>Trend 1 shows production shifting away from [X, Y, Z management units] toward [X, Y, Z management units], with particularly notable increases in late-season contributions (Q3-Q4) beginning around 2019. This redistribution may significantly impact both the timing and magnitude of fish available to upstream communities such as McGrath, Alaska, which relies on runs from tributaries near the confluence of [specific tributary] and the mainstem Kuskokwim River. [Add 1-2 sentences about specific implications - e.g., timing mismatch with traditional harvest windows, changes in stock availability, etc.]</w:t>
+        <w:t xml:space="preserve">Trend 1 shows production shifting away from [X, Y, Z management units] toward [X, Y, Z management units], with particularly notable increases in late-season contributions (Q3-Q4) beginning around 2019. This redistribution may significantly impact both the timing and magnitude of fish available to upstream communities such as McGrath, Alaska, which relies on runs from tributaries near the confluence of </w:t>
+      </w:r>
+      <w:r>
+        <w:rPr>
+          <w:rFonts w:ascii="Garamond" w:hAnsi="Garamond"/>
+          <w:sz w:val="22"/>
+          <w:szCs w:val="22"/>
+        </w:rPr>
+        <w:lastRenderedPageBreak/>
+        <w:t>[specific tributary] and the mainstem Kuskokwim River. [Add 1-2 sentences about specific implications - e.g., timing mismatch with traditional harvest windows, changes in stock availability, etc.]</w:t>
       </w:r>
     </w:p>
     <w:p>
@@ -6709,16 +6347,7 @@
           <w:sz w:val="22"/>
           <w:szCs w:val="22"/>
         </w:rPr>
-        <w:t xml:space="preserve">This temporal concentration has important implications for both ecological resilience and management effectiveness. The growing dominance of upper Kuskokwim stocks in Q1 may reflect </w:t>
-      </w:r>
-      <w:r>
-        <w:rPr>
-          <w:rFonts w:ascii="Garamond" w:hAnsi="Garamond"/>
-          <w:sz w:val="22"/>
-          <w:szCs w:val="22"/>
-        </w:rPr>
-        <w:lastRenderedPageBreak/>
-        <w:t xml:space="preserve">[environmental drivers/competitive release/habitat changes], while the decoupling from Q2 suggests a compression of run timing that could reduce overall temporal diversity. </w:t>
+        <w:t xml:space="preserve">This temporal concentration has important implications for both ecological resilience and management effectiveness. The growing dominance of upper Kuskokwim stocks in Q1 may reflect [environmental drivers/competitive release/habitat changes], while the decoupling from Q2 suggests a compression of run timing that could reduce overall temporal diversity. </w:t>
       </w:r>
       <w:r>
         <w:rPr>
@@ -6900,6 +6529,7 @@
         <w:rPr>
           <w:rFonts w:ascii="Garamond" w:hAnsi="Garamond"/>
         </w:rPr>
+        <w:lastRenderedPageBreak/>
         <w:t xml:space="preserve">Nesbitt et al., predicted that communities with access to more diversity may have longer fishing seasons </w:t>
       </w:r>
     </w:p>
@@ -6955,7 +6585,7 @@
         </w:rPr>
         <w:t>, </w:t>
       </w:r>
-      <w:hyperlink r:id="rId6" w:anchor="gcb14315-bib-0006" w:history="1">
+      <w:hyperlink r:id="rId5" w:anchor="gcb14315-bib-0006" w:history="1">
         <w:r>
           <w:rPr>
             <w:rStyle w:val="Hyperlink"/>
@@ -7015,7 +6645,6 @@
         <w:rPr>
           <w:rFonts w:ascii="Garamond" w:hAnsi="Garamond"/>
         </w:rPr>
-        <w:lastRenderedPageBreak/>
         <w:t xml:space="preserve">Declines in abundance and mean body size have a range of social and ecological implications, like decreased fecundity and a weakened portfolio effect (Staton </w:t>
       </w:r>
       <w:proofErr w:type="gramStart"/>
@@ -7999,7 +7628,6 @@
   <w:style w:type="character" w:default="1" w:styleId="DefaultParagraphFont">
     <w:name w:val="Default Paragraph Font"/>
     <w:uiPriority w:val="1"/>
-    <w:semiHidden/>
     <w:unhideWhenUsed/>
   </w:style>
   <w:style w:type="table" w:default="1" w:styleId="TableNormal">

</xml_diff>